<commit_message>
Cambios en Primer trimestre y con Accesibilidad terminado
</commit_message>
<xml_diff>
--- a/22. Conceptos_Accesibilidad/Conceptos_Accesibilidad.docx
+++ b/22. Conceptos_Accesibilidad/Conceptos_Accesibilidad.docx
@@ -1,6 +1,6 @@
 
 <file path=word/document.xml><?xml version="1.0" encoding="utf-8"?>
-<w:document xmlns:wpc="http://schemas.microsoft.com/office/word/2010/wordprocessingCanvas" xmlns:cx="http://schemas.microsoft.com/office/drawing/2014/chartex" xmlns:cx1="http://schemas.microsoft.com/office/drawing/2015/9/8/chartex" xmlns:mc="http://schemas.openxmlformats.org/markup-compatibility/2006" xmlns:o="urn:schemas-microsoft-com:office:office" xmlns:r="http://schemas.openxmlformats.org/officeDocument/2006/relationships" xmlns:m="http://schemas.openxmlformats.org/officeDocument/2006/math" xmlns:v="urn:schemas-microsoft-com:vml" xmlns:wp14="http://schemas.microsoft.com/office/word/2010/wordprocessingDrawing" xmlns:wp="http://schemas.openxmlformats.org/drawingml/2006/wordprocessingDrawing" xmlns:w10="urn:schemas-microsoft-com:office:word" xmlns:w="http://schemas.openxmlformats.org/wordprocessingml/2006/main" xmlns:w14="http://schemas.microsoft.com/office/word/2010/wordml" xmlns:w15="http://schemas.microsoft.com/office/word/2012/wordml" xmlns:w16se="http://schemas.microsoft.com/office/word/2015/wordml/symex" xmlns:wpg="http://schemas.microsoft.com/office/word/2010/wordprocessingGroup" xmlns:wpi="http://schemas.microsoft.com/office/word/2010/wordprocessingInk" xmlns:wne="http://schemas.microsoft.com/office/word/2006/wordml" xmlns:wps="http://schemas.microsoft.com/office/word/2010/wordprocessingShape" mc:Ignorable="w14 w15 w16se wp14">
+<w:document xmlns:wpc="http://schemas.microsoft.com/office/word/2010/wordprocessingCanvas" xmlns:cx="http://schemas.microsoft.com/office/drawing/2014/chartex" xmlns:cx1="http://schemas.microsoft.com/office/drawing/2015/9/8/chartex" xmlns:cx2="http://schemas.microsoft.com/office/drawing/2015/10/21/chartex" xmlns:cx3="http://schemas.microsoft.com/office/drawing/2016/5/9/chartex" xmlns:cx4="http://schemas.microsoft.com/office/drawing/2016/5/10/chartex" xmlns:cx5="http://schemas.microsoft.com/office/drawing/2016/5/11/chartex" xmlns:cx6="http://schemas.microsoft.com/office/drawing/2016/5/12/chartex" xmlns:cx7="http://schemas.microsoft.com/office/drawing/2016/5/13/chartex" xmlns:cx8="http://schemas.microsoft.com/office/drawing/2016/5/14/chartex" xmlns:mc="http://schemas.openxmlformats.org/markup-compatibility/2006" xmlns:aink="http://schemas.microsoft.com/office/drawing/2016/ink" xmlns:am3d="http://schemas.microsoft.com/office/drawing/2017/model3d" xmlns:o="urn:schemas-microsoft-com:office:office" xmlns:r="http://schemas.openxmlformats.org/officeDocument/2006/relationships" xmlns:m="http://schemas.openxmlformats.org/officeDocument/2006/math" xmlns:v="urn:schemas-microsoft-com:vml" xmlns:wp14="http://schemas.microsoft.com/office/word/2010/wordprocessingDrawing" xmlns:wp="http://schemas.openxmlformats.org/drawingml/2006/wordprocessingDrawing" xmlns:w10="urn:schemas-microsoft-com:office:word" xmlns:w="http://schemas.openxmlformats.org/wordprocessingml/2006/main" xmlns:w14="http://schemas.microsoft.com/office/word/2010/wordml" xmlns:w15="http://schemas.microsoft.com/office/word/2012/wordml" xmlns:w16cex="http://schemas.microsoft.com/office/word/2018/wordml/cex" xmlns:w16cid="http://schemas.microsoft.com/office/word/2016/wordml/cid" xmlns:w16="http://schemas.microsoft.com/office/word/2018/wordml" xmlns:w16sdtdh="http://schemas.microsoft.com/office/word/2020/wordml/sdtdatahash" xmlns:w16se="http://schemas.microsoft.com/office/word/2015/wordml/symex" xmlns:wpg="http://schemas.microsoft.com/office/word/2010/wordprocessingGroup" xmlns:wpi="http://schemas.microsoft.com/office/word/2010/wordprocessingInk" xmlns:wne="http://schemas.microsoft.com/office/word/2006/wordml" xmlns:wps="http://schemas.microsoft.com/office/word/2010/wordprocessingShape" mc:Ignorable="w14 w15 w16se w16cid w16 w16cex w16sdtdh wp14">
   <w:background w:color="FFFFFF" w:themeColor="background1"/>
   <w:body>
     <w:p>
@@ -94,7 +94,7 @@
                 <v:stroke joinstyle="miter"/>
                 <v:path gradientshapeok="t" o:connecttype="rect"/>
               </v:shapetype>
-              <v:shape id="Cuadro de texto 1" o:spid="_x0000_s1026" type="#_x0000_t202" style="position:absolute;margin-left:70.95pt;margin-top:115.15pt;width:317.25pt;height:48.75pt;z-index:251660288;visibility:visible;mso-wrap-style:square;mso-width-percent:0;mso-wrap-distance-left:9pt;mso-wrap-distance-top:0;mso-wrap-distance-right:9pt;mso-wrap-distance-bottom:0;mso-position-horizontal:absolute;mso-position-horizontal-relative:text;mso-position-vertical:absolute;mso-position-vertical-relative:text;mso-width-percent:0;mso-width-relative:margin;v-text-anchor:top" o:gfxdata="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" fillcolor="white [3201]" strokecolor="white [3212]" strokeweight=".5pt">
+              <v:shape id="Cuadro de texto 1" o:spid="_x0000_s1026" type="#_x0000_t202" style="position:absolute;margin-left:70.95pt;margin-top:115.15pt;width:317.25pt;height:48.75pt;z-index:251660288;visibility:visible;mso-wrap-style:square;mso-width-percent:0;mso-wrap-distance-left:9pt;mso-wrap-distance-top:0;mso-wrap-distance-right:9pt;mso-wrap-distance-bottom:0;mso-position-horizontal:absolute;mso-position-horizontal-relative:text;mso-position-vertical:absolute;mso-position-vertical-relative:text;mso-width-percent:0;mso-width-relative:margin;v-text-anchor:top" o:gfxdata="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" fillcolor="white [3201]" strokecolor="white [3212]" strokeweight=".5pt">
                 <v:textbox>
                   <w:txbxContent>
                     <w:p>
@@ -1022,7 +1022,6 @@
         </w:rPr>
         <w:t>Use un </w:t>
       </w:r>
-      <w:proofErr w:type="spellStart"/>
       <w:r>
         <w:rPr>
           <w:rStyle w:val="CdigoHTML"/>
@@ -1037,14 +1036,7 @@
         <w:rPr>
           <w:shd w:val="clear" w:color="auto" w:fill="FAFAFC"/>
         </w:rPr>
-        <w:t>atributo</w:t>
-      </w:r>
-      <w:proofErr w:type="spellEnd"/>
-      <w:r>
-        <w:rPr>
-          <w:shd w:val="clear" w:color="auto" w:fill="FAFAFC"/>
-        </w:rPr>
-        <w:t xml:space="preserve"> en el </w:t>
+        <w:t>atributo en el </w:t>
       </w:r>
       <w:r>
         <w:rPr>
@@ -1054,9 +1046,14 @@
           <w:szCs w:val="24"/>
           <w:shd w:val="clear" w:color="auto" w:fill="FAFAFC"/>
         </w:rPr>
-        <w:t>&lt;</w:t>
-      </w:r>
-      <w:proofErr w:type="spellStart"/>
+        <w:t>&lt;label&gt;</w:t>
+      </w:r>
+      <w:r>
+        <w:rPr>
+          <w:shd w:val="clear" w:color="auto" w:fill="FAFAFC"/>
+        </w:rPr>
+        <w:t>elemento vinculado al </w:t>
+      </w:r>
       <w:r>
         <w:rPr>
           <w:rStyle w:val="CdigoHTML"/>
@@ -1065,9 +1062,23 @@
           <w:szCs w:val="24"/>
           <w:shd w:val="clear" w:color="auto" w:fill="FAFAFC"/>
         </w:rPr>
-        <w:t>label</w:t>
-      </w:r>
-      <w:proofErr w:type="spellEnd"/>
+        <w:t>id</w:t>
+      </w:r>
+      <w:r>
+        <w:rPr>
+          <w:shd w:val="clear" w:color="auto" w:fill="FAFAFC"/>
+        </w:rPr>
+        <w:t>atributo del elemento de formulario, o use atributos </w:t>
+      </w:r>
+      <w:r>
+        <w:t>WAI-ARIA</w:t>
+      </w:r>
+      <w:r>
+        <w:rPr>
+          <w:shd w:val="clear" w:color="auto" w:fill="FAFAFC"/>
+        </w:rPr>
+        <w:t> . En situaciones específicas, puede ser aceptable ocultar </w:t>
+      </w:r>
       <w:r>
         <w:rPr>
           <w:rStyle w:val="CdigoHTML"/>
@@ -1076,89 +1087,7 @@
           <w:szCs w:val="24"/>
           <w:shd w:val="clear" w:color="auto" w:fill="FAFAFC"/>
         </w:rPr>
-        <w:t>&gt;</w:t>
-      </w:r>
-      <w:r>
-        <w:rPr>
-          <w:shd w:val="clear" w:color="auto" w:fill="FAFAFC"/>
-        </w:rPr>
-        <w:t>elemento vinculado al </w:t>
-      </w:r>
-      <w:proofErr w:type="spellStart"/>
-      <w:r>
-        <w:rPr>
-          <w:rStyle w:val="CdigoHTML"/>
-          <w:rFonts w:eastAsiaTheme="majorEastAsia"/>
-          <w:sz w:val="24"/>
-          <w:szCs w:val="24"/>
-          <w:shd w:val="clear" w:color="auto" w:fill="FAFAFC"/>
-        </w:rPr>
-        <w:t>id</w:t>
-      </w:r>
-      <w:r>
-        <w:rPr>
-          <w:shd w:val="clear" w:color="auto" w:fill="FAFAFC"/>
-        </w:rPr>
-        <w:t>atributo</w:t>
-      </w:r>
-      <w:proofErr w:type="spellEnd"/>
-      <w:r>
-        <w:rPr>
-          <w:shd w:val="clear" w:color="auto" w:fill="FAFAFC"/>
-        </w:rPr>
-        <w:t xml:space="preserve"> del elemento de formulario, o use atributos </w:t>
-      </w:r>
-      <w:r>
-        <w:t>WAI-</w:t>
-      </w:r>
-      <w:proofErr w:type="gramStart"/>
-      <w:r>
-        <w:t>ARIA</w:t>
-      </w:r>
-      <w:r>
-        <w:rPr>
-          <w:shd w:val="clear" w:color="auto" w:fill="FAFAFC"/>
-        </w:rPr>
-        <w:t> .</w:t>
-      </w:r>
-      <w:proofErr w:type="gramEnd"/>
-      <w:r>
-        <w:rPr>
-          <w:shd w:val="clear" w:color="auto" w:fill="FAFAFC"/>
-        </w:rPr>
-        <w:t> En situaciones específicas, puede ser aceptable ocultar </w:t>
-      </w:r>
-      <w:r>
-        <w:rPr>
-          <w:rStyle w:val="CdigoHTML"/>
-          <w:rFonts w:eastAsiaTheme="majorEastAsia"/>
-          <w:sz w:val="24"/>
-          <w:szCs w:val="24"/>
-          <w:shd w:val="clear" w:color="auto" w:fill="FAFAFC"/>
-        </w:rPr>
-        <w:t>&lt;</w:t>
-      </w:r>
-      <w:proofErr w:type="spellStart"/>
-      <w:r>
-        <w:rPr>
-          <w:rStyle w:val="CdigoHTML"/>
-          <w:rFonts w:eastAsiaTheme="majorEastAsia"/>
-          <w:sz w:val="24"/>
-          <w:szCs w:val="24"/>
-          <w:shd w:val="clear" w:color="auto" w:fill="FAFAFC"/>
-        </w:rPr>
-        <w:t>label</w:t>
-      </w:r>
-      <w:proofErr w:type="spellEnd"/>
-      <w:r>
-        <w:rPr>
-          <w:rStyle w:val="CdigoHTML"/>
-          <w:rFonts w:eastAsiaTheme="majorEastAsia"/>
-          <w:sz w:val="24"/>
-          <w:szCs w:val="24"/>
-          <w:shd w:val="clear" w:color="auto" w:fill="FAFAFC"/>
-        </w:rPr>
-        <w:t>&gt;</w:t>
+        <w:t>&lt;label&gt;</w:t>
       </w:r>
       <w:r>
         <w:rPr>
@@ -1232,7 +1161,6 @@
         </w:rPr>
         <w:t>Use texto alternativo vacío, </w:t>
       </w:r>
-      <w:proofErr w:type="spellStart"/>
       <w:r>
         <w:rPr>
           <w:rStyle w:val="CdigoHTML"/>
@@ -1241,9 +1169,37 @@
           <w:szCs w:val="24"/>
           <w:shd w:val="clear" w:color="auto" w:fill="FAFAFC"/>
         </w:rPr>
-        <w:t>alt</w:t>
-      </w:r>
-      <w:proofErr w:type="spellEnd"/>
+        <w:t>alt=""</w:t>
+      </w:r>
+      <w:r>
+        <w:rPr>
+          <w:shd w:val="clear" w:color="auto" w:fill="FAFAFC"/>
+        </w:rPr>
+        <w:t>para las imágenes, o inclúyelos en el CSS en su lugar. Las alternativas de texto suelen ser proporcionadas por los responsables del contenido escrito.</w:t>
+      </w:r>
+    </w:p>
+    <w:p>
+      <w:pPr>
+        <w:pStyle w:val="Ttulo2"/>
+      </w:pPr>
+      <w:bookmarkStart w:id="3" w:name="_Toc94724776"/>
+      <w:r>
+        <w:t>Identificar el idioma de la página y los cambios de idioma</w:t>
+      </w:r>
+      <w:bookmarkEnd w:id="3"/>
+    </w:p>
+    <w:p>
+      <w:pPr>
+        <w:rPr>
+          <w:shd w:val="clear" w:color="auto" w:fill="FAFAFC"/>
+        </w:rPr>
+      </w:pPr>
+      <w:r>
+        <w:rPr>
+          <w:shd w:val="clear" w:color="auto" w:fill="FAFAFC"/>
+        </w:rPr>
+        <w:t>Indicar el idioma principal de cada página mediante el </w:t>
+      </w:r>
       <w:r>
         <w:rPr>
           <w:rStyle w:val="CdigoHTML"/>
@@ -1252,38 +1208,14 @@
           <w:szCs w:val="24"/>
           <w:shd w:val="clear" w:color="auto" w:fill="FAFAFC"/>
         </w:rPr>
-        <w:t>=""</w:t>
+        <w:t>lang</w:t>
       </w:r>
       <w:r>
         <w:rPr>
           <w:shd w:val="clear" w:color="auto" w:fill="FAFAFC"/>
         </w:rPr>
-        <w:t>para las imágenes, o inclúyelos en el CSS en su lugar. Las alternativas de texto suelen ser proporcionadas por los responsables del contenido escrito.</w:t>
-      </w:r>
-    </w:p>
-    <w:p>
-      <w:pPr>
-        <w:pStyle w:val="Ttulo2"/>
-      </w:pPr>
-      <w:bookmarkStart w:id="3" w:name="_Toc94724776"/>
-      <w:r>
-        <w:t>Identificar el idioma de la página y los cambios de idioma</w:t>
-      </w:r>
-      <w:bookmarkEnd w:id="3"/>
-    </w:p>
-    <w:p>
-      <w:pPr>
-        <w:rPr>
-          <w:shd w:val="clear" w:color="auto" w:fill="FAFAFC"/>
-        </w:rPr>
-      </w:pPr>
-      <w:r>
-        <w:rPr>
-          <w:shd w:val="clear" w:color="auto" w:fill="FAFAFC"/>
-        </w:rPr>
-        <w:t>Indicar el idioma principal de cada página mediante el </w:t>
-      </w:r>
-      <w:proofErr w:type="spellStart"/>
+        <w:t>atributo en la </w:t>
+      </w:r>
       <w:r>
         <w:rPr>
           <w:rStyle w:val="CdigoHTML"/>
@@ -1292,22 +1224,14 @@
           <w:szCs w:val="24"/>
           <w:shd w:val="clear" w:color="auto" w:fill="FAFAFC"/>
         </w:rPr>
-        <w:t>lang</w:t>
+        <w:t>html</w:t>
       </w:r>
       <w:r>
         <w:rPr>
           <w:shd w:val="clear" w:color="auto" w:fill="FAFAFC"/>
         </w:rPr>
-        <w:t>atributo</w:t>
-      </w:r>
-      <w:proofErr w:type="spellEnd"/>
-      <w:r>
-        <w:rPr>
-          <w:shd w:val="clear" w:color="auto" w:fill="FAFAFC"/>
-        </w:rPr>
-        <w:t xml:space="preserve"> en la </w:t>
-      </w:r>
-      <w:proofErr w:type="spellStart"/>
+        <w:t>etiqueta, por ejemplo </w:t>
+      </w:r>
       <w:r>
         <w:rPr>
           <w:rStyle w:val="CdigoHTML"/>
@@ -1316,20 +1240,36 @@
           <w:szCs w:val="24"/>
           <w:shd w:val="clear" w:color="auto" w:fill="FAFAFC"/>
         </w:rPr>
-        <w:t>html</w:t>
+        <w:t>&lt;html lang="en"&gt;</w:t>
       </w:r>
       <w:r>
         <w:rPr>
           <w:shd w:val="clear" w:color="auto" w:fill="FAFAFC"/>
         </w:rPr>
-        <w:t>etiqueta</w:t>
-      </w:r>
-      <w:proofErr w:type="spellEnd"/>
-      <w:r>
+        <w:t>. </w:t>
+      </w:r>
+    </w:p>
+    <w:p>
+      <w:pPr>
+        <w:pStyle w:val="Ttulo2"/>
+      </w:pPr>
+      <w:bookmarkStart w:id="4" w:name="_Toc94724777"/>
+      <w:r>
+        <w:t>Utilice el marcado para transmitir significado y estructura</w:t>
+      </w:r>
+      <w:bookmarkEnd w:id="4"/>
+    </w:p>
+    <w:p>
+      <w:pPr>
         <w:rPr>
           <w:shd w:val="clear" w:color="auto" w:fill="FAFAFC"/>
         </w:rPr>
-        <w:t>, por ejemplo </w:t>
+      </w:pPr>
+      <w:r>
+        <w:rPr>
+          <w:shd w:val="clear" w:color="auto" w:fill="FAFAFC"/>
+        </w:rPr>
+        <w:t>Use el marcado apropiado para encabezados, listas, tablas, etc. HTML5 proporciona elementos adicionales, como </w:t>
       </w:r>
       <w:r>
         <w:rPr>
@@ -1339,9 +1279,14 @@
           <w:szCs w:val="24"/>
           <w:shd w:val="clear" w:color="auto" w:fill="FAFAFC"/>
         </w:rPr>
-        <w:t>&lt;</w:t>
-      </w:r>
-      <w:proofErr w:type="spellStart"/>
+        <w:t>&lt;nav&gt;</w:t>
+      </w:r>
+      <w:r>
+        <w:rPr>
+          <w:shd w:val="clear" w:color="auto" w:fill="FAFAFC"/>
+        </w:rPr>
+        <w:t>y </w:t>
+      </w:r>
       <w:r>
         <w:rPr>
           <w:rStyle w:val="CdigoHTML"/>
@@ -1350,9 +1295,27 @@
           <w:szCs w:val="24"/>
           <w:shd w:val="clear" w:color="auto" w:fill="FAFAFC"/>
         </w:rPr>
-        <w:t>html</w:t>
-      </w:r>
-      <w:proofErr w:type="spellEnd"/>
+        <w:t>&lt;aside&gt;</w:t>
+      </w:r>
+      <w:r>
+        <w:rPr>
+          <w:shd w:val="clear" w:color="auto" w:fill="FAFAFC"/>
+        </w:rPr>
+        <w:t>, para estructurar mejor su contenido.</w:t>
+      </w:r>
+    </w:p>
+    <w:p>
+      <w:pPr>
+        <w:rPr>
+          <w:shd w:val="clear" w:color="auto" w:fill="FAFAFC"/>
+        </w:rPr>
+      </w:pPr>
+      <w:r>
+        <w:rPr>
+          <w:shd w:val="clear" w:color="auto" w:fill="FAFAFC"/>
+        </w:rPr>
+        <w:t> Utilizar </w:t>
+      </w:r>
       <w:r>
         <w:rPr>
           <w:rStyle w:val="CdigoHTML"/>
@@ -1361,181 +1324,13 @@
           <w:szCs w:val="24"/>
           <w:shd w:val="clear" w:color="auto" w:fill="FAFAFC"/>
         </w:rPr>
-        <w:t xml:space="preserve"> </w:t>
-      </w:r>
-      <w:proofErr w:type="spellStart"/>
-      <w:r>
-        <w:rPr>
-          <w:rStyle w:val="CdigoHTML"/>
-          <w:rFonts w:eastAsiaTheme="majorEastAsia"/>
-          <w:sz w:val="24"/>
-          <w:szCs w:val="24"/>
+        <w:t>role="search"</w:t>
+      </w:r>
+      <w:r>
+        <w:rPr>
           <w:shd w:val="clear" w:color="auto" w:fill="FAFAFC"/>
         </w:rPr>
-        <w:t>lang</w:t>
-      </w:r>
-      <w:proofErr w:type="spellEnd"/>
-      <w:r>
-        <w:rPr>
-          <w:rStyle w:val="CdigoHTML"/>
-          <w:rFonts w:eastAsiaTheme="majorEastAsia"/>
-          <w:sz w:val="24"/>
-          <w:szCs w:val="24"/>
-          <w:shd w:val="clear" w:color="auto" w:fill="FAFAFC"/>
-        </w:rPr>
-        <w:t>="en"&gt;</w:t>
-      </w:r>
-      <w:r>
-        <w:rPr>
-          <w:shd w:val="clear" w:color="auto" w:fill="FAFAFC"/>
-        </w:rPr>
-        <w:t>. </w:t>
-      </w:r>
-    </w:p>
-    <w:p>
-      <w:pPr>
-        <w:pStyle w:val="Ttulo2"/>
-      </w:pPr>
-      <w:bookmarkStart w:id="4" w:name="_Toc94724777"/>
-      <w:r>
-        <w:t>Utilice el marcado para transmitir significado y estructura</w:t>
-      </w:r>
-      <w:bookmarkEnd w:id="4"/>
-    </w:p>
-    <w:p>
-      <w:pPr>
-        <w:rPr>
-          <w:shd w:val="clear" w:color="auto" w:fill="FAFAFC"/>
-        </w:rPr>
-      </w:pPr>
-      <w:r>
-        <w:rPr>
-          <w:shd w:val="clear" w:color="auto" w:fill="FAFAFC"/>
-        </w:rPr>
-        <w:t>Use el marcado apropiado para encabezados, listas, tablas, etc. HTML5 proporciona elementos adicionales, como </w:t>
-      </w:r>
-      <w:r>
-        <w:rPr>
-          <w:rStyle w:val="CdigoHTML"/>
-          <w:rFonts w:eastAsiaTheme="majorEastAsia"/>
-          <w:sz w:val="24"/>
-          <w:szCs w:val="24"/>
-          <w:shd w:val="clear" w:color="auto" w:fill="FAFAFC"/>
-        </w:rPr>
-        <w:t>&lt;</w:t>
-      </w:r>
-      <w:proofErr w:type="spellStart"/>
-      <w:r>
-        <w:rPr>
-          <w:rStyle w:val="CdigoHTML"/>
-          <w:rFonts w:eastAsiaTheme="majorEastAsia"/>
-          <w:sz w:val="24"/>
-          <w:szCs w:val="24"/>
-          <w:shd w:val="clear" w:color="auto" w:fill="FAFAFC"/>
-        </w:rPr>
-        <w:t>nav</w:t>
-      </w:r>
-      <w:proofErr w:type="spellEnd"/>
-      <w:r>
-        <w:rPr>
-          <w:rStyle w:val="CdigoHTML"/>
-          <w:rFonts w:eastAsiaTheme="majorEastAsia"/>
-          <w:sz w:val="24"/>
-          <w:szCs w:val="24"/>
-          <w:shd w:val="clear" w:color="auto" w:fill="FAFAFC"/>
-        </w:rPr>
-        <w:t>&gt;</w:t>
-      </w:r>
-      <w:r>
-        <w:rPr>
-          <w:shd w:val="clear" w:color="auto" w:fill="FAFAFC"/>
-        </w:rPr>
-        <w:t>y </w:t>
-      </w:r>
-      <w:r>
-        <w:rPr>
-          <w:rStyle w:val="CdigoHTML"/>
-          <w:rFonts w:eastAsiaTheme="majorEastAsia"/>
-          <w:sz w:val="24"/>
-          <w:szCs w:val="24"/>
-          <w:shd w:val="clear" w:color="auto" w:fill="FAFAFC"/>
-        </w:rPr>
-        <w:t>&lt;</w:t>
-      </w:r>
-      <w:proofErr w:type="spellStart"/>
-      <w:r>
-        <w:rPr>
-          <w:rStyle w:val="CdigoHTML"/>
-          <w:rFonts w:eastAsiaTheme="majorEastAsia"/>
-          <w:sz w:val="24"/>
-          <w:szCs w:val="24"/>
-          <w:shd w:val="clear" w:color="auto" w:fill="FAFAFC"/>
-        </w:rPr>
-        <w:t>aside</w:t>
-      </w:r>
-      <w:proofErr w:type="spellEnd"/>
-      <w:r>
-        <w:rPr>
-          <w:rStyle w:val="CdigoHTML"/>
-          <w:rFonts w:eastAsiaTheme="majorEastAsia"/>
-          <w:sz w:val="24"/>
-          <w:szCs w:val="24"/>
-          <w:shd w:val="clear" w:color="auto" w:fill="FAFAFC"/>
-        </w:rPr>
-        <w:t>&gt;</w:t>
-      </w:r>
-      <w:r>
-        <w:rPr>
-          <w:shd w:val="clear" w:color="auto" w:fill="FAFAFC"/>
-        </w:rPr>
-        <w:t>, para estructurar mejor su contenido.</w:t>
-      </w:r>
-    </w:p>
-    <w:p>
-      <w:pPr>
-        <w:rPr>
-          <w:shd w:val="clear" w:color="auto" w:fill="FAFAFC"/>
-        </w:rPr>
-      </w:pPr>
-      <w:r>
-        <w:rPr>
-          <w:shd w:val="clear" w:color="auto" w:fill="FAFAFC"/>
-        </w:rPr>
-        <w:t> Utilizar </w:t>
-      </w:r>
-      <w:r>
-        <w:rPr>
-          <w:rStyle w:val="CdigoHTML"/>
-          <w:rFonts w:eastAsiaTheme="majorEastAsia"/>
-          <w:sz w:val="24"/>
-          <w:szCs w:val="24"/>
-          <w:shd w:val="clear" w:color="auto" w:fill="FAFAFC"/>
-        </w:rPr>
-        <w:t>role="</w:t>
-      </w:r>
-      <w:proofErr w:type="spellStart"/>
-      <w:r>
-        <w:rPr>
-          <w:rStyle w:val="CdigoHTML"/>
-          <w:rFonts w:eastAsiaTheme="majorEastAsia"/>
-          <w:sz w:val="24"/>
-          <w:szCs w:val="24"/>
-          <w:shd w:val="clear" w:color="auto" w:fill="FAFAFC"/>
-        </w:rPr>
-        <w:t>search"</w:t>
-      </w:r>
-      <w:r>
-        <w:rPr>
-          <w:shd w:val="clear" w:color="auto" w:fill="FAFAFC"/>
-        </w:rPr>
-        <w:t>para</w:t>
-      </w:r>
-      <w:proofErr w:type="spellEnd"/>
-      <w:r>
-        <w:rPr>
-          <w:shd w:val="clear" w:color="auto" w:fill="FAFAFC"/>
-        </w:rPr>
-        <w:t xml:space="preserve"> identificar la funcionalidad de búsqueda.</w:t>
+        <w:t>para identificar la funcionalidad de búsqueda.</w:t>
       </w:r>
     </w:p>
     <w:p>
@@ -1936,9 +1731,14 @@
           <w:szCs w:val="24"/>
           <w:shd w:val="clear" w:color="auto" w:fill="FAFAFC"/>
         </w:rPr>
-        <w:t>role="</w:t>
-      </w:r>
-      <w:proofErr w:type="spellStart"/>
+        <w:t>role="navigation"</w:t>
+      </w:r>
+      <w:r>
+        <w:rPr>
+          <w:shd w:val="clear" w:color="auto" w:fill="FAFAFC"/>
+        </w:rPr>
+        <w:t>y </w:t>
+      </w:r>
       <w:r>
         <w:rPr>
           <w:rStyle w:val="CdigoHTML"/>
@@ -1947,52 +1747,7 @@
           <w:szCs w:val="24"/>
           <w:shd w:val="clear" w:color="auto" w:fill="FAFAFC"/>
         </w:rPr>
-        <w:t>navigation"</w:t>
-      </w:r>
-      <w:r>
-        <w:rPr>
-          <w:shd w:val="clear" w:color="auto" w:fill="FAFAFC"/>
-        </w:rPr>
-        <w:t>y</w:t>
-      </w:r>
-      <w:proofErr w:type="spellEnd"/>
-      <w:r>
-        <w:rPr>
-          <w:shd w:val="clear" w:color="auto" w:fill="FAFAFC"/>
-        </w:rPr>
-        <w:t> </w:t>
-      </w:r>
-      <w:r>
-        <w:rPr>
-          <w:rStyle w:val="CdigoHTML"/>
-          <w:rFonts w:eastAsiaTheme="majorEastAsia"/>
-          <w:sz w:val="24"/>
-          <w:szCs w:val="24"/>
-          <w:shd w:val="clear" w:color="auto" w:fill="FAFAFC"/>
-        </w:rPr>
-        <w:t>aria-</w:t>
-      </w:r>
-      <w:proofErr w:type="spellStart"/>
-      <w:r>
-        <w:rPr>
-          <w:rStyle w:val="CdigoHTML"/>
-          <w:rFonts w:eastAsiaTheme="majorEastAsia"/>
-          <w:sz w:val="24"/>
-          <w:szCs w:val="24"/>
-          <w:shd w:val="clear" w:color="auto" w:fill="FAFAFC"/>
-        </w:rPr>
-        <w:t>expanded</w:t>
-      </w:r>
-      <w:proofErr w:type="spellEnd"/>
-      <w:r>
-        <w:rPr>
-          <w:rStyle w:val="CdigoHTML"/>
-          <w:rFonts w:eastAsiaTheme="majorEastAsia"/>
-          <w:sz w:val="24"/>
-          <w:szCs w:val="24"/>
-          <w:shd w:val="clear" w:color="auto" w:fill="FAFAFC"/>
-        </w:rPr>
-        <w:t>="true"</w:t>
+        <w:t>aria-expanded="true"</w:t>
       </w:r>
       <w:r>
         <w:rPr>
@@ -2065,36 +1820,21 @@
         <w:rPr>
           <w:shd w:val="clear" w:color="auto" w:fill="FAFAFC"/>
         </w:rPr>
-        <w:t xml:space="preserve">Piense en el acceso al teclado, especialmente cuando desarrolle elementos interactivos, como menús, información sobre el </w:t>
-      </w:r>
-      <w:proofErr w:type="spellStart"/>
-      <w:r>
+        <w:t>Piense en el acceso al teclado, especialmente cuando desarrolle elementos interactivos, como menús, información sobre el mouseover, acordeones plegables o reproductores multimedia.</w:t>
+      </w:r>
+    </w:p>
+    <w:p>
+      <w:pPr>
         <w:rPr>
           <w:shd w:val="clear" w:color="auto" w:fill="FAFAFC"/>
         </w:rPr>
-        <w:t>mouseover</w:t>
-      </w:r>
-      <w:proofErr w:type="spellEnd"/>
+      </w:pPr>
       <w:r>
         <w:rPr>
           <w:shd w:val="clear" w:color="auto" w:fill="FAFAFC"/>
         </w:rPr>
-        <w:t>, acordeones plegables o reproductores multimedia.</w:t>
-      </w:r>
-    </w:p>
-    <w:p>
-      <w:pPr>
-        <w:rPr>
-          <w:shd w:val="clear" w:color="auto" w:fill="FAFAFC"/>
-        </w:rPr>
-      </w:pPr>
-      <w:r>
-        <w:rPr>
-          <w:shd w:val="clear" w:color="auto" w:fill="FAFAFC"/>
-        </w:rPr>
         <w:t>Úselo </w:t>
       </w:r>
-      <w:proofErr w:type="spellStart"/>
       <w:r>
         <w:rPr>
           <w:rStyle w:val="CdigoHTML"/>
@@ -2103,9 +1843,14 @@
           <w:szCs w:val="24"/>
           <w:shd w:val="clear" w:color="auto" w:fill="FAFAFC"/>
         </w:rPr>
-        <w:t>tabindex</w:t>
-      </w:r>
-      <w:proofErr w:type="spellEnd"/>
+        <w:t>tabindex="0"</w:t>
+      </w:r>
+      <w:r>
+        <w:rPr>
+          <w:shd w:val="clear" w:color="auto" w:fill="FAFAFC"/>
+        </w:rPr>
+        <w:t>para agregar un elemento que normalmente no recibe el foco, como </w:t>
+      </w:r>
       <w:r>
         <w:rPr>
           <w:rStyle w:val="CdigoHTML"/>
@@ -2114,13 +1859,13 @@
           <w:szCs w:val="24"/>
           <w:shd w:val="clear" w:color="auto" w:fill="FAFAFC"/>
         </w:rPr>
-        <w:t>="0"</w:t>
+        <w:t>&lt;div&gt;</w:t>
       </w:r>
       <w:r>
         <w:rPr>
           <w:shd w:val="clear" w:color="auto" w:fill="FAFAFC"/>
         </w:rPr>
-        <w:t>para agregar un elemento que normalmente no recibe el foco, como </w:t>
+        <w:t>o </w:t>
       </w:r>
       <w:r>
         <w:rPr>
@@ -2130,45 +1875,7 @@
           <w:szCs w:val="24"/>
           <w:shd w:val="clear" w:color="auto" w:fill="FAFAFC"/>
         </w:rPr>
-        <w:t>&lt;div&gt;</w:t>
-      </w:r>
-      <w:r>
-        <w:rPr>
-          <w:shd w:val="clear" w:color="auto" w:fill="FAFAFC"/>
-        </w:rPr>
-        <w:t>o </w:t>
-      </w:r>
-      <w:r>
-        <w:rPr>
-          <w:rStyle w:val="CdigoHTML"/>
-          <w:rFonts w:eastAsiaTheme="majorEastAsia"/>
-          <w:sz w:val="24"/>
-          <w:szCs w:val="24"/>
-          <w:shd w:val="clear" w:color="auto" w:fill="FAFAFC"/>
-        </w:rPr>
-        <w:t>&lt;</w:t>
-      </w:r>
-      <w:proofErr w:type="spellStart"/>
-      <w:r>
-        <w:rPr>
-          <w:rStyle w:val="CdigoHTML"/>
-          <w:rFonts w:eastAsiaTheme="majorEastAsia"/>
-          <w:sz w:val="24"/>
-          <w:szCs w:val="24"/>
-          <w:shd w:val="clear" w:color="auto" w:fill="FAFAFC"/>
-        </w:rPr>
-        <w:t>span</w:t>
-      </w:r>
-      <w:proofErr w:type="spellEnd"/>
-      <w:r>
-        <w:rPr>
-          <w:rStyle w:val="CdigoHTML"/>
-          <w:rFonts w:eastAsiaTheme="majorEastAsia"/>
-          <w:sz w:val="24"/>
-          <w:szCs w:val="24"/>
-          <w:shd w:val="clear" w:color="auto" w:fill="FAFAFC"/>
-        </w:rPr>
-        <w:t>&gt;</w:t>
+        <w:t>&lt;span&gt;</w:t>
       </w:r>
       <w:r>
         <w:rPr>
@@ -2359,15 +2066,7 @@
     </w:p>
     <w:p>
       <w:r>
-        <w:t>Vemos como está asociado a etiquetas &lt;</w:t>
-      </w:r>
-      <w:proofErr w:type="spellStart"/>
-      <w:r>
-        <w:t>label</w:t>
-      </w:r>
-      <w:proofErr w:type="spellEnd"/>
-      <w:r>
-        <w:t>&gt;.</w:t>
+        <w:t>Vemos como está asociado a etiquetas &lt;label&gt;.</w:t>
       </w:r>
     </w:p>
     <w:p>
@@ -2461,6 +2160,7 @@
     </w:p>
     <w:p>
       <w:r>
+        <w:lastRenderedPageBreak/>
         <w:t>Debemos especificar el idioma en el que se encuentra la página que vamos a desarrollar.</w:t>
       </w:r>
     </w:p>
@@ -2470,7 +2170,6 @@
           <w:noProof/>
           <w:lang w:eastAsia="es-ES"/>
         </w:rPr>
-        <w:lastRenderedPageBreak/>
         <w:drawing>
           <wp:inline distT="0" distB="0" distL="0" distR="0" wp14:anchorId="305FD60E" wp14:editId="67A3B3D8">
             <wp:extent cx="1485900" cy="685800"/>
@@ -2881,165 +2580,8 @@
       </w:r>
     </w:p>
     <w:p>
-      <w:pPr>
-        <w:pStyle w:val="Ttulo3"/>
-      </w:pPr>
-      <w:r>
-        <w:t>HERA</w:t>
-      </w:r>
-    </w:p>
-    <w:p>
-      <w:pPr>
-        <w:pStyle w:val="Ttulo3"/>
-      </w:pPr>
-      <w:r>
-        <w:t>WEB ACCESIBILITY CHECKER</w:t>
-      </w:r>
-    </w:p>
-    <w:p>
-      <w:pPr>
-        <w:pStyle w:val="Ttulo3"/>
-      </w:pPr>
-      <w:r>
-        <w:t>CYNHTIA SAYS</w:t>
-      </w:r>
-    </w:p>
-    <w:p>
-      <w:pPr>
-        <w:pStyle w:val="Ttulo3"/>
-      </w:pPr>
-      <w:r>
-        <w:t>ACCESS COLORS</w:t>
-      </w:r>
-    </w:p>
-    <w:p>
-      <w:pPr>
-        <w:pStyle w:val="Ttulo3"/>
-      </w:pPr>
-      <w:r>
-        <w:t>WAVE</w:t>
-      </w:r>
-    </w:p>
-    <w:p>
-      <w:pPr>
-        <w:pStyle w:val="Ttulo3"/>
-      </w:pPr>
-      <w:r>
-        <w:t>TENON.IO</w:t>
-      </w:r>
-    </w:p>
-    <w:p>
-      <w:pPr>
-        <w:pStyle w:val="Ttulo2"/>
-      </w:pPr>
-      <w:r>
-        <w:t>PLUG INS</w:t>
-      </w:r>
-    </w:p>
-    <w:p>
-      <w:pPr>
-        <w:pStyle w:val="Ttulo3"/>
-      </w:pPr>
-      <w:r>
-        <w:t>ACCESIBILITY EVALUATION TOOLS (FIREFOX)</w:t>
-      </w:r>
-    </w:p>
-    <w:p>
-      <w:pPr>
-        <w:pStyle w:val="Ttulo3"/>
-      </w:pPr>
-      <w:r>
-        <w:t>ACCESIBILITY DEVELOPER TOOLS (CHROME)</w:t>
-      </w:r>
-    </w:p>
-    <w:p>
-      <w:pPr>
-        <w:pStyle w:val="Ttulo3"/>
-      </w:pPr>
-      <w:r>
-        <w:t>WEB ACCESIBILITY TOOLBAG (OPERA E INTERNET EXPLORER)</w:t>
-      </w:r>
-    </w:p>
-    <w:p>
-      <w:pPr>
-        <w:pStyle w:val="Ttulo2"/>
-      </w:pPr>
-      <w:r>
-        <w:t>LOCALES</w:t>
-      </w:r>
-    </w:p>
-    <w:p>
-      <w:pPr>
-        <w:pStyle w:val="Ttulo3"/>
-      </w:pPr>
-      <w:r>
-        <w:t>ACCESS SNIFF</w:t>
-      </w:r>
-    </w:p>
-    <w:p>
-      <w:r>
-        <w:t xml:space="preserve">Se instala mediante un paquete de </w:t>
-      </w:r>
-      <w:proofErr w:type="spellStart"/>
-      <w:r>
-        <w:t>nodejs</w:t>
-      </w:r>
-      <w:proofErr w:type="spellEnd"/>
-      <w:r>
-        <w:t>. “</w:t>
-      </w:r>
-      <w:proofErr w:type="spellStart"/>
-      <w:r>
-        <w:rPr>
-          <w:i/>
-        </w:rPr>
-        <w:t>npm</w:t>
-      </w:r>
-      <w:proofErr w:type="spellEnd"/>
-      <w:r>
-        <w:rPr>
-          <w:i/>
-        </w:rPr>
-        <w:t xml:space="preserve"> </w:t>
-      </w:r>
-      <w:proofErr w:type="spellStart"/>
-      <w:r>
-        <w:rPr>
-          <w:i/>
-        </w:rPr>
-        <w:t>install</w:t>
-      </w:r>
-      <w:proofErr w:type="spellEnd"/>
-      <w:r>
-        <w:rPr>
-          <w:i/>
-        </w:rPr>
-        <w:t xml:space="preserve"> </w:t>
-      </w:r>
-      <w:proofErr w:type="spellStart"/>
-      <w:r>
-        <w:rPr>
-          <w:i/>
-        </w:rPr>
-        <w:t>access-sniff</w:t>
-      </w:r>
-      <w:proofErr w:type="spellEnd"/>
-      <w:r>
-        <w:rPr>
-          <w:i/>
-        </w:rPr>
-        <w:t xml:space="preserve"> –</w:t>
-      </w:r>
-      <w:proofErr w:type="spellStart"/>
-      <w:r>
-        <w:rPr>
-          <w:i/>
-        </w:rPr>
-        <w:t>save</w:t>
-      </w:r>
-      <w:proofErr w:type="spellEnd"/>
-      <w:r>
-        <w:t>”</w:t>
+      <w:r>
+        <w:t>Lo que tenemos que hacer para utilizarlo es introducir la url de la página que queremos analizar en el buscador</w:t>
       </w:r>
       <w:r>
         <w:t>.</w:t>
@@ -3047,23 +2589,14 @@
     </w:p>
     <w:p>
       <w:r>
-        <w:t xml:space="preserve">Lo instalamos dentro del documento del que vayamos a comprobar </w:t>
-      </w:r>
-      <w:r>
-        <w:t>su accesibilidad.</w:t>
-      </w:r>
-    </w:p>
-    <w:p>
-      <w:r>
         <w:rPr>
           <w:noProof/>
-          <w:lang w:eastAsia="es-ES"/>
         </w:rPr>
         <w:drawing>
-          <wp:inline distT="0" distB="0" distL="0" distR="0" wp14:anchorId="5F94C54D" wp14:editId="7E4EAC40">
-            <wp:extent cx="5400040" cy="1071245"/>
-            <wp:effectExtent l="0" t="0" r="0" b="0"/>
-            <wp:docPr id="20" name="Imagen 20"/>
+          <wp:inline distT="0" distB="0" distL="0" distR="0" wp14:anchorId="0BDBA0D9" wp14:editId="5AAACD32">
+            <wp:extent cx="5400040" cy="2391410"/>
+            <wp:effectExtent l="0" t="0" r="0" b="8890"/>
+            <wp:docPr id="27" name="Imagen 27" descr="Interfaz de usuario gráfica, Sitio web&#10;&#10;Descripción generada automáticamente"/>
             <wp:cNvGraphicFramePr>
               <a:graphicFrameLocks xmlns:a="http://schemas.openxmlformats.org/drawingml/2006/main" noChangeAspect="1"/>
             </wp:cNvGraphicFramePr>
@@ -3071,7 +2604,7 @@
               <a:graphicData uri="http://schemas.openxmlformats.org/drawingml/2006/picture">
                 <pic:pic xmlns:pic="http://schemas.openxmlformats.org/drawingml/2006/picture">
                   <pic:nvPicPr>
-                    <pic:cNvPr id="1" name=""/>
+                    <pic:cNvPr id="27" name="Imagen 27" descr="Interfaz de usuario gráfica, Sitio web&#10;&#10;Descripción generada automáticamente"/>
                     <pic:cNvPicPr/>
                   </pic:nvPicPr>
                   <pic:blipFill>
@@ -3083,7 +2616,7 @@
                   <pic:spPr>
                     <a:xfrm>
                       <a:off x="0" y="0"/>
-                      <a:ext cx="5400040" cy="1071245"/>
+                      <a:ext cx="5400040" cy="2391410"/>
                     </a:xfrm>
                     <a:prstGeom prst="rect">
                       <a:avLst/>
@@ -3097,107 +2630,23 @@
       </w:r>
     </w:p>
     <w:p>
-      <w:pPr>
-        <w:pStyle w:val="HTMLconformatoprevio"/>
-        <w:shd w:val="clear" w:color="auto" w:fill="F7F7F7"/>
-        <w:spacing w:after="360"/>
-        <w:rPr>
-          <w:rFonts w:ascii="Montserrat" w:eastAsiaTheme="minorEastAsia" w:hAnsi="Montserrat" w:cstheme="minorBidi"/>
-          <w:color w:val="343434"/>
-          <w:sz w:val="22"/>
-          <w:lang w:eastAsia="en-US"/>
-        </w:rPr>
-      </w:pPr>
-      <w:r>
-        <w:rPr>
-          <w:rFonts w:ascii="Montserrat" w:eastAsiaTheme="minorEastAsia" w:hAnsi="Montserrat" w:cstheme="minorBidi"/>
-          <w:color w:val="343434"/>
-          <w:sz w:val="22"/>
-          <w:lang w:eastAsia="en-US"/>
-        </w:rPr>
-        <w:t>Después instalamos el acceso con el siguiente paquete: “</w:t>
-      </w:r>
-      <w:proofErr w:type="spellStart"/>
-      <w:r>
-        <w:rPr>
-          <w:rFonts w:ascii="Montserrat" w:eastAsiaTheme="minorEastAsia" w:hAnsi="Montserrat" w:cstheme="minorBidi"/>
-          <w:color w:val="343434"/>
-          <w:sz w:val="22"/>
-          <w:lang w:eastAsia="en-US"/>
-        </w:rPr>
-        <w:t>npm</w:t>
-      </w:r>
-      <w:proofErr w:type="spellEnd"/>
-      <w:r>
-        <w:rPr>
-          <w:rFonts w:ascii="Montserrat" w:eastAsiaTheme="minorEastAsia" w:hAnsi="Montserrat" w:cstheme="minorBidi"/>
-          <w:color w:val="343434"/>
-          <w:sz w:val="22"/>
-          <w:lang w:eastAsia="en-US"/>
-        </w:rPr>
-        <w:t xml:space="preserve"> </w:t>
-      </w:r>
-      <w:proofErr w:type="spellStart"/>
-      <w:r>
-        <w:rPr>
-          <w:rFonts w:ascii="Montserrat" w:eastAsiaTheme="minorEastAsia" w:hAnsi="Montserrat" w:cstheme="minorBidi"/>
-          <w:color w:val="343434"/>
-          <w:sz w:val="22"/>
-          <w:lang w:eastAsia="en-US"/>
-        </w:rPr>
-        <w:t>install</w:t>
-      </w:r>
-      <w:proofErr w:type="spellEnd"/>
-      <w:r>
-        <w:rPr>
-          <w:rFonts w:ascii="Montserrat" w:eastAsiaTheme="minorEastAsia" w:hAnsi="Montserrat" w:cstheme="minorBidi"/>
-          <w:color w:val="343434"/>
-          <w:sz w:val="22"/>
-          <w:lang w:eastAsia="en-US"/>
-        </w:rPr>
-        <w:t xml:space="preserve"> </w:t>
-      </w:r>
-      <w:proofErr w:type="spellStart"/>
-      <w:r>
-        <w:rPr>
-          <w:rFonts w:ascii="Montserrat" w:eastAsiaTheme="minorEastAsia" w:hAnsi="Montserrat" w:cstheme="minorBidi"/>
-          <w:color w:val="343434"/>
-          <w:sz w:val="22"/>
-          <w:lang w:eastAsia="en-US"/>
-        </w:rPr>
-        <w:t>access-sniff</w:t>
-      </w:r>
-      <w:proofErr w:type="spellEnd"/>
-      <w:r>
-        <w:rPr>
-          <w:rFonts w:ascii="Montserrat" w:eastAsiaTheme="minorEastAsia" w:hAnsi="Montserrat" w:cstheme="minorBidi"/>
-          <w:color w:val="343434"/>
-          <w:sz w:val="22"/>
-          <w:lang w:eastAsia="en-US"/>
-        </w:rPr>
-        <w:t xml:space="preserve"> -g”</w:t>
-      </w:r>
-      <w:r>
-        <w:rPr>
-          <w:rFonts w:ascii="Montserrat" w:eastAsiaTheme="minorEastAsia" w:hAnsi="Montserrat" w:cstheme="minorBidi"/>
-          <w:color w:val="343434"/>
-          <w:sz w:val="22"/>
-          <w:lang w:eastAsia="en-US"/>
-        </w:rPr>
-        <w:t>.</w:t>
+      <w:r>
+        <w:t>Cuando tengamos la url le damos a</w:t>
+      </w:r>
+      <w:r>
+        <w:t xml:space="preserve"> Analizar.</w:t>
       </w:r>
     </w:p>
     <w:p>
       <w:r>
         <w:rPr>
           <w:noProof/>
-          <w:lang w:eastAsia="es-ES"/>
         </w:rPr>
         <w:drawing>
-          <wp:inline distT="0" distB="0" distL="0" distR="0" wp14:anchorId="786B8D78" wp14:editId="082498D5">
-            <wp:extent cx="5400040" cy="1429385"/>
+          <wp:inline distT="0" distB="0" distL="0" distR="0" wp14:anchorId="5DCA07C3" wp14:editId="6F4EF049">
+            <wp:extent cx="5400040" cy="2212340"/>
             <wp:effectExtent l="0" t="0" r="0" b="0"/>
-            <wp:docPr id="21" name="Imagen 21"/>
+            <wp:docPr id="28" name="Imagen 28" descr="Interfaz de usuario gráfica, Sitio web&#10;&#10;Descripción generada automáticamente"/>
             <wp:cNvGraphicFramePr>
               <a:graphicFrameLocks xmlns:a="http://schemas.openxmlformats.org/drawingml/2006/main" noChangeAspect="1"/>
             </wp:cNvGraphicFramePr>
@@ -3205,7 +2654,7 @@
               <a:graphicData uri="http://schemas.openxmlformats.org/drawingml/2006/picture">
                 <pic:pic xmlns:pic="http://schemas.openxmlformats.org/drawingml/2006/picture">
                   <pic:nvPicPr>
-                    <pic:cNvPr id="1" name=""/>
+                    <pic:cNvPr id="28" name="Imagen 28" descr="Interfaz de usuario gráfica, Sitio web&#10;&#10;Descripción generada automáticamente"/>
                     <pic:cNvPicPr/>
                   </pic:nvPicPr>
                   <pic:blipFill>
@@ -3217,7 +2666,7 @@
                   <pic:spPr>
                     <a:xfrm>
                       <a:off x="0" y="0"/>
-                      <a:ext cx="5400040" cy="1429385"/>
+                      <a:ext cx="5400040" cy="2212340"/>
                     </a:xfrm>
                     <a:prstGeom prst="rect">
                       <a:avLst/>
@@ -3229,40 +2678,46 @@
           </wp:inline>
         </w:drawing>
       </w:r>
-      <w:r>
-        <w:t xml:space="preserve"> </w:t>
-      </w:r>
-    </w:p>
-    <w:p>
-      <w:proofErr w:type="spellStart"/>
-      <w:r>
-        <w:t>Despues</w:t>
-      </w:r>
-      <w:proofErr w:type="spellEnd"/>
-      <w:r>
-        <w:t xml:space="preserve"> de instalarlo no podemos acceder a la </w:t>
-      </w:r>
-      <w:proofErr w:type="spellStart"/>
-      <w:r>
-        <w:t>aplicaciónporque</w:t>
-      </w:r>
-      <w:proofErr w:type="spellEnd"/>
-      <w:r>
-        <w:t xml:space="preserve"> da un error de acceso a uno de los scripts que necesita para poder ejecutarse.</w:t>
-      </w:r>
-    </w:p>
-    <w:p>
+    </w:p>
+    <w:p>
+      <w:r>
+        <w:t>Nos saca la siguiente información que podemos enviarla a nuestro correo</w:t>
+      </w:r>
+      <w:r>
+        <w:t>.</w:t>
+      </w:r>
+    </w:p>
+    <w:p>
+      <w:pPr>
+        <w:pStyle w:val="Ttulo3"/>
+      </w:pPr>
+      <w:r>
+        <w:t>HERA</w:t>
+      </w:r>
+    </w:p>
+    <w:p>
+      <w:r>
+        <w:t>Intentamos realizar la comprobación utilizando los recursos online que nos facilita</w:t>
+      </w:r>
+      <w:r>
+        <w:t>.</w:t>
+      </w:r>
+    </w:p>
+    <w:p>
+      <w:pPr>
+        <w:rPr>
+          <w:lang w:val="en-US"/>
+        </w:rPr>
+      </w:pPr>
       <w:r>
         <w:rPr>
           <w:noProof/>
-          <w:lang w:eastAsia="es-ES"/>
-        </w:rPr>
-        <w:lastRenderedPageBreak/>
+        </w:rPr>
         <w:drawing>
-          <wp:inline distT="0" distB="0" distL="0" distR="0" wp14:anchorId="66FCCFF2" wp14:editId="18A63089">
-            <wp:extent cx="5400040" cy="1260475"/>
+          <wp:inline distT="0" distB="0" distL="0" distR="0" wp14:anchorId="762FB761" wp14:editId="024DEB58">
+            <wp:extent cx="5400040" cy="1376045"/>
             <wp:effectExtent l="0" t="0" r="0" b="0"/>
-            <wp:docPr id="22" name="Imagen 22"/>
+            <wp:docPr id="29" name="Imagen 29" descr="Interfaz de usuario gráfica, Texto, Aplicación&#10;&#10;Descripción generada automáticamente"/>
             <wp:cNvGraphicFramePr>
               <a:graphicFrameLocks xmlns:a="http://schemas.openxmlformats.org/drawingml/2006/main" noChangeAspect="1"/>
             </wp:cNvGraphicFramePr>
@@ -3270,7 +2725,7 @@
               <a:graphicData uri="http://schemas.openxmlformats.org/drawingml/2006/picture">
                 <pic:pic xmlns:pic="http://schemas.openxmlformats.org/drawingml/2006/picture">
                   <pic:nvPicPr>
-                    <pic:cNvPr id="1" name=""/>
+                    <pic:cNvPr id="29" name="Imagen 29" descr="Interfaz de usuario gráfica, Texto, Aplicación&#10;&#10;Descripción generada automáticamente"/>
                     <pic:cNvPicPr/>
                   </pic:nvPicPr>
                   <pic:blipFill>
@@ -3282,7 +2737,7 @@
                   <pic:spPr>
                     <a:xfrm>
                       <a:off x="0" y="0"/>
-                      <a:ext cx="5400040" cy="1260475"/>
+                      <a:ext cx="5400040" cy="1376045"/>
                     </a:xfrm>
                     <a:prstGeom prst="rect">
                       <a:avLst/>
@@ -3296,37 +2751,35 @@
       </w:r>
     </w:p>
     <w:p>
-      <w:pPr>
-        <w:pStyle w:val="Ttulo3"/>
-      </w:pPr>
-      <w:r>
-        <w:t>HTML CODE SNIFFER</w:t>
-      </w:r>
-    </w:p>
-    <w:p>
-      <w:r>
-        <w:t xml:space="preserve">Podemos acceder a él a través de su GitHub, en el mismo GitHub nos permite usar la aplicación de forma </w:t>
-      </w:r>
-      <w:proofErr w:type="spellStart"/>
-      <w:r>
-        <w:t>OnLine</w:t>
-      </w:r>
-      <w:proofErr w:type="spellEnd"/>
-      <w:r>
-        <w:t>, sin necesidad de descargarlo.</w:t>
-      </w:r>
-    </w:p>
-    <w:p>
+      <w:r>
+        <w:lastRenderedPageBreak/>
+        <w:t>Para poder utilizarlo y necesitamos descargar el complemento para Firefo</w:t>
+      </w:r>
+      <w:r>
+        <w:t xml:space="preserve">x </w:t>
+      </w:r>
+      <w:r>
+        <w:t>que aparece en el siguiente enlace</w:t>
+      </w:r>
+      <w:r>
+        <w:t>.</w:t>
+      </w:r>
+    </w:p>
+    <w:p>
+      <w:pPr>
+        <w:rPr>
+          <w:lang w:val="en-US"/>
+        </w:rPr>
+      </w:pPr>
       <w:r>
         <w:rPr>
           <w:noProof/>
-          <w:lang w:eastAsia="es-ES"/>
         </w:rPr>
         <w:drawing>
-          <wp:inline distT="0" distB="0" distL="0" distR="0" wp14:anchorId="6ECD8B71" wp14:editId="7281454F">
-            <wp:extent cx="5400040" cy="3189605"/>
+          <wp:inline distT="0" distB="0" distL="0" distR="0" wp14:anchorId="6E19ACD0" wp14:editId="01E76424">
+            <wp:extent cx="5400040" cy="2557780"/>
             <wp:effectExtent l="0" t="0" r="0" b="0"/>
-            <wp:docPr id="23" name="Imagen 23"/>
+            <wp:docPr id="30" name="Imagen 30" descr="Interfaz de usuario gráfica, Texto, Aplicación, Correo electrónico&#10;&#10;Descripción generada automáticamente"/>
             <wp:cNvGraphicFramePr>
               <a:graphicFrameLocks xmlns:a="http://schemas.openxmlformats.org/drawingml/2006/main" noChangeAspect="1"/>
             </wp:cNvGraphicFramePr>
@@ -3334,7 +2787,7 @@
               <a:graphicData uri="http://schemas.openxmlformats.org/drawingml/2006/picture">
                 <pic:pic xmlns:pic="http://schemas.openxmlformats.org/drawingml/2006/picture">
                   <pic:nvPicPr>
-                    <pic:cNvPr id="1" name=""/>
+                    <pic:cNvPr id="30" name="Imagen 30" descr="Interfaz de usuario gráfica, Texto, Aplicación, Correo electrónico&#10;&#10;Descripción generada automáticamente"/>
                     <pic:cNvPicPr/>
                   </pic:nvPicPr>
                   <pic:blipFill>
@@ -3346,7 +2799,7 @@
                   <pic:spPr>
                     <a:xfrm>
                       <a:off x="0" y="0"/>
-                      <a:ext cx="5400040" cy="3189605"/>
+                      <a:ext cx="5400040" cy="2557780"/>
                     </a:xfrm>
                     <a:prstGeom prst="rect">
                       <a:avLst/>
@@ -3361,26 +2814,27 @@
     </w:p>
     <w:p>
       <w:r>
-        <w:t>Podemos ver los errores que nos devuelve, nos dice que el “&lt;h5&gt;” que tenemos en el código, estructuralmente debería ser un “&lt;h2&gt;”.</w:t>
-      </w:r>
-    </w:p>
-    <w:p>
-      <w:r>
-        <w:t>Lo primero que nos indica su GitHub es que debemos actualizar node.js.</w:t>
-      </w:r>
-    </w:p>
-    <w:p>
+        <w:t>Cuando intentamos añadirlo como complemento a Firefox nos da un error</w:t>
+      </w:r>
+      <w:r>
+        <w:t>.</w:t>
+      </w:r>
+    </w:p>
+    <w:p>
+      <w:pPr>
+        <w:rPr>
+          <w:lang w:val="en-US"/>
+        </w:rPr>
+      </w:pPr>
       <w:r>
         <w:rPr>
           <w:noProof/>
-          <w:lang w:eastAsia="es-ES"/>
-        </w:rPr>
-        <w:lastRenderedPageBreak/>
+        </w:rPr>
         <w:drawing>
-          <wp:inline distT="0" distB="0" distL="0" distR="0" wp14:anchorId="1902F8EC" wp14:editId="5BBDF281">
-            <wp:extent cx="5400040" cy="3150235"/>
+          <wp:inline distT="0" distB="0" distL="0" distR="0" wp14:anchorId="4E29A36F" wp14:editId="6253CFEA">
+            <wp:extent cx="5400040" cy="2402205"/>
             <wp:effectExtent l="0" t="0" r="0" b="0"/>
-            <wp:docPr id="24" name="Imagen 24"/>
+            <wp:docPr id="31" name="Imagen 31" descr="Interfaz de usuario gráfica, Texto, Aplicación, Chat o mensaje de texto&#10;&#10;Descripción generada automáticamente"/>
             <wp:cNvGraphicFramePr>
               <a:graphicFrameLocks xmlns:a="http://schemas.openxmlformats.org/drawingml/2006/main" noChangeAspect="1"/>
             </wp:cNvGraphicFramePr>
@@ -3388,7 +2842,7 @@
               <a:graphicData uri="http://schemas.openxmlformats.org/drawingml/2006/picture">
                 <pic:pic xmlns:pic="http://schemas.openxmlformats.org/drawingml/2006/picture">
                   <pic:nvPicPr>
-                    <pic:cNvPr id="1" name=""/>
+                    <pic:cNvPr id="31" name="Imagen 31" descr="Interfaz de usuario gráfica, Texto, Aplicación, Chat o mensaje de texto&#10;&#10;Descripción generada automáticamente"/>
                     <pic:cNvPicPr/>
                   </pic:nvPicPr>
                   <pic:blipFill>
@@ -3400,7 +2854,7 @@
                   <pic:spPr>
                     <a:xfrm>
                       <a:off x="0" y="0"/>
-                      <a:ext cx="5400040" cy="3150235"/>
+                      <a:ext cx="5400040" cy="2402205"/>
                     </a:xfrm>
                     <a:prstGeom prst="rect">
                       <a:avLst/>
@@ -3414,29 +2868,36 @@
       </w:r>
     </w:p>
     <w:p>
-      <w:r>
-        <w:t xml:space="preserve">Instalamos </w:t>
-      </w:r>
-      <w:proofErr w:type="spellStart"/>
-      <w:r>
-        <w:t>grunt</w:t>
-      </w:r>
-      <w:proofErr w:type="spellEnd"/>
-      <w:r>
-        <w:t xml:space="preserve"> cli.</w:t>
-      </w:r>
-    </w:p>
-    <w:p>
+      <w:pPr>
+        <w:pStyle w:val="Ttulo3"/>
+      </w:pPr>
+      <w:r>
+        <w:t>WEB ACCESIBILITY CHECKER</w:t>
+      </w:r>
+    </w:p>
+    <w:p>
+      <w:r>
+        <w:t>Dentro de esta página nos aparece en el navegador un espacio para colocar la página que queremos analizar y un botón para analizarla</w:t>
+      </w:r>
+      <w:r>
+        <w:t>.</w:t>
+      </w:r>
+    </w:p>
+    <w:p>
+      <w:pPr>
+        <w:rPr>
+          <w:lang w:val="en-US"/>
+        </w:rPr>
+      </w:pPr>
       <w:r>
         <w:rPr>
           <w:noProof/>
-          <w:lang w:eastAsia="es-ES"/>
         </w:rPr>
         <w:drawing>
-          <wp:inline distT="0" distB="0" distL="0" distR="0" wp14:anchorId="2335C3D1" wp14:editId="69E4427F">
-            <wp:extent cx="5400040" cy="1408430"/>
-            <wp:effectExtent l="0" t="0" r="0" b="1270"/>
-            <wp:docPr id="25" name="Imagen 25"/>
+          <wp:inline distT="0" distB="0" distL="0" distR="0" wp14:anchorId="7EC3F70D" wp14:editId="256B2302">
+            <wp:extent cx="5400040" cy="296545"/>
+            <wp:effectExtent l="0" t="0" r="0" b="8255"/>
+            <wp:docPr id="32" name="Imagen 32"/>
             <wp:cNvGraphicFramePr>
               <a:graphicFrameLocks xmlns:a="http://schemas.openxmlformats.org/drawingml/2006/main" noChangeAspect="1"/>
             </wp:cNvGraphicFramePr>
@@ -3456,7 +2917,7 @@
                   <pic:spPr>
                     <a:xfrm>
                       <a:off x="0" y="0"/>
-                      <a:ext cx="5400040" cy="1408430"/>
+                      <a:ext cx="5400040" cy="296545"/>
                     </a:xfrm>
                     <a:prstGeom prst="rect">
                       <a:avLst/>
@@ -3468,33 +2929,242 @@
           </wp:inline>
         </w:drawing>
       </w:r>
-      <w:bookmarkStart w:id="11" w:name="_GoBack"/>
-      <w:bookmarkEnd w:id="11"/>
-    </w:p>
-    <w:p>
-      <w:r>
-        <w:t xml:space="preserve">Instalamos las dependencias de node.js que necesita </w:t>
-      </w:r>
-      <w:proofErr w:type="spellStart"/>
-      <w:r>
-        <w:t>grunt</w:t>
-      </w:r>
-      <w:proofErr w:type="spellEnd"/>
+    </w:p>
+    <w:p>
+      <w:pPr>
+        <w:rPr>
+          <w:lang w:val="en-US"/>
+        </w:rPr>
+      </w:pPr>
+      <w:r>
+        <w:rPr>
+          <w:noProof/>
+        </w:rPr>
+        <w:lastRenderedPageBreak/>
+        <w:drawing>
+          <wp:inline distT="0" distB="0" distL="0" distR="0" wp14:anchorId="30A5AB41" wp14:editId="4B767155">
+            <wp:extent cx="5400040" cy="3042920"/>
+            <wp:effectExtent l="0" t="0" r="0" b="5080"/>
+            <wp:docPr id="33" name="Imagen 33" descr="Interfaz de usuario gráfica, Aplicación, Sitio web&#10;&#10;Descripción generada automáticamente"/>
+            <wp:cNvGraphicFramePr>
+              <a:graphicFrameLocks xmlns:a="http://schemas.openxmlformats.org/drawingml/2006/main" noChangeAspect="1"/>
+            </wp:cNvGraphicFramePr>
+            <a:graphic xmlns:a="http://schemas.openxmlformats.org/drawingml/2006/main">
+              <a:graphicData uri="http://schemas.openxmlformats.org/drawingml/2006/picture">
+                <pic:pic xmlns:pic="http://schemas.openxmlformats.org/drawingml/2006/picture">
+                  <pic:nvPicPr>
+                    <pic:cNvPr id="33" name="Imagen 33" descr="Interfaz de usuario gráfica, Aplicación, Sitio web&#10;&#10;Descripción generada automáticamente"/>
+                    <pic:cNvPicPr/>
+                  </pic:nvPicPr>
+                  <pic:blipFill>
+                    <a:blip r:embed="rId33"/>
+                    <a:stretch>
+                      <a:fillRect/>
+                    </a:stretch>
+                  </pic:blipFill>
+                  <pic:spPr>
+                    <a:xfrm>
+                      <a:off x="0" y="0"/>
+                      <a:ext cx="5400040" cy="3042920"/>
+                    </a:xfrm>
+                    <a:prstGeom prst="rect">
+                      <a:avLst/>
+                    </a:prstGeom>
+                  </pic:spPr>
+                </pic:pic>
+              </a:graphicData>
+            </a:graphic>
+          </wp:inline>
+        </w:drawing>
+      </w:r>
+    </w:p>
+    <w:p>
+      <w:pPr>
+        <w:pStyle w:val="Ttulo3"/>
+      </w:pPr>
+      <w:r>
+        <w:t>CYN</w:t>
+      </w:r>
+      <w:r>
+        <w:t>TH</w:t>
+      </w:r>
+      <w:r>
+        <w:t>IA SAYS</w:t>
+      </w:r>
+    </w:p>
+    <w:p>
+      <w:r>
+        <w:t>En agosto de 2021 el equipo que llevaba a cabo el proyecto</w:t>
+      </w:r>
+      <w:r>
+        <w:t xml:space="preserve"> CynthiaSays.com </w:t>
+      </w:r>
+      <w:r>
+        <w:t>decidió acabar con la vida útil del mismo</w:t>
+      </w:r>
+      <w:r>
+        <w:t xml:space="preserve">, </w:t>
+      </w:r>
+      <w:r>
+        <w:t>por lo que</w:t>
+      </w:r>
+      <w:r>
+        <w:t xml:space="preserve">, </w:t>
+      </w:r>
+      <w:r>
+        <w:t>desde esa fecha no se puede acceder a la página para realizar las comprobaciones de accesibilidad</w:t>
+      </w:r>
+      <w:r>
+        <w:t>,.</w:t>
+      </w:r>
+    </w:p>
+    <w:p>
+      <w:pPr>
+        <w:pStyle w:val="Ttulo3"/>
+      </w:pPr>
+      <w:r>
+        <w:t>ACCESS COLORS</w:t>
+      </w:r>
+    </w:p>
+    <w:p>
+      <w:r>
+        <w:t>Esta página funciona de una manera un poco distinta al resto</w:t>
+      </w:r>
+      <w:r>
+        <w:t xml:space="preserve">, </w:t>
+      </w:r>
+      <w:r>
+        <w:t>lo que tenemos que añadir son</w:t>
+      </w:r>
+      <w:r>
+        <w:t xml:space="preserve">, </w:t>
+      </w:r>
+      <w:r>
+        <w:t>el color que hemos elegido como color primario y el color que hemos elegido como color secundario</w:t>
+      </w:r>
+      <w:r>
+        <w:t xml:space="preserve">. </w:t>
+      </w:r>
+      <w:r>
+        <w:t xml:space="preserve">la página funciona con </w:t>
+      </w:r>
+      <w:r>
+        <w:t>tres</w:t>
+      </w:r>
+      <w:r>
+        <w:t xml:space="preserve"> claves</w:t>
+      </w:r>
+      <w:r>
+        <w:t xml:space="preserve">, AA, </w:t>
+      </w:r>
+      <w:r>
+        <w:t>la cual significa que no hemos pasado el test de color y que debemos aumentar nuestro ratio para que los colores sean más accesibles</w:t>
+      </w:r>
+      <w:r>
+        <w:t xml:space="preserve">, Passes AA, </w:t>
+      </w:r>
+      <w:r>
+        <w:t>es cuando el ratio de contraste es mucho más accesible</w:t>
+      </w:r>
       <w:r>
         <w:t>.</w:t>
       </w:r>
     </w:p>
     <w:p>
+      <w:pPr>
+        <w:rPr>
+          <w:lang w:val="en-US"/>
+        </w:rPr>
+      </w:pPr>
       <w:r>
         <w:rPr>
           <w:noProof/>
-          <w:lang w:eastAsia="es-ES"/>
         </w:rPr>
         <w:drawing>
-          <wp:inline distT="0" distB="0" distL="0" distR="0" wp14:anchorId="04BC3EDA" wp14:editId="693364D2">
-            <wp:extent cx="5400040" cy="2611120"/>
+          <wp:inline distT="0" distB="0" distL="0" distR="0" wp14:anchorId="2C70B580" wp14:editId="26A20A09">
+            <wp:extent cx="4484914" cy="2926480"/>
+            <wp:effectExtent l="0" t="0" r="0" b="7620"/>
+            <wp:docPr id="34" name="Imagen 34" descr="Interfaz de usuario gráfica, Texto, Aplicación, Correo electrónico&#10;&#10;Descripción generada automáticamente"/>
+            <wp:cNvGraphicFramePr>
+              <a:graphicFrameLocks xmlns:a="http://schemas.openxmlformats.org/drawingml/2006/main" noChangeAspect="1"/>
+            </wp:cNvGraphicFramePr>
+            <a:graphic xmlns:a="http://schemas.openxmlformats.org/drawingml/2006/main">
+              <a:graphicData uri="http://schemas.openxmlformats.org/drawingml/2006/picture">
+                <pic:pic xmlns:pic="http://schemas.openxmlformats.org/drawingml/2006/picture">
+                  <pic:nvPicPr>
+                    <pic:cNvPr id="34" name="Imagen 34" descr="Interfaz de usuario gráfica, Texto, Aplicación, Correo electrónico&#10;&#10;Descripción generada automáticamente"/>
+                    <pic:cNvPicPr/>
+                  </pic:nvPicPr>
+                  <pic:blipFill>
+                    <a:blip r:embed="rId34"/>
+                    <a:stretch>
+                      <a:fillRect/>
+                    </a:stretch>
+                  </pic:blipFill>
+                  <pic:spPr>
+                    <a:xfrm>
+                      <a:off x="0" y="0"/>
+                      <a:ext cx="4493277" cy="2931937"/>
+                    </a:xfrm>
+                    <a:prstGeom prst="rect">
+                      <a:avLst/>
+                    </a:prstGeom>
+                  </pic:spPr>
+                </pic:pic>
+              </a:graphicData>
+            </a:graphic>
+          </wp:inline>
+        </w:drawing>
+      </w:r>
+    </w:p>
+    <w:p>
+      <w:pPr>
+        <w:pStyle w:val="Ttulo3"/>
+      </w:pPr>
+      <w:r>
+        <w:lastRenderedPageBreak/>
+        <w:t>WAVE</w:t>
+      </w:r>
+    </w:p>
+    <w:p>
+      <w:r>
+        <w:t xml:space="preserve">En la parte superior del documento ya tenemos un ejemplo de cómo funciona </w:t>
+      </w:r>
+      <w:r>
+        <w:t>Wave.</w:t>
+      </w:r>
+    </w:p>
+    <w:p>
+      <w:pPr>
+        <w:pStyle w:val="Ttulo3"/>
+      </w:pPr>
+      <w:r>
+        <w:t>TENON.IO</w:t>
+      </w:r>
+    </w:p>
+    <w:p>
+      <w:r>
+        <w:t>Podemos acceder a un consultoría de accesibilidad gratuito presionando el botón verde que tenemos a la derecha</w:t>
+      </w:r>
+      <w:r>
+        <w:t>.</w:t>
+      </w:r>
+    </w:p>
+    <w:p>
+      <w:pPr>
+        <w:rPr>
+          <w:lang w:val="en-US"/>
+        </w:rPr>
+      </w:pPr>
+      <w:r>
+        <w:rPr>
+          <w:noProof/>
+        </w:rPr>
+        <w:drawing>
+          <wp:inline distT="0" distB="0" distL="0" distR="0" wp14:anchorId="46086842" wp14:editId="1D34DF50">
+            <wp:extent cx="5400040" cy="385445"/>
             <wp:effectExtent l="0" t="0" r="0" b="0"/>
-            <wp:docPr id="26" name="Imagen 26"/>
+            <wp:docPr id="35" name="Imagen 35"/>
             <wp:cNvGraphicFramePr>
               <a:graphicFrameLocks xmlns:a="http://schemas.openxmlformats.org/drawingml/2006/main" noChangeAspect="1"/>
             </wp:cNvGraphicFramePr>
@@ -3506,7 +3176,7 @@
                     <pic:cNvPicPr/>
                   </pic:nvPicPr>
                   <pic:blipFill>
-                    <a:blip r:embed="rId33"/>
+                    <a:blip r:embed="rId35"/>
                     <a:stretch>
                       <a:fillRect/>
                     </a:stretch>
@@ -3514,7 +3184,7 @@
                   <pic:spPr>
                     <a:xfrm>
                       <a:off x="0" y="0"/>
-                      <a:ext cx="5400040" cy="2611120"/>
+                      <a:ext cx="5400040" cy="385445"/>
                     </a:xfrm>
                     <a:prstGeom prst="rect">
                       <a:avLst/>
@@ -3527,27 +3197,1561 @@
         </w:drawing>
       </w:r>
     </w:p>
-    <w:p/>
+    <w:p>
+      <w:r>
+        <w:t>Nos hace rellenar un formulario en el que tenemos que especificar nuestro nombre</w:t>
+      </w:r>
+      <w:r>
+        <w:t xml:space="preserve">, </w:t>
+      </w:r>
+      <w:r>
+        <w:t>nuestros apellidos</w:t>
+      </w:r>
+      <w:r>
+        <w:t xml:space="preserve">, </w:t>
+      </w:r>
+      <w:r>
+        <w:t>un número de teléfono y la página web que deseamos que consulte</w:t>
+      </w:r>
+      <w:r>
+        <w:t>.</w:t>
+      </w:r>
+    </w:p>
+    <w:p>
+      <w:r>
+        <w:rPr>
+          <w:noProof/>
+        </w:rPr>
+        <w:drawing>
+          <wp:inline distT="0" distB="0" distL="0" distR="0" wp14:anchorId="0282C31B" wp14:editId="16AACEA6">
+            <wp:extent cx="5400040" cy="1058545"/>
+            <wp:effectExtent l="0" t="0" r="0" b="8255"/>
+            <wp:docPr id="36" name="Imagen 36" descr="Interfaz de usuario gráfica&#10;&#10;Descripción generada automáticamente con confianza media"/>
+            <wp:cNvGraphicFramePr>
+              <a:graphicFrameLocks xmlns:a="http://schemas.openxmlformats.org/drawingml/2006/main" noChangeAspect="1"/>
+            </wp:cNvGraphicFramePr>
+            <a:graphic xmlns:a="http://schemas.openxmlformats.org/drawingml/2006/main">
+              <a:graphicData uri="http://schemas.openxmlformats.org/drawingml/2006/picture">
+                <pic:pic xmlns:pic="http://schemas.openxmlformats.org/drawingml/2006/picture">
+                  <pic:nvPicPr>
+                    <pic:cNvPr id="36" name="Imagen 36" descr="Interfaz de usuario gráfica&#10;&#10;Descripción generada automáticamente con confianza media"/>
+                    <pic:cNvPicPr/>
+                  </pic:nvPicPr>
+                  <pic:blipFill>
+                    <a:blip r:embed="rId36"/>
+                    <a:stretch>
+                      <a:fillRect/>
+                    </a:stretch>
+                  </pic:blipFill>
+                  <pic:spPr>
+                    <a:xfrm>
+                      <a:off x="0" y="0"/>
+                      <a:ext cx="5400040" cy="1058545"/>
+                    </a:xfrm>
+                    <a:prstGeom prst="rect">
+                      <a:avLst/>
+                    </a:prstGeom>
+                  </pic:spPr>
+                </pic:pic>
+              </a:graphicData>
+            </a:graphic>
+          </wp:inline>
+        </w:drawing>
+      </w:r>
+    </w:p>
+    <w:p>
+      <w:pPr>
+        <w:pStyle w:val="Ttulo2"/>
+        <w:rPr>
+          <w:lang w:val="en-US"/>
+        </w:rPr>
+      </w:pPr>
+      <w:r>
+        <w:rPr>
+          <w:lang w:val="en-US"/>
+        </w:rPr>
+        <w:t>PLUG INS</w:t>
+      </w:r>
+    </w:p>
     <w:p>
       <w:pPr>
         <w:pStyle w:val="Ttulo3"/>
+        <w:rPr>
+          <w:lang w:val="en-US"/>
+        </w:rPr>
+      </w:pPr>
+      <w:r>
+        <w:rPr>
+          <w:lang w:val="en-US"/>
+        </w:rPr>
+        <w:t>ACCESIBILITY EVALUATION TOOLS (FIREFOX)</w:t>
+      </w:r>
+    </w:p>
+    <w:p>
+      <w:r>
+        <w:t>No nos apare</w:t>
+      </w:r>
+      <w:r>
+        <w:t xml:space="preserve">ce </w:t>
+      </w:r>
+      <w:r>
+        <w:t>ningún plugin con este nombre</w:t>
+      </w:r>
+      <w:r>
+        <w:t xml:space="preserve">, </w:t>
+      </w:r>
+      <w:r>
+        <w:t>pero nos aparece este otro</w:t>
+      </w:r>
+      <w:r>
+        <w:t>.</w:t>
+      </w:r>
+    </w:p>
+    <w:p>
+      <w:r>
+        <w:rPr>
+          <w:noProof/>
+        </w:rPr>
+        <w:drawing>
+          <wp:inline distT="0" distB="0" distL="0" distR="0" wp14:anchorId="6B6C65E5" wp14:editId="3BB0A45E">
+            <wp:extent cx="5400040" cy="2519045"/>
+            <wp:effectExtent l="0" t="0" r="0" b="0"/>
+            <wp:docPr id="37" name="Imagen 37" descr="Interfaz de usuario gráfica, Aplicación&#10;&#10;Descripción generada automáticamente"/>
+            <wp:cNvGraphicFramePr>
+              <a:graphicFrameLocks xmlns:a="http://schemas.openxmlformats.org/drawingml/2006/main" noChangeAspect="1"/>
+            </wp:cNvGraphicFramePr>
+            <a:graphic xmlns:a="http://schemas.openxmlformats.org/drawingml/2006/main">
+              <a:graphicData uri="http://schemas.openxmlformats.org/drawingml/2006/picture">
+                <pic:pic xmlns:pic="http://schemas.openxmlformats.org/drawingml/2006/picture">
+                  <pic:nvPicPr>
+                    <pic:cNvPr id="37" name="Imagen 37" descr="Interfaz de usuario gráfica, Aplicación&#10;&#10;Descripción generada automáticamente"/>
+                    <pic:cNvPicPr/>
+                  </pic:nvPicPr>
+                  <pic:blipFill>
+                    <a:blip r:embed="rId37"/>
+                    <a:stretch>
+                      <a:fillRect/>
+                    </a:stretch>
+                  </pic:blipFill>
+                  <pic:spPr>
+                    <a:xfrm>
+                      <a:off x="0" y="0"/>
+                      <a:ext cx="5400040" cy="2519045"/>
+                    </a:xfrm>
+                    <a:prstGeom prst="rect">
+                      <a:avLst/>
+                    </a:prstGeom>
+                  </pic:spPr>
+                </pic:pic>
+              </a:graphicData>
+            </a:graphic>
+          </wp:inline>
+        </w:drawing>
+      </w:r>
+    </w:p>
+    <w:p>
+      <w:r>
+        <w:t>Lo que nos aparece una vez tenemos instalado este plugin es el siguiente elemento en la barra de navegación de</w:t>
+      </w:r>
+      <w:r>
+        <w:t xml:space="preserve"> Firefox.</w:t>
+      </w:r>
+    </w:p>
+    <w:p>
+      <w:r>
+        <w:rPr>
+          <w:noProof/>
+        </w:rPr>
+        <w:lastRenderedPageBreak/>
+        <w:drawing>
+          <wp:inline distT="0" distB="0" distL="0" distR="0" wp14:anchorId="051EB1AD" wp14:editId="0592DF8A">
+            <wp:extent cx="3590925" cy="3790950"/>
+            <wp:effectExtent l="0" t="0" r="9525" b="0"/>
+            <wp:docPr id="38" name="Imagen 38" descr="Interfaz de usuario gráfica, Aplicación, Word&#10;&#10;Descripción generada automáticamente"/>
+            <wp:cNvGraphicFramePr>
+              <a:graphicFrameLocks xmlns:a="http://schemas.openxmlformats.org/drawingml/2006/main" noChangeAspect="1"/>
+            </wp:cNvGraphicFramePr>
+            <a:graphic xmlns:a="http://schemas.openxmlformats.org/drawingml/2006/main">
+              <a:graphicData uri="http://schemas.openxmlformats.org/drawingml/2006/picture">
+                <pic:pic xmlns:pic="http://schemas.openxmlformats.org/drawingml/2006/picture">
+                  <pic:nvPicPr>
+                    <pic:cNvPr id="38" name="Imagen 38" descr="Interfaz de usuario gráfica, Aplicación, Word&#10;&#10;Descripción generada automáticamente"/>
+                    <pic:cNvPicPr/>
+                  </pic:nvPicPr>
+                  <pic:blipFill>
+                    <a:blip r:embed="rId38"/>
+                    <a:stretch>
+                      <a:fillRect/>
+                    </a:stretch>
+                  </pic:blipFill>
+                  <pic:spPr>
+                    <a:xfrm>
+                      <a:off x="0" y="0"/>
+                      <a:ext cx="3590925" cy="3790950"/>
+                    </a:xfrm>
+                    <a:prstGeom prst="rect">
+                      <a:avLst/>
+                    </a:prstGeom>
+                  </pic:spPr>
+                </pic:pic>
+              </a:graphicData>
+            </a:graphic>
+          </wp:inline>
+        </w:drawing>
+      </w:r>
+    </w:p>
+    <w:p>
+      <w:r>
+        <w:t>En este cuadro de advertencia nos señala que tenemos que ir al apartado de</w:t>
+      </w:r>
+      <w:r>
+        <w:t xml:space="preserve"> DevTools.</w:t>
+      </w:r>
+    </w:p>
+    <w:p>
+      <w:r>
+        <w:rPr>
+          <w:noProof/>
+        </w:rPr>
+        <w:drawing>
+          <wp:inline distT="0" distB="0" distL="0" distR="0" wp14:anchorId="36969C31" wp14:editId="6F4C0D8D">
+            <wp:extent cx="5400040" cy="714375"/>
+            <wp:effectExtent l="0" t="0" r="0" b="9525"/>
+            <wp:docPr id="39" name="Imagen 39" descr="Interfaz de usuario gráfica, Texto, Aplicación&#10;&#10;Descripción generada automáticamente"/>
+            <wp:cNvGraphicFramePr>
+              <a:graphicFrameLocks xmlns:a="http://schemas.openxmlformats.org/drawingml/2006/main" noChangeAspect="1"/>
+            </wp:cNvGraphicFramePr>
+            <a:graphic xmlns:a="http://schemas.openxmlformats.org/drawingml/2006/main">
+              <a:graphicData uri="http://schemas.openxmlformats.org/drawingml/2006/picture">
+                <pic:pic xmlns:pic="http://schemas.openxmlformats.org/drawingml/2006/picture">
+                  <pic:nvPicPr>
+                    <pic:cNvPr id="39" name="Imagen 39" descr="Interfaz de usuario gráfica, Texto, Aplicación&#10;&#10;Descripción generada automáticamente"/>
+                    <pic:cNvPicPr/>
+                  </pic:nvPicPr>
+                  <pic:blipFill>
+                    <a:blip r:embed="rId39"/>
+                    <a:stretch>
+                      <a:fillRect/>
+                    </a:stretch>
+                  </pic:blipFill>
+                  <pic:spPr>
+                    <a:xfrm>
+                      <a:off x="0" y="0"/>
+                      <a:ext cx="5400040" cy="714375"/>
+                    </a:xfrm>
+                    <a:prstGeom prst="rect">
+                      <a:avLst/>
+                    </a:prstGeom>
+                  </pic:spPr>
+                </pic:pic>
+              </a:graphicData>
+            </a:graphic>
+          </wp:inline>
+        </w:drawing>
+      </w:r>
+    </w:p>
+    <w:p>
+      <w:r>
+        <w:t>De esa forma ya tenemos iniciad</w:t>
+      </w:r>
+      <w:r>
+        <w:t xml:space="preserve">a </w:t>
+      </w:r>
+      <w:r>
+        <w:t>la aplicación</w:t>
+      </w:r>
+      <w:r>
+        <w:t>.</w:t>
+      </w:r>
+    </w:p>
+    <w:p>
+      <w:pPr>
+        <w:pStyle w:val="Ttulo3"/>
+      </w:pPr>
+      <w:r>
+        <w:t>ACCESIBILITY DEVELOPER TOOLS (CHROME)</w:t>
+      </w:r>
+    </w:p>
+    <w:p>
+      <w:r>
+        <w:rPr>
+          <w:noProof/>
+        </w:rPr>
+        <w:drawing>
+          <wp:inline distT="0" distB="0" distL="0" distR="0" wp14:anchorId="0393247F" wp14:editId="0ADD87B4">
+            <wp:extent cx="5400040" cy="844550"/>
+            <wp:effectExtent l="0" t="0" r="0" b="0"/>
+            <wp:docPr id="40" name="Imagen 40" descr="Interfaz de usuario gráfica&#10;&#10;Descripción generada automáticamente con confianza media"/>
+            <wp:cNvGraphicFramePr>
+              <a:graphicFrameLocks xmlns:a="http://schemas.openxmlformats.org/drawingml/2006/main" noChangeAspect="1"/>
+            </wp:cNvGraphicFramePr>
+            <a:graphic xmlns:a="http://schemas.openxmlformats.org/drawingml/2006/main">
+              <a:graphicData uri="http://schemas.openxmlformats.org/drawingml/2006/picture">
+                <pic:pic xmlns:pic="http://schemas.openxmlformats.org/drawingml/2006/picture">
+                  <pic:nvPicPr>
+                    <pic:cNvPr id="40" name="Imagen 40" descr="Interfaz de usuario gráfica&#10;&#10;Descripción generada automáticamente con confianza media"/>
+                    <pic:cNvPicPr/>
+                  </pic:nvPicPr>
+                  <pic:blipFill>
+                    <a:blip r:embed="rId40"/>
+                    <a:stretch>
+                      <a:fillRect/>
+                    </a:stretch>
+                  </pic:blipFill>
+                  <pic:spPr>
+                    <a:xfrm>
+                      <a:off x="0" y="0"/>
+                      <a:ext cx="5400040" cy="844550"/>
+                    </a:xfrm>
+                    <a:prstGeom prst="rect">
+                      <a:avLst/>
+                    </a:prstGeom>
+                  </pic:spPr>
+                </pic:pic>
+              </a:graphicData>
+            </a:graphic>
+          </wp:inline>
+        </w:drawing>
+      </w:r>
+    </w:p>
+    <w:p>
+      <w:r>
+        <w:t>Lo podemos instalar en la tienda web de Chrome</w:t>
+      </w:r>
+      <w:r>
+        <w:t>.</w:t>
+      </w:r>
+    </w:p>
+    <w:p>
+      <w:r>
+        <w:rPr>
+          <w:noProof/>
+        </w:rPr>
+        <w:lastRenderedPageBreak/>
+        <w:drawing>
+          <wp:inline distT="0" distB="0" distL="0" distR="0" wp14:anchorId="11D8A05D" wp14:editId="3E8CD04D">
+            <wp:extent cx="2981325" cy="4962525"/>
+            <wp:effectExtent l="0" t="0" r="9525" b="9525"/>
+            <wp:docPr id="41" name="Imagen 41" descr="Interfaz de usuario gráfica, Aplicación&#10;&#10;Descripción generada automáticamente"/>
+            <wp:cNvGraphicFramePr>
+              <a:graphicFrameLocks xmlns:a="http://schemas.openxmlformats.org/drawingml/2006/main" noChangeAspect="1"/>
+            </wp:cNvGraphicFramePr>
+            <a:graphic xmlns:a="http://schemas.openxmlformats.org/drawingml/2006/main">
+              <a:graphicData uri="http://schemas.openxmlformats.org/drawingml/2006/picture">
+                <pic:pic xmlns:pic="http://schemas.openxmlformats.org/drawingml/2006/picture">
+                  <pic:nvPicPr>
+                    <pic:cNvPr id="41" name="Imagen 41" descr="Interfaz de usuario gráfica, Aplicación&#10;&#10;Descripción generada automáticamente"/>
+                    <pic:cNvPicPr/>
+                  </pic:nvPicPr>
+                  <pic:blipFill>
+                    <a:blip r:embed="rId41"/>
+                    <a:stretch>
+                      <a:fillRect/>
+                    </a:stretch>
+                  </pic:blipFill>
+                  <pic:spPr>
+                    <a:xfrm>
+                      <a:off x="0" y="0"/>
+                      <a:ext cx="2981325" cy="4962525"/>
+                    </a:xfrm>
+                    <a:prstGeom prst="rect">
+                      <a:avLst/>
+                    </a:prstGeom>
+                  </pic:spPr>
+                </pic:pic>
+              </a:graphicData>
+            </a:graphic>
+          </wp:inline>
+        </w:drawing>
+      </w:r>
+    </w:p>
+    <w:p>
+      <w:r>
+        <w:t>C</w:t>
+      </w:r>
+      <w:r>
+        <w:t>omprobamos que lo tenemos instalado dentro de todas las extensiones</w:t>
+      </w:r>
+      <w:r>
+        <w:t>.</w:t>
+      </w:r>
+    </w:p>
+    <w:p>
+      <w:r>
+        <w:rPr>
+          <w:noProof/>
+        </w:rPr>
+        <w:drawing>
+          <wp:inline distT="0" distB="0" distL="0" distR="0" wp14:anchorId="43E22B52" wp14:editId="56A4C45A">
+            <wp:extent cx="5267325" cy="1981200"/>
+            <wp:effectExtent l="0" t="0" r="9525" b="0"/>
+            <wp:docPr id="42" name="Imagen 42" descr="Interfaz de usuario gráfica, Texto, Aplicación&#10;&#10;Descripción generada automáticamente"/>
+            <wp:cNvGraphicFramePr>
+              <a:graphicFrameLocks xmlns:a="http://schemas.openxmlformats.org/drawingml/2006/main" noChangeAspect="1"/>
+            </wp:cNvGraphicFramePr>
+            <a:graphic xmlns:a="http://schemas.openxmlformats.org/drawingml/2006/main">
+              <a:graphicData uri="http://schemas.openxmlformats.org/drawingml/2006/picture">
+                <pic:pic xmlns:pic="http://schemas.openxmlformats.org/drawingml/2006/picture">
+                  <pic:nvPicPr>
+                    <pic:cNvPr id="42" name="Imagen 42" descr="Interfaz de usuario gráfica, Texto, Aplicación&#10;&#10;Descripción generada automáticamente"/>
+                    <pic:cNvPicPr/>
+                  </pic:nvPicPr>
+                  <pic:blipFill>
+                    <a:blip r:embed="rId42"/>
+                    <a:stretch>
+                      <a:fillRect/>
+                    </a:stretch>
+                  </pic:blipFill>
+                  <pic:spPr>
+                    <a:xfrm>
+                      <a:off x="0" y="0"/>
+                      <a:ext cx="5267325" cy="1981200"/>
+                    </a:xfrm>
+                    <a:prstGeom prst="rect">
+                      <a:avLst/>
+                    </a:prstGeom>
+                  </pic:spPr>
+                </pic:pic>
+              </a:graphicData>
+            </a:graphic>
+          </wp:inline>
+        </w:drawing>
+      </w:r>
+    </w:p>
+    <w:p>
+      <w:r>
+        <w:t>Una vez lo tenemos instalado nos aparecerá la pestaña dentro de las extensiones instaladas para Google Chrome</w:t>
+      </w:r>
+      <w:r>
+        <w:t xml:space="preserve">, </w:t>
+      </w:r>
+      <w:r>
+        <w:t>dentro podemos modificar los datos que queremos que analice la aplicación</w:t>
+      </w:r>
+      <w:r>
+        <w:t>.</w:t>
+      </w:r>
+    </w:p>
+    <w:p>
+      <w:pPr>
+        <w:pStyle w:val="Ttulo3"/>
+        <w:rPr>
+          <w:lang w:val="en-US"/>
+        </w:rPr>
+      </w:pPr>
+      <w:r>
+        <w:rPr>
+          <w:lang w:val="en-US"/>
+        </w:rPr>
+        <w:lastRenderedPageBreak/>
+        <w:t>WEB ACCESIBILITY TOOLBAG (OPERA E INTERNET EXPLORER)</w:t>
+      </w:r>
+    </w:p>
+    <w:p>
+      <w:pPr>
+        <w:rPr>
+          <w:lang w:val="en-US"/>
+        </w:rPr>
+      </w:pPr>
+      <w:r>
+        <w:rPr>
+          <w:noProof/>
+        </w:rPr>
+        <w:drawing>
+          <wp:inline distT="0" distB="0" distL="0" distR="0" wp14:anchorId="44C4293D" wp14:editId="5F2A27DD">
+            <wp:extent cx="5400040" cy="2531110"/>
+            <wp:effectExtent l="0" t="0" r="0" b="2540"/>
+            <wp:docPr id="43" name="Imagen 43" descr="Interfaz de usuario gráfica, Texto, Aplicación, Correo electrónico&#10;&#10;Descripción generada automáticamente"/>
+            <wp:cNvGraphicFramePr>
+              <a:graphicFrameLocks xmlns:a="http://schemas.openxmlformats.org/drawingml/2006/main" noChangeAspect="1"/>
+            </wp:cNvGraphicFramePr>
+            <a:graphic xmlns:a="http://schemas.openxmlformats.org/drawingml/2006/main">
+              <a:graphicData uri="http://schemas.openxmlformats.org/drawingml/2006/picture">
+                <pic:pic xmlns:pic="http://schemas.openxmlformats.org/drawingml/2006/picture">
+                  <pic:nvPicPr>
+                    <pic:cNvPr id="43" name="Imagen 43" descr="Interfaz de usuario gráfica, Texto, Aplicación, Correo electrónico&#10;&#10;Descripción generada automáticamente"/>
+                    <pic:cNvPicPr/>
+                  </pic:nvPicPr>
+                  <pic:blipFill>
+                    <a:blip r:embed="rId43"/>
+                    <a:stretch>
+                      <a:fillRect/>
+                    </a:stretch>
+                  </pic:blipFill>
+                  <pic:spPr>
+                    <a:xfrm>
+                      <a:off x="0" y="0"/>
+                      <a:ext cx="5400040" cy="2531110"/>
+                    </a:xfrm>
+                    <a:prstGeom prst="rect">
+                      <a:avLst/>
+                    </a:prstGeom>
+                  </pic:spPr>
+                </pic:pic>
+              </a:graphicData>
+            </a:graphic>
+          </wp:inline>
+        </w:drawing>
+      </w:r>
+    </w:p>
+    <w:p>
+      <w:r>
+        <w:t>Nos la podemos instalar desde esta página web</w:t>
+      </w:r>
+      <w:r>
+        <w:t>.</w:t>
+      </w:r>
+    </w:p>
+    <w:p>
+      <w:r>
+        <w:rPr>
+          <w:noProof/>
+        </w:rPr>
+        <w:drawing>
+          <wp:inline distT="0" distB="0" distL="0" distR="0" wp14:anchorId="05FC7067" wp14:editId="5278E76F">
+            <wp:extent cx="5400040" cy="837565"/>
+            <wp:effectExtent l="0" t="0" r="0" b="635"/>
+            <wp:docPr id="44" name="Imagen 44" descr="Texto&#10;&#10;Descripción generada automáticamente"/>
+            <wp:cNvGraphicFramePr>
+              <a:graphicFrameLocks xmlns:a="http://schemas.openxmlformats.org/drawingml/2006/main" noChangeAspect="1"/>
+            </wp:cNvGraphicFramePr>
+            <a:graphic xmlns:a="http://schemas.openxmlformats.org/drawingml/2006/main">
+              <a:graphicData uri="http://schemas.openxmlformats.org/drawingml/2006/picture">
+                <pic:pic xmlns:pic="http://schemas.openxmlformats.org/drawingml/2006/picture">
+                  <pic:nvPicPr>
+                    <pic:cNvPr id="44" name="Imagen 44" descr="Texto&#10;&#10;Descripción generada automáticamente"/>
+                    <pic:cNvPicPr/>
+                  </pic:nvPicPr>
+                  <pic:blipFill>
+                    <a:blip r:embed="rId44"/>
+                    <a:stretch>
+                      <a:fillRect/>
+                    </a:stretch>
+                  </pic:blipFill>
+                  <pic:spPr>
+                    <a:xfrm>
+                      <a:off x="0" y="0"/>
+                      <a:ext cx="5400040" cy="837565"/>
+                    </a:xfrm>
+                    <a:prstGeom prst="rect">
+                      <a:avLst/>
+                    </a:prstGeom>
+                  </pic:spPr>
+                </pic:pic>
+              </a:graphicData>
+            </a:graphic>
+          </wp:inline>
+        </w:drawing>
+      </w:r>
+    </w:p>
+    <w:p>
+      <w:r>
+        <w:t>No nos permite instalar la aplicación por un problema que hay en él</w:t>
+      </w:r>
+      <w:r>
+        <w:t xml:space="preserve"> XML.</w:t>
+      </w:r>
+    </w:p>
+    <w:p>
+      <w:pPr>
+        <w:pStyle w:val="Ttulo2"/>
+      </w:pPr>
+      <w:r>
+        <w:t>LOCALES</w:t>
+      </w:r>
+    </w:p>
+    <w:p>
+      <w:pPr>
+        <w:pStyle w:val="Ttulo3"/>
+      </w:pPr>
+      <w:r>
+        <w:t>ACCESS SNIFF</w:t>
+      </w:r>
+    </w:p>
+    <w:p>
+      <w:pPr>
+        <w:rPr>
+          <w:lang w:val="en-US"/>
+        </w:rPr>
+      </w:pPr>
+      <w:r>
+        <w:t xml:space="preserve">Se instala mediante un paquete de nodejs. </w:t>
+      </w:r>
+      <w:r>
+        <w:rPr>
+          <w:lang w:val="en-US"/>
+        </w:rPr>
+        <w:t>“</w:t>
+      </w:r>
+      <w:r>
+        <w:rPr>
+          <w:i/>
+          <w:lang w:val="en-US"/>
+        </w:rPr>
+        <w:t>npm install access-sniff –save</w:t>
+      </w:r>
+      <w:r>
+        <w:rPr>
+          <w:lang w:val="en-US"/>
+        </w:rPr>
+        <w:t>”</w:t>
+      </w:r>
+      <w:r>
+        <w:rPr>
+          <w:lang w:val="en-US"/>
+        </w:rPr>
+        <w:t>.</w:t>
+      </w:r>
+    </w:p>
+    <w:p>
+      <w:r>
+        <w:t xml:space="preserve">Lo instalamos dentro del documento del que vayamos a comprobar </w:t>
+      </w:r>
+      <w:r>
+        <w:t>su accesibilidad.</w:t>
+      </w:r>
+    </w:p>
+    <w:p>
+      <w:pPr>
+        <w:rPr>
+          <w:color w:val="FFFFFF" w:themeColor="background1"/>
+        </w:rPr>
+      </w:pPr>
+      <w:r>
+        <w:rPr>
+          <w:color w:val="FFFFFF" w:themeColor="background1"/>
+        </w:rPr>
+        <w:drawing>
+          <wp:inline distT="0" distB="0" distL="0" distR="0" wp14:anchorId="5F94C54D" wp14:editId="7E4EAC40">
+            <wp:extent cx="5400040" cy="1071245"/>
+            <wp:effectExtent l="0" t="0" r="0" b="0"/>
+            <wp:docPr id="20" name="Imagen 20"/>
+            <wp:cNvGraphicFramePr>
+              <a:graphicFrameLocks xmlns:a="http://schemas.openxmlformats.org/drawingml/2006/main" noChangeAspect="1"/>
+            </wp:cNvGraphicFramePr>
+            <a:graphic xmlns:a="http://schemas.openxmlformats.org/drawingml/2006/main">
+              <a:graphicData uri="http://schemas.openxmlformats.org/drawingml/2006/picture">
+                <pic:pic xmlns:pic="http://schemas.openxmlformats.org/drawingml/2006/picture">
+                  <pic:nvPicPr>
+                    <pic:cNvPr id="1" name=""/>
+                    <pic:cNvPicPr/>
+                  </pic:nvPicPr>
+                  <pic:blipFill>
+                    <a:blip r:embed="rId45"/>
+                    <a:stretch>
+                      <a:fillRect/>
+                    </a:stretch>
+                  </pic:blipFill>
+                  <pic:spPr>
+                    <a:xfrm>
+                      <a:off x="0" y="0"/>
+                      <a:ext cx="5400040" cy="1071245"/>
+                    </a:xfrm>
+                    <a:prstGeom prst="rect">
+                      <a:avLst/>
+                    </a:prstGeom>
+                  </pic:spPr>
+                </pic:pic>
+              </a:graphicData>
+            </a:graphic>
+          </wp:inline>
+        </w:drawing>
+      </w:r>
+    </w:p>
+    <w:p>
+      <w:pPr>
+        <w:pStyle w:val="HTMLconformatoprevio"/>
+        <w:shd w:val="clear" w:color="auto" w:fill="F7F7F7"/>
+        <w:spacing w:after="360"/>
+        <w:rPr>
+          <w:rFonts w:ascii="Montserrat" w:eastAsiaTheme="minorEastAsia" w:hAnsi="Montserrat" w:cstheme="minorBidi"/>
+          <w:sz w:val="22"/>
+          <w:lang w:eastAsia="en-US"/>
+        </w:rPr>
+      </w:pPr>
+      <w:r>
+        <w:rPr>
+          <w:rFonts w:ascii="Montserrat" w:eastAsiaTheme="minorEastAsia" w:hAnsi="Montserrat" w:cstheme="minorBidi"/>
+          <w:sz w:val="22"/>
+          <w:lang w:eastAsia="en-US"/>
+        </w:rPr>
+        <w:t>Después instalamos el acceso con el siguiente paquete: “npm install access-sniff -g”.</w:t>
+      </w:r>
+    </w:p>
+    <w:p>
+      <w:r>
+        <w:rPr>
+          <w:noProof/>
+          <w:lang w:eastAsia="es-ES"/>
+        </w:rPr>
+        <w:drawing>
+          <wp:inline distT="0" distB="0" distL="0" distR="0" wp14:anchorId="786B8D78" wp14:editId="082498D5">
+            <wp:extent cx="5400040" cy="1429385"/>
+            <wp:effectExtent l="0" t="0" r="0" b="0"/>
+            <wp:docPr id="21" name="Imagen 21"/>
+            <wp:cNvGraphicFramePr>
+              <a:graphicFrameLocks xmlns:a="http://schemas.openxmlformats.org/drawingml/2006/main" noChangeAspect="1"/>
+            </wp:cNvGraphicFramePr>
+            <a:graphic xmlns:a="http://schemas.openxmlformats.org/drawingml/2006/main">
+              <a:graphicData uri="http://schemas.openxmlformats.org/drawingml/2006/picture">
+                <pic:pic xmlns:pic="http://schemas.openxmlformats.org/drawingml/2006/picture">
+                  <pic:nvPicPr>
+                    <pic:cNvPr id="1" name=""/>
+                    <pic:cNvPicPr/>
+                  </pic:nvPicPr>
+                  <pic:blipFill>
+                    <a:blip r:embed="rId46"/>
+                    <a:stretch>
+                      <a:fillRect/>
+                    </a:stretch>
+                  </pic:blipFill>
+                  <pic:spPr>
+                    <a:xfrm>
+                      <a:off x="0" y="0"/>
+                      <a:ext cx="5400040" cy="1429385"/>
+                    </a:xfrm>
+                    <a:prstGeom prst="rect">
+                      <a:avLst/>
+                    </a:prstGeom>
+                  </pic:spPr>
+                </pic:pic>
+              </a:graphicData>
+            </a:graphic>
+          </wp:inline>
+        </w:drawing>
+      </w:r>
+      <w:r>
+        <w:t xml:space="preserve"> </w:t>
+      </w:r>
+    </w:p>
+    <w:p>
+      <w:r>
+        <w:lastRenderedPageBreak/>
+        <w:t>Después podemos comprobar la accesibilidad de un archivo local que tengamos en nuestro disco duro sin necesidad de desplegarlo de la siguiente manera</w:t>
+      </w:r>
+      <w:r>
+        <w:t>.</w:t>
+      </w:r>
+    </w:p>
+    <w:p>
+      <w:r>
+        <w:rPr>
+          <w:noProof/>
+        </w:rPr>
+        <w:drawing>
+          <wp:inline distT="0" distB="0" distL="0" distR="0" wp14:anchorId="38C27752" wp14:editId="0CE92EFF">
+            <wp:extent cx="5400040" cy="224790"/>
+            <wp:effectExtent l="0" t="0" r="0" b="3810"/>
+            <wp:docPr id="54" name="Imagen 54"/>
+            <wp:cNvGraphicFramePr>
+              <a:graphicFrameLocks xmlns:a="http://schemas.openxmlformats.org/drawingml/2006/main" noChangeAspect="1"/>
+            </wp:cNvGraphicFramePr>
+            <a:graphic xmlns:a="http://schemas.openxmlformats.org/drawingml/2006/main">
+              <a:graphicData uri="http://schemas.openxmlformats.org/drawingml/2006/picture">
+                <pic:pic xmlns:pic="http://schemas.openxmlformats.org/drawingml/2006/picture">
+                  <pic:nvPicPr>
+                    <pic:cNvPr id="1" name=""/>
+                    <pic:cNvPicPr/>
+                  </pic:nvPicPr>
+                  <pic:blipFill>
+                    <a:blip r:embed="rId47"/>
+                    <a:stretch>
+                      <a:fillRect/>
+                    </a:stretch>
+                  </pic:blipFill>
+                  <pic:spPr>
+                    <a:xfrm>
+                      <a:off x="0" y="0"/>
+                      <a:ext cx="5400040" cy="224790"/>
+                    </a:xfrm>
+                    <a:prstGeom prst="rect">
+                      <a:avLst/>
+                    </a:prstGeom>
+                  </pic:spPr>
+                </pic:pic>
+              </a:graphicData>
+            </a:graphic>
+          </wp:inline>
+        </w:drawing>
+      </w:r>
+    </w:p>
+    <w:p>
+      <w:pPr>
+        <w:pStyle w:val="Ttulo3"/>
+      </w:pPr>
+      <w:r>
+        <w:t>HTML CODE SNIFFER</w:t>
+      </w:r>
+    </w:p>
+    <w:p>
+      <w:r>
+        <w:t>Podemos acceder a él a través de su GitHub, en el mismo GitHub nos permite usar la aplicación de forma OnLine, sin necesidad de descargarlo.</w:t>
+      </w:r>
+    </w:p>
+    <w:p>
+      <w:r>
+        <w:rPr>
+          <w:noProof/>
+          <w:lang w:eastAsia="es-ES"/>
+        </w:rPr>
+        <w:drawing>
+          <wp:inline distT="0" distB="0" distL="0" distR="0" wp14:anchorId="6ECD8B71" wp14:editId="7281454F">
+            <wp:extent cx="5400040" cy="3189605"/>
+            <wp:effectExtent l="0" t="0" r="0" b="0"/>
+            <wp:docPr id="23" name="Imagen 23"/>
+            <wp:cNvGraphicFramePr>
+              <a:graphicFrameLocks xmlns:a="http://schemas.openxmlformats.org/drawingml/2006/main" noChangeAspect="1"/>
+            </wp:cNvGraphicFramePr>
+            <a:graphic xmlns:a="http://schemas.openxmlformats.org/drawingml/2006/main">
+              <a:graphicData uri="http://schemas.openxmlformats.org/drawingml/2006/picture">
+                <pic:pic xmlns:pic="http://schemas.openxmlformats.org/drawingml/2006/picture">
+                  <pic:nvPicPr>
+                    <pic:cNvPr id="1" name=""/>
+                    <pic:cNvPicPr/>
+                  </pic:nvPicPr>
+                  <pic:blipFill>
+                    <a:blip r:embed="rId48"/>
+                    <a:stretch>
+                      <a:fillRect/>
+                    </a:stretch>
+                  </pic:blipFill>
+                  <pic:spPr>
+                    <a:xfrm>
+                      <a:off x="0" y="0"/>
+                      <a:ext cx="5400040" cy="3189605"/>
+                    </a:xfrm>
+                    <a:prstGeom prst="rect">
+                      <a:avLst/>
+                    </a:prstGeom>
+                  </pic:spPr>
+                </pic:pic>
+              </a:graphicData>
+            </a:graphic>
+          </wp:inline>
+        </w:drawing>
+      </w:r>
+    </w:p>
+    <w:p>
+      <w:r>
+        <w:t>Podemos ver los errores que nos devuelve, nos dice que el “&lt;h5&gt;” que tenemos en el código, estructuralmente debería ser un “&lt;h2&gt;”.</w:t>
+      </w:r>
+    </w:p>
+    <w:p>
+      <w:r>
+        <w:t>Lo primero que nos indica su GitHub es que debemos actualizar node.js.</w:t>
+      </w:r>
+    </w:p>
+    <w:p>
+      <w:pPr>
+        <w:pStyle w:val="Ttulo3"/>
+        <w:rPr>
+          <w:noProof/>
+          <w:lang w:eastAsia="es-ES"/>
+        </w:rPr>
+      </w:pPr>
+      <w:r>
+        <w:rPr>
+          <w:noProof/>
+          <w:lang w:eastAsia="es-ES"/>
+        </w:rPr>
+        <w:lastRenderedPageBreak/>
+        <w:t>GRUNT CLI</w:t>
+      </w:r>
+    </w:p>
+    <w:p>
+      <w:r>
+        <w:rPr>
+          <w:noProof/>
+          <w:lang w:eastAsia="es-ES"/>
+        </w:rPr>
+        <w:drawing>
+          <wp:inline distT="0" distB="0" distL="0" distR="0" wp14:anchorId="1902F8EC" wp14:editId="5BBDF281">
+            <wp:extent cx="5400040" cy="3150235"/>
+            <wp:effectExtent l="0" t="0" r="0" b="0"/>
+            <wp:docPr id="24" name="Imagen 24"/>
+            <wp:cNvGraphicFramePr>
+              <a:graphicFrameLocks xmlns:a="http://schemas.openxmlformats.org/drawingml/2006/main" noChangeAspect="1"/>
+            </wp:cNvGraphicFramePr>
+            <a:graphic xmlns:a="http://schemas.openxmlformats.org/drawingml/2006/main">
+              <a:graphicData uri="http://schemas.openxmlformats.org/drawingml/2006/picture">
+                <pic:pic xmlns:pic="http://schemas.openxmlformats.org/drawingml/2006/picture">
+                  <pic:nvPicPr>
+                    <pic:cNvPr id="1" name=""/>
+                    <pic:cNvPicPr/>
+                  </pic:nvPicPr>
+                  <pic:blipFill>
+                    <a:blip r:embed="rId49"/>
+                    <a:stretch>
+                      <a:fillRect/>
+                    </a:stretch>
+                  </pic:blipFill>
+                  <pic:spPr>
+                    <a:xfrm>
+                      <a:off x="0" y="0"/>
+                      <a:ext cx="5400040" cy="3150235"/>
+                    </a:xfrm>
+                    <a:prstGeom prst="rect">
+                      <a:avLst/>
+                    </a:prstGeom>
+                  </pic:spPr>
+                </pic:pic>
+              </a:graphicData>
+            </a:graphic>
+          </wp:inline>
+        </w:drawing>
+      </w:r>
+    </w:p>
+    <w:p>
+      <w:r>
+        <w:rPr>
+          <w:noProof/>
+        </w:rPr>
+        <w:drawing>
+          <wp:inline distT="0" distB="0" distL="0" distR="0" wp14:anchorId="13E7F0FB" wp14:editId="2C2FE150">
+            <wp:extent cx="5400040" cy="1101725"/>
+            <wp:effectExtent l="0" t="0" r="0" b="3175"/>
+            <wp:docPr id="45" name="Imagen 45" descr="Texto&#10;&#10;Descripción generada automáticamente"/>
+            <wp:cNvGraphicFramePr>
+              <a:graphicFrameLocks xmlns:a="http://schemas.openxmlformats.org/drawingml/2006/main" noChangeAspect="1"/>
+            </wp:cNvGraphicFramePr>
+            <a:graphic xmlns:a="http://schemas.openxmlformats.org/drawingml/2006/main">
+              <a:graphicData uri="http://schemas.openxmlformats.org/drawingml/2006/picture">
+                <pic:pic xmlns:pic="http://schemas.openxmlformats.org/drawingml/2006/picture">
+                  <pic:nvPicPr>
+                    <pic:cNvPr id="45" name="Imagen 45" descr="Texto&#10;&#10;Descripción generada automáticamente"/>
+                    <pic:cNvPicPr/>
+                  </pic:nvPicPr>
+                  <pic:blipFill>
+                    <a:blip r:embed="rId50"/>
+                    <a:stretch>
+                      <a:fillRect/>
+                    </a:stretch>
+                  </pic:blipFill>
+                  <pic:spPr>
+                    <a:xfrm>
+                      <a:off x="0" y="0"/>
+                      <a:ext cx="5400040" cy="1101725"/>
+                    </a:xfrm>
+                    <a:prstGeom prst="rect">
+                      <a:avLst/>
+                    </a:prstGeom>
+                  </pic:spPr>
+                </pic:pic>
+              </a:graphicData>
+            </a:graphic>
+          </wp:inline>
+        </w:drawing>
+      </w:r>
+    </w:p>
+    <w:p>
+      <w:r>
+        <w:t>Instalamos el paquete y nos deberán aparecer una serie de archivos</w:t>
+      </w:r>
+      <w:r>
+        <w:t xml:space="preserve"> .json </w:t>
+      </w:r>
+      <w:r>
+        <w:t>dentro de los que aparecen los módulos que acabamos de instalar</w:t>
+      </w:r>
+      <w:r>
+        <w:t>.</w:t>
+      </w:r>
+    </w:p>
+    <w:p>
+      <w:r>
+        <w:rPr>
+          <w:noProof/>
+        </w:rPr>
+        <w:drawing>
+          <wp:inline distT="0" distB="0" distL="0" distR="0" wp14:anchorId="3A921A5B" wp14:editId="1678AB32">
+            <wp:extent cx="5400040" cy="2494280"/>
+            <wp:effectExtent l="0" t="0" r="0" b="1270"/>
+            <wp:docPr id="46" name="Imagen 46" descr="Texto&#10;&#10;Descripción generada automáticamente"/>
+            <wp:cNvGraphicFramePr>
+              <a:graphicFrameLocks xmlns:a="http://schemas.openxmlformats.org/drawingml/2006/main" noChangeAspect="1"/>
+            </wp:cNvGraphicFramePr>
+            <a:graphic xmlns:a="http://schemas.openxmlformats.org/drawingml/2006/main">
+              <a:graphicData uri="http://schemas.openxmlformats.org/drawingml/2006/picture">
+                <pic:pic xmlns:pic="http://schemas.openxmlformats.org/drawingml/2006/picture">
+                  <pic:nvPicPr>
+                    <pic:cNvPr id="46" name="Imagen 46" descr="Texto&#10;&#10;Descripción generada automáticamente"/>
+                    <pic:cNvPicPr/>
+                  </pic:nvPicPr>
+                  <pic:blipFill>
+                    <a:blip r:embed="rId51"/>
+                    <a:stretch>
+                      <a:fillRect/>
+                    </a:stretch>
+                  </pic:blipFill>
+                  <pic:spPr>
+                    <a:xfrm>
+                      <a:off x="0" y="0"/>
+                      <a:ext cx="5400040" cy="2494280"/>
+                    </a:xfrm>
+                    <a:prstGeom prst="rect">
+                      <a:avLst/>
+                    </a:prstGeom>
+                  </pic:spPr>
+                </pic:pic>
+              </a:graphicData>
+            </a:graphic>
+          </wp:inline>
+        </w:drawing>
+      </w:r>
+    </w:p>
+    <w:p>
+      <w:r>
+        <w:rPr>
+          <w:noProof/>
+        </w:rPr>
+        <w:lastRenderedPageBreak/>
+        <w:drawing>
+          <wp:inline distT="0" distB="0" distL="0" distR="0" wp14:anchorId="6F4573DD" wp14:editId="3D23C207">
+            <wp:extent cx="5400040" cy="1552575"/>
+            <wp:effectExtent l="0" t="0" r="0" b="9525"/>
+            <wp:docPr id="47" name="Imagen 47" descr="Texto&#10;&#10;Descripción generada automáticamente"/>
+            <wp:cNvGraphicFramePr>
+              <a:graphicFrameLocks xmlns:a="http://schemas.openxmlformats.org/drawingml/2006/main" noChangeAspect="1"/>
+            </wp:cNvGraphicFramePr>
+            <a:graphic xmlns:a="http://schemas.openxmlformats.org/drawingml/2006/main">
+              <a:graphicData uri="http://schemas.openxmlformats.org/drawingml/2006/picture">
+                <pic:pic xmlns:pic="http://schemas.openxmlformats.org/drawingml/2006/picture">
+                  <pic:nvPicPr>
+                    <pic:cNvPr id="47" name="Imagen 47" descr="Texto&#10;&#10;Descripción generada automáticamente"/>
+                    <pic:cNvPicPr/>
+                  </pic:nvPicPr>
+                  <pic:blipFill>
+                    <a:blip r:embed="rId52"/>
+                    <a:stretch>
+                      <a:fillRect/>
+                    </a:stretch>
+                  </pic:blipFill>
+                  <pic:spPr>
+                    <a:xfrm>
+                      <a:off x="0" y="0"/>
+                      <a:ext cx="5400040" cy="1552575"/>
+                    </a:xfrm>
+                    <a:prstGeom prst="rect">
+                      <a:avLst/>
+                    </a:prstGeom>
+                  </pic:spPr>
+                </pic:pic>
+              </a:graphicData>
+            </a:graphic>
+          </wp:inline>
+        </w:drawing>
+      </w:r>
+    </w:p>
+    <w:p>
+      <w:r>
+        <w:t>De esta forma podemos acceder a la ayuda que nos proporciona la aplicación</w:t>
+      </w:r>
+      <w:r>
+        <w:t>.</w:t>
+      </w:r>
+    </w:p>
+    <w:p>
+      <w:r>
+        <w:rPr>
+          <w:noProof/>
+        </w:rPr>
+        <w:drawing>
+          <wp:inline distT="0" distB="0" distL="0" distR="0" wp14:anchorId="25231C2C" wp14:editId="0F6AFAB0">
+            <wp:extent cx="5400040" cy="576580"/>
+            <wp:effectExtent l="0" t="0" r="0" b="0"/>
+            <wp:docPr id="48" name="Imagen 48"/>
+            <wp:cNvGraphicFramePr>
+              <a:graphicFrameLocks xmlns:a="http://schemas.openxmlformats.org/drawingml/2006/main" noChangeAspect="1"/>
+            </wp:cNvGraphicFramePr>
+            <a:graphic xmlns:a="http://schemas.openxmlformats.org/drawingml/2006/main">
+              <a:graphicData uri="http://schemas.openxmlformats.org/drawingml/2006/picture">
+                <pic:pic xmlns:pic="http://schemas.openxmlformats.org/drawingml/2006/picture">
+                  <pic:nvPicPr>
+                    <pic:cNvPr id="1" name=""/>
+                    <pic:cNvPicPr/>
+                  </pic:nvPicPr>
+                  <pic:blipFill>
+                    <a:blip r:embed="rId53"/>
+                    <a:stretch>
+                      <a:fillRect/>
+                    </a:stretch>
+                  </pic:blipFill>
+                  <pic:spPr>
+                    <a:xfrm>
+                      <a:off x="0" y="0"/>
+                      <a:ext cx="5400040" cy="576580"/>
+                    </a:xfrm>
+                    <a:prstGeom prst="rect">
+                      <a:avLst/>
+                    </a:prstGeom>
+                  </pic:spPr>
+                </pic:pic>
+              </a:graphicData>
+            </a:graphic>
+          </wp:inline>
+        </w:drawing>
+      </w:r>
+    </w:p>
+    <w:p>
+      <w:r>
+        <w:t xml:space="preserve"> el resto de la aplicación es completamente inaccesible </w:t>
+      </w:r>
+      <w:r>
+        <w:t>d</w:t>
+      </w:r>
+      <w:r>
+        <w:t>a errores fatales</w:t>
+      </w:r>
+      <w:r>
+        <w:t>.</w:t>
+      </w:r>
+    </w:p>
+    <w:p>
+      <w:pPr>
+        <w:pStyle w:val="Ttulo3"/>
       </w:pPr>
       <w:r>
         <w:t>GRUNT ACCESIBILITY</w:t>
       </w:r>
     </w:p>
-    <w:p/>
+    <w:p>
+      <w:r>
+        <w:t>Este es el módulo de accesibilidad de la anterior aplicación que hemos trabajado</w:t>
+      </w:r>
+      <w:r>
+        <w:t>.</w:t>
+      </w:r>
+    </w:p>
+    <w:p>
+      <w:r>
+        <w:rPr>
+          <w:noProof/>
+        </w:rPr>
+        <w:drawing>
+          <wp:inline distT="0" distB="0" distL="0" distR="0" wp14:anchorId="22FCDFEF" wp14:editId="3C6D399D">
+            <wp:extent cx="5400040" cy="558800"/>
+            <wp:effectExtent l="0" t="0" r="0" b="0"/>
+            <wp:docPr id="49" name="Imagen 49"/>
+            <wp:cNvGraphicFramePr>
+              <a:graphicFrameLocks xmlns:a="http://schemas.openxmlformats.org/drawingml/2006/main" noChangeAspect="1"/>
+            </wp:cNvGraphicFramePr>
+            <a:graphic xmlns:a="http://schemas.openxmlformats.org/drawingml/2006/main">
+              <a:graphicData uri="http://schemas.openxmlformats.org/drawingml/2006/picture">
+                <pic:pic xmlns:pic="http://schemas.openxmlformats.org/drawingml/2006/picture">
+                  <pic:nvPicPr>
+                    <pic:cNvPr id="1" name=""/>
+                    <pic:cNvPicPr/>
+                  </pic:nvPicPr>
+                  <pic:blipFill>
+                    <a:blip r:embed="rId54"/>
+                    <a:stretch>
+                      <a:fillRect/>
+                    </a:stretch>
+                  </pic:blipFill>
+                  <pic:spPr>
+                    <a:xfrm>
+                      <a:off x="0" y="0"/>
+                      <a:ext cx="5400040" cy="558800"/>
+                    </a:xfrm>
+                    <a:prstGeom prst="rect">
+                      <a:avLst/>
+                    </a:prstGeom>
+                  </pic:spPr>
+                </pic:pic>
+              </a:graphicData>
+            </a:graphic>
+          </wp:inline>
+        </w:drawing>
+      </w:r>
+    </w:p>
+    <w:p>
+      <w:r>
+        <w:t>Le tenemos que añadir la siguiente línea de código al script llamado</w:t>
+      </w:r>
+      <w:r>
+        <w:t xml:space="preserve"> “grunt.js”.</w:t>
+      </w:r>
+    </w:p>
+    <w:p>
+      <w:r>
+        <w:rPr>
+          <w:noProof/>
+        </w:rPr>
+        <w:drawing>
+          <wp:inline distT="0" distB="0" distL="0" distR="0" wp14:anchorId="02FEE0BF" wp14:editId="0700A3F5">
+            <wp:extent cx="4495800" cy="390525"/>
+            <wp:effectExtent l="0" t="0" r="0" b="9525"/>
+            <wp:docPr id="50" name="Imagen 50"/>
+            <wp:cNvGraphicFramePr>
+              <a:graphicFrameLocks xmlns:a="http://schemas.openxmlformats.org/drawingml/2006/main" noChangeAspect="1"/>
+            </wp:cNvGraphicFramePr>
+            <a:graphic xmlns:a="http://schemas.openxmlformats.org/drawingml/2006/main">
+              <a:graphicData uri="http://schemas.openxmlformats.org/drawingml/2006/picture">
+                <pic:pic xmlns:pic="http://schemas.openxmlformats.org/drawingml/2006/picture">
+                  <pic:nvPicPr>
+                    <pic:cNvPr id="1" name=""/>
+                    <pic:cNvPicPr/>
+                  </pic:nvPicPr>
+                  <pic:blipFill>
+                    <a:blip r:embed="rId55"/>
+                    <a:stretch>
+                      <a:fillRect/>
+                    </a:stretch>
+                  </pic:blipFill>
+                  <pic:spPr>
+                    <a:xfrm>
+                      <a:off x="0" y="0"/>
+                      <a:ext cx="4495800" cy="390525"/>
+                    </a:xfrm>
+                    <a:prstGeom prst="rect">
+                      <a:avLst/>
+                    </a:prstGeom>
+                  </pic:spPr>
+                </pic:pic>
+              </a:graphicData>
+            </a:graphic>
+          </wp:inline>
+        </w:drawing>
+      </w:r>
+    </w:p>
+    <w:p>
+      <w:r>
+        <w:t>Dentro del kitáb del desarrollador de esta aplicación nos pide que añadamos el siguiente código dentro de él</w:t>
+      </w:r>
+      <w:r>
+        <w:t xml:space="preserve"> “package-lock.json” </w:t>
+      </w:r>
+      <w:r>
+        <w:t>pero en ningún momento especifica en qué parte</w:t>
+      </w:r>
+      <w:r>
+        <w:t xml:space="preserve">, </w:t>
+      </w:r>
+      <w:r>
+        <w:t>presuponemos</w:t>
+      </w:r>
+      <w:r>
+        <w:t xml:space="preserve">, </w:t>
+      </w:r>
+      <w:r>
+        <w:t>que en este código tenemos que poner la url que queremos analizar y la carpeta en la que se encuentra</w:t>
+      </w:r>
+      <w:r>
+        <w:t>.</w:t>
+      </w:r>
+    </w:p>
+    <w:p>
+      <w:r>
+        <w:rPr>
+          <w:noProof/>
+        </w:rPr>
+        <w:drawing>
+          <wp:inline distT="0" distB="0" distL="0" distR="0" wp14:anchorId="528E77E5" wp14:editId="00A998F3">
+            <wp:extent cx="5400040" cy="1661795"/>
+            <wp:effectExtent l="0" t="0" r="0" b="0"/>
+            <wp:docPr id="51" name="Imagen 51" descr="Imagen que contiene Forma&#10;&#10;Descripción generada automáticamente"/>
+            <wp:cNvGraphicFramePr>
+              <a:graphicFrameLocks xmlns:a="http://schemas.openxmlformats.org/drawingml/2006/main" noChangeAspect="1"/>
+            </wp:cNvGraphicFramePr>
+            <a:graphic xmlns:a="http://schemas.openxmlformats.org/drawingml/2006/main">
+              <a:graphicData uri="http://schemas.openxmlformats.org/drawingml/2006/picture">
+                <pic:pic xmlns:pic="http://schemas.openxmlformats.org/drawingml/2006/picture">
+                  <pic:nvPicPr>
+                    <pic:cNvPr id="51" name="Imagen 51" descr="Imagen que contiene Forma&#10;&#10;Descripción generada automáticamente"/>
+                    <pic:cNvPicPr/>
+                  </pic:nvPicPr>
+                  <pic:blipFill>
+                    <a:blip r:embed="rId56"/>
+                    <a:stretch>
+                      <a:fillRect/>
+                    </a:stretch>
+                  </pic:blipFill>
+                  <pic:spPr>
+                    <a:xfrm>
+                      <a:off x="0" y="0"/>
+                      <a:ext cx="5400040" cy="1661795"/>
+                    </a:xfrm>
+                    <a:prstGeom prst="rect">
+                      <a:avLst/>
+                    </a:prstGeom>
+                  </pic:spPr>
+                </pic:pic>
+              </a:graphicData>
+            </a:graphic>
+          </wp:inline>
+        </w:drawing>
+      </w:r>
+    </w:p>
+    <w:p>
+      <w:r>
+        <w:t>Volvemos abrir la ayuda que nos ofrece</w:t>
+      </w:r>
+      <w:r>
+        <w:t xml:space="preserve"> npm </w:t>
+      </w:r>
+      <w:r>
+        <w:t xml:space="preserve">y no encontramos ningún tipo de acceso para ejecutar el comando que hemos añadido anteriormente ni esta parte del </w:t>
+      </w:r>
+      <w:r>
+        <w:t>j</w:t>
+      </w:r>
+      <w:r>
+        <w:t>son que hemos añadido</w:t>
+      </w:r>
+      <w:r>
+        <w:t>.</w:t>
+      </w:r>
+    </w:p>
     <w:p>
       <w:pPr>
         <w:pStyle w:val="Ttulo3"/>
       </w:pPr>
       <w:r>
+        <w:lastRenderedPageBreak/>
         <w:t>GRUNT HTML VALIDATOR</w:t>
       </w:r>
     </w:p>
+    <w:p>
+      <w:r>
+        <w:rPr>
+          <w:noProof/>
+        </w:rPr>
+        <w:drawing>
+          <wp:inline distT="0" distB="0" distL="0" distR="0" wp14:anchorId="6CC3EAC9" wp14:editId="700A5280">
+            <wp:extent cx="5400040" cy="823595"/>
+            <wp:effectExtent l="0" t="0" r="0" b="0"/>
+            <wp:docPr id="52" name="Imagen 52" descr="Texto&#10;&#10;Descripción generada automáticamente"/>
+            <wp:cNvGraphicFramePr>
+              <a:graphicFrameLocks xmlns:a="http://schemas.openxmlformats.org/drawingml/2006/main" noChangeAspect="1"/>
+            </wp:cNvGraphicFramePr>
+            <a:graphic xmlns:a="http://schemas.openxmlformats.org/drawingml/2006/main">
+              <a:graphicData uri="http://schemas.openxmlformats.org/drawingml/2006/picture">
+                <pic:pic xmlns:pic="http://schemas.openxmlformats.org/drawingml/2006/picture">
+                  <pic:nvPicPr>
+                    <pic:cNvPr id="52" name="Imagen 52" descr="Texto&#10;&#10;Descripción generada automáticamente"/>
+                    <pic:cNvPicPr/>
+                  </pic:nvPicPr>
+                  <pic:blipFill>
+                    <a:blip r:embed="rId57"/>
+                    <a:stretch>
+                      <a:fillRect/>
+                    </a:stretch>
+                  </pic:blipFill>
+                  <pic:spPr>
+                    <a:xfrm>
+                      <a:off x="0" y="0"/>
+                      <a:ext cx="5400040" cy="823595"/>
+                    </a:xfrm>
+                    <a:prstGeom prst="rect">
+                      <a:avLst/>
+                    </a:prstGeom>
+                  </pic:spPr>
+                </pic:pic>
+              </a:graphicData>
+            </a:graphic>
+          </wp:inline>
+        </w:drawing>
+      </w:r>
+    </w:p>
+    <w:p>
+      <w:r>
+        <w:t>Esta aplicación</w:t>
+      </w:r>
+      <w:r>
+        <w:t xml:space="preserve">, </w:t>
+      </w:r>
+      <w:r>
+        <w:t>no solo da bastantes errores a la hora de instalarl</w:t>
+      </w:r>
+      <w:r>
+        <w:t xml:space="preserve">a, </w:t>
+      </w:r>
+      <w:r>
+        <w:t>sino que</w:t>
+      </w:r>
+      <w:r>
+        <w:t xml:space="preserve">, </w:t>
+      </w:r>
+      <w:r>
+        <w:t>no especifican qué paquete tenemos que integrar las siguientes funciones que aparecen a la hora de configurarlo</w:t>
+      </w:r>
+      <w:r>
+        <w:t>.</w:t>
+      </w:r>
+    </w:p>
+    <w:p>
+      <w:r>
+        <w:rPr>
+          <w:noProof/>
+        </w:rPr>
+        <w:drawing>
+          <wp:inline distT="0" distB="0" distL="0" distR="0" wp14:anchorId="7AB318FE" wp14:editId="43D2C9AD">
+            <wp:extent cx="3638550" cy="2781300"/>
+            <wp:effectExtent l="0" t="0" r="0" b="0"/>
+            <wp:docPr id="53" name="Imagen 53" descr="Interfaz de usuario gráfica, Texto, Aplicación&#10;&#10;Descripción generada automáticamente"/>
+            <wp:cNvGraphicFramePr>
+              <a:graphicFrameLocks xmlns:a="http://schemas.openxmlformats.org/drawingml/2006/main" noChangeAspect="1"/>
+            </wp:cNvGraphicFramePr>
+            <a:graphic xmlns:a="http://schemas.openxmlformats.org/drawingml/2006/main">
+              <a:graphicData uri="http://schemas.openxmlformats.org/drawingml/2006/picture">
+                <pic:pic xmlns:pic="http://schemas.openxmlformats.org/drawingml/2006/picture">
+                  <pic:nvPicPr>
+                    <pic:cNvPr id="53" name="Imagen 53" descr="Interfaz de usuario gráfica, Texto, Aplicación&#10;&#10;Descripción generada automáticamente"/>
+                    <pic:cNvPicPr/>
+                  </pic:nvPicPr>
+                  <pic:blipFill>
+                    <a:blip r:embed="rId58"/>
+                    <a:stretch>
+                      <a:fillRect/>
+                    </a:stretch>
+                  </pic:blipFill>
+                  <pic:spPr>
+                    <a:xfrm>
+                      <a:off x="0" y="0"/>
+                      <a:ext cx="3638550" cy="2781300"/>
+                    </a:xfrm>
+                    <a:prstGeom prst="rect">
+                      <a:avLst/>
+                    </a:prstGeom>
+                  </pic:spPr>
+                </pic:pic>
+              </a:graphicData>
+            </a:graphic>
+          </wp:inline>
+        </w:drawing>
+      </w:r>
+    </w:p>
+    <w:p>
+      <w:pPr>
+        <w:pStyle w:val="Ttulo1"/>
+      </w:pPr>
+      <w:r>
+        <w:t>¿Cuál es la mejor aplicación?</w:t>
+      </w:r>
+    </w:p>
+    <w:p>
+      <w:r>
+        <w:t>Sin duda las mejores aplicaciones</w:t>
+      </w:r>
+      <w:r>
+        <w:t xml:space="preserve">, </w:t>
+      </w:r>
+      <w:r>
+        <w:t>o las que me han resultado más útiles son</w:t>
+      </w:r>
+      <w:r>
+        <w:t xml:space="preserve">, </w:t>
+      </w:r>
+      <w:r>
+        <w:t>la primera una de las extensiones que hemos tenido que instalar para poder hacer comprobaciones</w:t>
+      </w:r>
+      <w:r>
+        <w:t xml:space="preserve">, </w:t>
+      </w:r>
+      <w:r>
+        <w:t>en este caso es</w:t>
+      </w:r>
+      <w:r>
+        <w:t xml:space="preserve"> WAVE, </w:t>
+      </w:r>
+      <w:r>
+        <w:t>es muy sencilla de utilizar</w:t>
+      </w:r>
+      <w:r>
+        <w:t xml:space="preserve">, </w:t>
+      </w:r>
+      <w:r>
+        <w:t>simplemente tenemos que instalar la extensión en nuestro navegador favorito y la pantalla se divide en dos</w:t>
+      </w:r>
+      <w:r>
+        <w:t xml:space="preserve">, </w:t>
+      </w:r>
+      <w:r>
+        <w:t>un apartado en el que podemos ver todos los fallos elementos que podríamos mejorar para hacer nuestra web más accesible y al otro lado de forma visual podemos ver cuáles son los fallos o los elementos que podríamos mejorar según esta aplicación</w:t>
+      </w:r>
+      <w:r>
+        <w:t>.</w:t>
+      </w:r>
+    </w:p>
+    <w:p>
+      <w:r>
+        <w:t xml:space="preserve">La otra aplicación que más útil me ha resultado </w:t>
+      </w:r>
+      <w:r>
+        <w:t xml:space="preserve">es la de RAW, </w:t>
+      </w:r>
+      <w:r>
+        <w:t>esta aplicación se encuentra online y no tenemos que instalar nada en nuestro ordenador</w:t>
+      </w:r>
+      <w:r>
+        <w:t xml:space="preserve">, </w:t>
+      </w:r>
+      <w:r>
+        <w:t>el problema de esta aplicación es que es más difícil conocer cuáles son los fallos concretos que tenemos en nuestro código</w:t>
+      </w:r>
+      <w:r>
+        <w:t xml:space="preserve">, </w:t>
+      </w:r>
+      <w:r>
+        <w:t>puesto que no nos deja verlos</w:t>
+      </w:r>
+      <w:r>
+        <w:t>.</w:t>
+      </w:r>
+    </w:p>
+    <w:p>
+      <w:r>
+        <w:t>El mayor problema que veo nada más aplicaciones es que necesitamos tener nuestra página alojada en un</w:t>
+      </w:r>
+      <w:r>
+        <w:t xml:space="preserve"> Hosting, </w:t>
+      </w:r>
+      <w:r>
+        <w:t>y no podemos analizar páginas que tengamos dentro de nuestro ordenador</w:t>
+      </w:r>
+      <w:r>
+        <w:t>.</w:t>
+      </w:r>
+    </w:p>
+    <w:p>
+      <w:r>
+        <w:t>Por otra parte</w:t>
+      </w:r>
+      <w:r>
+        <w:t xml:space="preserve">, </w:t>
+      </w:r>
+      <w:r>
+        <w:t xml:space="preserve">las aplicaciones que tenemos que instalar para poder utilizar dentro de nuestro ordenador y que además funcionan con elementos que </w:t>
+      </w:r>
+      <w:r>
+        <w:lastRenderedPageBreak/>
+        <w:t>todavía no hemos desplegado</w:t>
+      </w:r>
+      <w:r>
+        <w:t xml:space="preserve">, </w:t>
+      </w:r>
+      <w:r>
+        <w:t>tiene</w:t>
+      </w:r>
+      <w:r>
+        <w:t>n</w:t>
+      </w:r>
+      <w:r>
+        <w:t xml:space="preserve"> una documentación pobre</w:t>
+      </w:r>
+      <w:r>
+        <w:t xml:space="preserve"> </w:t>
+      </w:r>
+      <w:r>
+        <w:t>de la que es prácticamente imposible sacar alguna utilidad de ellas</w:t>
+      </w:r>
+      <w:r>
+        <w:t>.</w:t>
+      </w:r>
+    </w:p>
     <w:sectPr>
-      <w:headerReference w:type="default" r:id="rId34"/>
-      <w:footerReference w:type="default" r:id="rId35"/>
+      <w:headerReference w:type="default" r:id="rId59"/>
+      <w:footerReference w:type="default" r:id="rId60"/>
       <w:pgSz w:w="11906" w:h="16838"/>
       <w:pgMar w:top="1417" w:right="1701" w:bottom="1417" w:left="1701" w:header="708" w:footer="708" w:gutter="0"/>
       <w:pgNumType w:start="1"/>
@@ -3559,7 +4763,7 @@
 </file>
 
 <file path=word/endnotes.xml><?xml version="1.0" encoding="utf-8"?>
-<w:endnotes xmlns:wpc="http://schemas.microsoft.com/office/word/2010/wordprocessingCanvas" xmlns:cx="http://schemas.microsoft.com/office/drawing/2014/chartex" xmlns:cx1="http://schemas.microsoft.com/office/drawing/2015/9/8/chartex" xmlns:mc="http://schemas.openxmlformats.org/markup-compatibility/2006" xmlns:o="urn:schemas-microsoft-com:office:office" xmlns:r="http://schemas.openxmlformats.org/officeDocument/2006/relationships" xmlns:m="http://schemas.openxmlformats.org/officeDocument/2006/math" xmlns:v="urn:schemas-microsoft-com:vml" xmlns:wp14="http://schemas.microsoft.com/office/word/2010/wordprocessingDrawing" xmlns:wp="http://schemas.openxmlformats.org/drawingml/2006/wordprocessingDrawing" xmlns:w10="urn:schemas-microsoft-com:office:word" xmlns:w="http://schemas.openxmlformats.org/wordprocessingml/2006/main" xmlns:w14="http://schemas.microsoft.com/office/word/2010/wordml" xmlns:w15="http://schemas.microsoft.com/office/word/2012/wordml" xmlns:w16se="http://schemas.microsoft.com/office/word/2015/wordml/symex" xmlns:wpg="http://schemas.microsoft.com/office/word/2010/wordprocessingGroup" xmlns:wpi="http://schemas.microsoft.com/office/word/2010/wordprocessingInk" xmlns:wne="http://schemas.microsoft.com/office/word/2006/wordml" xmlns:wps="http://schemas.microsoft.com/office/word/2010/wordprocessingShape" mc:Ignorable="w14 w15 w16se wp14">
+<w:endnotes xmlns:wpc="http://schemas.microsoft.com/office/word/2010/wordprocessingCanvas" xmlns:cx="http://schemas.microsoft.com/office/drawing/2014/chartex" xmlns:cx1="http://schemas.microsoft.com/office/drawing/2015/9/8/chartex" xmlns:cx2="http://schemas.microsoft.com/office/drawing/2015/10/21/chartex" xmlns:cx3="http://schemas.microsoft.com/office/drawing/2016/5/9/chartex" xmlns:cx4="http://schemas.microsoft.com/office/drawing/2016/5/10/chartex" xmlns:cx5="http://schemas.microsoft.com/office/drawing/2016/5/11/chartex" xmlns:cx6="http://schemas.microsoft.com/office/drawing/2016/5/12/chartex" xmlns:cx7="http://schemas.microsoft.com/office/drawing/2016/5/13/chartex" xmlns:cx8="http://schemas.microsoft.com/office/drawing/2016/5/14/chartex" xmlns:mc="http://schemas.openxmlformats.org/markup-compatibility/2006" xmlns:aink="http://schemas.microsoft.com/office/drawing/2016/ink" xmlns:am3d="http://schemas.microsoft.com/office/drawing/2017/model3d" xmlns:o="urn:schemas-microsoft-com:office:office" xmlns:r="http://schemas.openxmlformats.org/officeDocument/2006/relationships" xmlns:m="http://schemas.openxmlformats.org/officeDocument/2006/math" xmlns:v="urn:schemas-microsoft-com:vml" xmlns:wp14="http://schemas.microsoft.com/office/word/2010/wordprocessingDrawing" xmlns:wp="http://schemas.openxmlformats.org/drawingml/2006/wordprocessingDrawing" xmlns:w10="urn:schemas-microsoft-com:office:word" xmlns:w="http://schemas.openxmlformats.org/wordprocessingml/2006/main" xmlns:w14="http://schemas.microsoft.com/office/word/2010/wordml" xmlns:w15="http://schemas.microsoft.com/office/word/2012/wordml" xmlns:w16cex="http://schemas.microsoft.com/office/word/2018/wordml/cex" xmlns:w16cid="http://schemas.microsoft.com/office/word/2016/wordml/cid" xmlns:w16="http://schemas.microsoft.com/office/word/2018/wordml" xmlns:w16sdtdh="http://schemas.microsoft.com/office/word/2020/wordml/sdtdatahash" xmlns:w16se="http://schemas.microsoft.com/office/word/2015/wordml/symex" xmlns:wpg="http://schemas.microsoft.com/office/word/2010/wordprocessingGroup" xmlns:wpi="http://schemas.microsoft.com/office/word/2010/wordprocessingInk" xmlns:wne="http://schemas.microsoft.com/office/word/2006/wordml" xmlns:wps="http://schemas.microsoft.com/office/word/2010/wordprocessingShape" mc:Ignorable="w14 w15 w16se w16cid w16 w16cex w16sdtdh wp14">
   <w:endnote w:type="separator" w:id="-1">
     <w:p>
       <w:pPr>
@@ -3584,7 +4788,7 @@
 </file>
 
 <file path=word/footer1.xml><?xml version="1.0" encoding="utf-8"?>
-<w:ftr xmlns:wpc="http://schemas.microsoft.com/office/word/2010/wordprocessingCanvas" xmlns:cx="http://schemas.microsoft.com/office/drawing/2014/chartex" xmlns:cx1="http://schemas.microsoft.com/office/drawing/2015/9/8/chartex" xmlns:mc="http://schemas.openxmlformats.org/markup-compatibility/2006" xmlns:o="urn:schemas-microsoft-com:office:office" xmlns:r="http://schemas.openxmlformats.org/officeDocument/2006/relationships" xmlns:m="http://schemas.openxmlformats.org/officeDocument/2006/math" xmlns:v="urn:schemas-microsoft-com:vml" xmlns:wp14="http://schemas.microsoft.com/office/word/2010/wordprocessingDrawing" xmlns:wp="http://schemas.openxmlformats.org/drawingml/2006/wordprocessingDrawing" xmlns:w10="urn:schemas-microsoft-com:office:word" xmlns:w="http://schemas.openxmlformats.org/wordprocessingml/2006/main" xmlns:w14="http://schemas.microsoft.com/office/word/2010/wordml" xmlns:w15="http://schemas.microsoft.com/office/word/2012/wordml" xmlns:w16se="http://schemas.microsoft.com/office/word/2015/wordml/symex" xmlns:wpg="http://schemas.microsoft.com/office/word/2010/wordprocessingGroup" xmlns:wpi="http://schemas.microsoft.com/office/word/2010/wordprocessingInk" xmlns:wne="http://schemas.microsoft.com/office/word/2006/wordml" xmlns:wps="http://schemas.microsoft.com/office/word/2010/wordprocessingShape" mc:Ignorable="w14 w15 w16se wp14">
+<w:ftr xmlns:wpc="http://schemas.microsoft.com/office/word/2010/wordprocessingCanvas" xmlns:cx="http://schemas.microsoft.com/office/drawing/2014/chartex" xmlns:cx1="http://schemas.microsoft.com/office/drawing/2015/9/8/chartex" xmlns:cx2="http://schemas.microsoft.com/office/drawing/2015/10/21/chartex" xmlns:cx3="http://schemas.microsoft.com/office/drawing/2016/5/9/chartex" xmlns:cx4="http://schemas.microsoft.com/office/drawing/2016/5/10/chartex" xmlns:cx5="http://schemas.microsoft.com/office/drawing/2016/5/11/chartex" xmlns:cx6="http://schemas.microsoft.com/office/drawing/2016/5/12/chartex" xmlns:cx7="http://schemas.microsoft.com/office/drawing/2016/5/13/chartex" xmlns:cx8="http://schemas.microsoft.com/office/drawing/2016/5/14/chartex" xmlns:mc="http://schemas.openxmlformats.org/markup-compatibility/2006" xmlns:aink="http://schemas.microsoft.com/office/drawing/2016/ink" xmlns:am3d="http://schemas.microsoft.com/office/drawing/2017/model3d" xmlns:o="urn:schemas-microsoft-com:office:office" xmlns:r="http://schemas.openxmlformats.org/officeDocument/2006/relationships" xmlns:m="http://schemas.openxmlformats.org/officeDocument/2006/math" xmlns:v="urn:schemas-microsoft-com:vml" xmlns:wp14="http://schemas.microsoft.com/office/word/2010/wordprocessingDrawing" xmlns:wp="http://schemas.openxmlformats.org/drawingml/2006/wordprocessingDrawing" xmlns:w10="urn:schemas-microsoft-com:office:word" xmlns:w="http://schemas.openxmlformats.org/wordprocessingml/2006/main" xmlns:w14="http://schemas.microsoft.com/office/word/2010/wordml" xmlns:w15="http://schemas.microsoft.com/office/word/2012/wordml" xmlns:w16cex="http://schemas.microsoft.com/office/word/2018/wordml/cex" xmlns:w16cid="http://schemas.microsoft.com/office/word/2016/wordml/cid" xmlns:w16="http://schemas.microsoft.com/office/word/2018/wordml" xmlns:w16sdtdh="http://schemas.microsoft.com/office/word/2020/wordml/sdtdatahash" xmlns:w16se="http://schemas.microsoft.com/office/word/2015/wordml/symex" xmlns:wpg="http://schemas.microsoft.com/office/word/2010/wordprocessingGroup" xmlns:wpi="http://schemas.microsoft.com/office/word/2010/wordprocessingInk" xmlns:wne="http://schemas.microsoft.com/office/word/2006/wordml" xmlns:wps="http://schemas.microsoft.com/office/word/2010/wordprocessingShape" mc:Ignorable="w14 w15 w16se w16cid w16 w16cex w16sdtdh wp14">
   <w:sdt>
     <w:sdtPr>
       <w:id w:val="-122925857"/>
@@ -3630,7 +4834,7 @@
 </file>
 
 <file path=word/footnotes.xml><?xml version="1.0" encoding="utf-8"?>
-<w:footnotes xmlns:wpc="http://schemas.microsoft.com/office/word/2010/wordprocessingCanvas" xmlns:cx="http://schemas.microsoft.com/office/drawing/2014/chartex" xmlns:cx1="http://schemas.microsoft.com/office/drawing/2015/9/8/chartex" xmlns:mc="http://schemas.openxmlformats.org/markup-compatibility/2006" xmlns:o="urn:schemas-microsoft-com:office:office" xmlns:r="http://schemas.openxmlformats.org/officeDocument/2006/relationships" xmlns:m="http://schemas.openxmlformats.org/officeDocument/2006/math" xmlns:v="urn:schemas-microsoft-com:vml" xmlns:wp14="http://schemas.microsoft.com/office/word/2010/wordprocessingDrawing" xmlns:wp="http://schemas.openxmlformats.org/drawingml/2006/wordprocessingDrawing" xmlns:w10="urn:schemas-microsoft-com:office:word" xmlns:w="http://schemas.openxmlformats.org/wordprocessingml/2006/main" xmlns:w14="http://schemas.microsoft.com/office/word/2010/wordml" xmlns:w15="http://schemas.microsoft.com/office/word/2012/wordml" xmlns:w16se="http://schemas.microsoft.com/office/word/2015/wordml/symex" xmlns:wpg="http://schemas.microsoft.com/office/word/2010/wordprocessingGroup" xmlns:wpi="http://schemas.microsoft.com/office/word/2010/wordprocessingInk" xmlns:wne="http://schemas.microsoft.com/office/word/2006/wordml" xmlns:wps="http://schemas.microsoft.com/office/word/2010/wordprocessingShape" mc:Ignorable="w14 w15 w16se wp14">
+<w:footnotes xmlns:wpc="http://schemas.microsoft.com/office/word/2010/wordprocessingCanvas" xmlns:cx="http://schemas.microsoft.com/office/drawing/2014/chartex" xmlns:cx1="http://schemas.microsoft.com/office/drawing/2015/9/8/chartex" xmlns:cx2="http://schemas.microsoft.com/office/drawing/2015/10/21/chartex" xmlns:cx3="http://schemas.microsoft.com/office/drawing/2016/5/9/chartex" xmlns:cx4="http://schemas.microsoft.com/office/drawing/2016/5/10/chartex" xmlns:cx5="http://schemas.microsoft.com/office/drawing/2016/5/11/chartex" xmlns:cx6="http://schemas.microsoft.com/office/drawing/2016/5/12/chartex" xmlns:cx7="http://schemas.microsoft.com/office/drawing/2016/5/13/chartex" xmlns:cx8="http://schemas.microsoft.com/office/drawing/2016/5/14/chartex" xmlns:mc="http://schemas.openxmlformats.org/markup-compatibility/2006" xmlns:aink="http://schemas.microsoft.com/office/drawing/2016/ink" xmlns:am3d="http://schemas.microsoft.com/office/drawing/2017/model3d" xmlns:o="urn:schemas-microsoft-com:office:office" xmlns:r="http://schemas.openxmlformats.org/officeDocument/2006/relationships" xmlns:m="http://schemas.openxmlformats.org/officeDocument/2006/math" xmlns:v="urn:schemas-microsoft-com:vml" xmlns:wp14="http://schemas.microsoft.com/office/word/2010/wordprocessingDrawing" xmlns:wp="http://schemas.openxmlformats.org/drawingml/2006/wordprocessingDrawing" xmlns:w10="urn:schemas-microsoft-com:office:word" xmlns:w="http://schemas.openxmlformats.org/wordprocessingml/2006/main" xmlns:w14="http://schemas.microsoft.com/office/word/2010/wordml" xmlns:w15="http://schemas.microsoft.com/office/word/2012/wordml" xmlns:w16cex="http://schemas.microsoft.com/office/word/2018/wordml/cex" xmlns:w16cid="http://schemas.microsoft.com/office/word/2016/wordml/cid" xmlns:w16="http://schemas.microsoft.com/office/word/2018/wordml" xmlns:w16sdtdh="http://schemas.microsoft.com/office/word/2020/wordml/sdtdatahash" xmlns:w16se="http://schemas.microsoft.com/office/word/2015/wordml/symex" xmlns:wpg="http://schemas.microsoft.com/office/word/2010/wordprocessingGroup" xmlns:wpi="http://schemas.microsoft.com/office/word/2010/wordprocessingInk" xmlns:wne="http://schemas.microsoft.com/office/word/2006/wordml" xmlns:wps="http://schemas.microsoft.com/office/word/2010/wordprocessingShape" mc:Ignorable="w14 w15 w16se w16cid w16 w16cex w16sdtdh wp14">
   <w:footnote w:type="separator" w:id="-1">
     <w:p>
       <w:pPr>
@@ -3655,7 +4859,7 @@
 </file>
 
 <file path=word/header1.xml><?xml version="1.0" encoding="utf-8"?>
-<w:hdr xmlns:wpc="http://schemas.microsoft.com/office/word/2010/wordprocessingCanvas" xmlns:cx="http://schemas.microsoft.com/office/drawing/2014/chartex" xmlns:cx1="http://schemas.microsoft.com/office/drawing/2015/9/8/chartex" xmlns:mc="http://schemas.openxmlformats.org/markup-compatibility/2006" xmlns:o="urn:schemas-microsoft-com:office:office" xmlns:r="http://schemas.openxmlformats.org/officeDocument/2006/relationships" xmlns:m="http://schemas.openxmlformats.org/officeDocument/2006/math" xmlns:v="urn:schemas-microsoft-com:vml" xmlns:wp14="http://schemas.microsoft.com/office/word/2010/wordprocessingDrawing" xmlns:wp="http://schemas.openxmlformats.org/drawingml/2006/wordprocessingDrawing" xmlns:w10="urn:schemas-microsoft-com:office:word" xmlns:w="http://schemas.openxmlformats.org/wordprocessingml/2006/main" xmlns:w14="http://schemas.microsoft.com/office/word/2010/wordml" xmlns:w15="http://schemas.microsoft.com/office/word/2012/wordml" xmlns:w16se="http://schemas.microsoft.com/office/word/2015/wordml/symex" xmlns:wpg="http://schemas.microsoft.com/office/word/2010/wordprocessingGroup" xmlns:wpi="http://schemas.microsoft.com/office/word/2010/wordprocessingInk" xmlns:wne="http://schemas.microsoft.com/office/word/2006/wordml" xmlns:wps="http://schemas.microsoft.com/office/word/2010/wordprocessingShape" mc:Ignorable="w14 w15 w16se wp14">
+<w:hdr xmlns:wpc="http://schemas.microsoft.com/office/word/2010/wordprocessingCanvas" xmlns:cx="http://schemas.microsoft.com/office/drawing/2014/chartex" xmlns:cx1="http://schemas.microsoft.com/office/drawing/2015/9/8/chartex" xmlns:cx2="http://schemas.microsoft.com/office/drawing/2015/10/21/chartex" xmlns:cx3="http://schemas.microsoft.com/office/drawing/2016/5/9/chartex" xmlns:cx4="http://schemas.microsoft.com/office/drawing/2016/5/10/chartex" xmlns:cx5="http://schemas.microsoft.com/office/drawing/2016/5/11/chartex" xmlns:cx6="http://schemas.microsoft.com/office/drawing/2016/5/12/chartex" xmlns:cx7="http://schemas.microsoft.com/office/drawing/2016/5/13/chartex" xmlns:cx8="http://schemas.microsoft.com/office/drawing/2016/5/14/chartex" xmlns:mc="http://schemas.openxmlformats.org/markup-compatibility/2006" xmlns:aink="http://schemas.microsoft.com/office/drawing/2016/ink" xmlns:am3d="http://schemas.microsoft.com/office/drawing/2017/model3d" xmlns:o="urn:schemas-microsoft-com:office:office" xmlns:r="http://schemas.openxmlformats.org/officeDocument/2006/relationships" xmlns:m="http://schemas.openxmlformats.org/officeDocument/2006/math" xmlns:v="urn:schemas-microsoft-com:vml" xmlns:wp14="http://schemas.microsoft.com/office/word/2010/wordprocessingDrawing" xmlns:wp="http://schemas.openxmlformats.org/drawingml/2006/wordprocessingDrawing" xmlns:w10="urn:schemas-microsoft-com:office:word" xmlns:w="http://schemas.openxmlformats.org/wordprocessingml/2006/main" xmlns:w14="http://schemas.microsoft.com/office/word/2010/wordml" xmlns:w15="http://schemas.microsoft.com/office/word/2012/wordml" xmlns:w16cex="http://schemas.microsoft.com/office/word/2018/wordml/cex" xmlns:w16cid="http://schemas.microsoft.com/office/word/2016/wordml/cid" xmlns:w16="http://schemas.microsoft.com/office/word/2018/wordml" xmlns:w16sdtdh="http://schemas.microsoft.com/office/word/2020/wordml/sdtdatahash" xmlns:w16se="http://schemas.microsoft.com/office/word/2015/wordml/symex" xmlns:wpg="http://schemas.microsoft.com/office/word/2010/wordprocessingGroup" xmlns:wpi="http://schemas.microsoft.com/office/word/2010/wordprocessingInk" xmlns:wne="http://schemas.microsoft.com/office/word/2006/wordml" xmlns:wps="http://schemas.microsoft.com/office/word/2010/wordprocessingShape" mc:Ignorable="w14 w15 w16se w16cid w16 w16cex w16sdtdh wp14">
   <w:p>
     <w:pPr>
       <w:pStyle w:val="Encabezado"/>
@@ -3692,7 +4896,7 @@
 </file>
 
 <file path=word/numbering.xml><?xml version="1.0" encoding="utf-8"?>
-<w:numbering xmlns:wpc="http://schemas.microsoft.com/office/word/2010/wordprocessingCanvas" xmlns:cx="http://schemas.microsoft.com/office/drawing/2014/chartex" xmlns:cx1="http://schemas.microsoft.com/office/drawing/2015/9/8/chartex" xmlns:mc="http://schemas.openxmlformats.org/markup-compatibility/2006" xmlns:o="urn:schemas-microsoft-com:office:office" xmlns:r="http://schemas.openxmlformats.org/officeDocument/2006/relationships" xmlns:m="http://schemas.openxmlformats.org/officeDocument/2006/math" xmlns:v="urn:schemas-microsoft-com:vml" xmlns:wp14="http://schemas.microsoft.com/office/word/2010/wordprocessingDrawing" xmlns:wp="http://schemas.openxmlformats.org/drawingml/2006/wordprocessingDrawing" xmlns:w10="urn:schemas-microsoft-com:office:word" xmlns:w="http://schemas.openxmlformats.org/wordprocessingml/2006/main" xmlns:w14="http://schemas.microsoft.com/office/word/2010/wordml" xmlns:w15="http://schemas.microsoft.com/office/word/2012/wordml" xmlns:w16se="http://schemas.microsoft.com/office/word/2015/wordml/symex" xmlns:wpg="http://schemas.microsoft.com/office/word/2010/wordprocessingGroup" xmlns:wpi="http://schemas.microsoft.com/office/word/2010/wordprocessingInk" xmlns:wne="http://schemas.microsoft.com/office/word/2006/wordml" xmlns:wps="http://schemas.microsoft.com/office/word/2010/wordprocessingShape" mc:Ignorable="w14 w15 w16se wp14">
+<w:numbering xmlns:wpc="http://schemas.microsoft.com/office/word/2010/wordprocessingCanvas" xmlns:cx="http://schemas.microsoft.com/office/drawing/2014/chartex" xmlns:cx1="http://schemas.microsoft.com/office/drawing/2015/9/8/chartex" xmlns:cx2="http://schemas.microsoft.com/office/drawing/2015/10/21/chartex" xmlns:cx3="http://schemas.microsoft.com/office/drawing/2016/5/9/chartex" xmlns:cx4="http://schemas.microsoft.com/office/drawing/2016/5/10/chartex" xmlns:cx5="http://schemas.microsoft.com/office/drawing/2016/5/11/chartex" xmlns:cx6="http://schemas.microsoft.com/office/drawing/2016/5/12/chartex" xmlns:cx7="http://schemas.microsoft.com/office/drawing/2016/5/13/chartex" xmlns:cx8="http://schemas.microsoft.com/office/drawing/2016/5/14/chartex" xmlns:mc="http://schemas.openxmlformats.org/markup-compatibility/2006" xmlns:aink="http://schemas.microsoft.com/office/drawing/2016/ink" xmlns:am3d="http://schemas.microsoft.com/office/drawing/2017/model3d" xmlns:o="urn:schemas-microsoft-com:office:office" xmlns:r="http://schemas.openxmlformats.org/officeDocument/2006/relationships" xmlns:m="http://schemas.openxmlformats.org/officeDocument/2006/math" xmlns:v="urn:schemas-microsoft-com:vml" xmlns:wp14="http://schemas.microsoft.com/office/word/2010/wordprocessingDrawing" xmlns:wp="http://schemas.openxmlformats.org/drawingml/2006/wordprocessingDrawing" xmlns:w10="urn:schemas-microsoft-com:office:word" xmlns:w="http://schemas.openxmlformats.org/wordprocessingml/2006/main" xmlns:w14="http://schemas.microsoft.com/office/word/2010/wordml" xmlns:w15="http://schemas.microsoft.com/office/word/2012/wordml" xmlns:w16cex="http://schemas.microsoft.com/office/word/2018/wordml/cex" xmlns:w16cid="http://schemas.microsoft.com/office/word/2016/wordml/cid" xmlns:w16="http://schemas.microsoft.com/office/word/2018/wordml" xmlns:w16sdtdh="http://schemas.microsoft.com/office/word/2020/wordml/sdtdatahash" xmlns:w16se="http://schemas.microsoft.com/office/word/2015/wordml/symex" xmlns:wpg="http://schemas.microsoft.com/office/word/2010/wordprocessingGroup" xmlns:wpi="http://schemas.microsoft.com/office/word/2010/wordprocessingInk" xmlns:wne="http://schemas.microsoft.com/office/word/2006/wordml" xmlns:wps="http://schemas.microsoft.com/office/word/2010/wordprocessingShape" mc:Ignorable="w14 w15 w16se w16cid w16 w16cex w16sdtdh wp14">
   <w:abstractNum w:abstractNumId="0" w15:restartNumberingAfterBreak="0">
     <w:nsid w:val="04F66F6F"/>
     <w:multiLevelType w:val="multilevel"/>
@@ -4233,7 +5437,7 @@
 </file>
 
 <file path=word/styles.xml><?xml version="1.0" encoding="utf-8"?>
-<w:styles xmlns:mc="http://schemas.openxmlformats.org/markup-compatibility/2006" xmlns:r="http://schemas.openxmlformats.org/officeDocument/2006/relationships" xmlns:w="http://schemas.openxmlformats.org/wordprocessingml/2006/main" xmlns:w14="http://schemas.microsoft.com/office/word/2010/wordml" xmlns:w15="http://schemas.microsoft.com/office/word/2012/wordml" xmlns:w16se="http://schemas.microsoft.com/office/word/2015/wordml/symex" mc:Ignorable="w14 w15 w16se">
+<w:styles xmlns:mc="http://schemas.openxmlformats.org/markup-compatibility/2006" xmlns:r="http://schemas.openxmlformats.org/officeDocument/2006/relationships" xmlns:w="http://schemas.openxmlformats.org/wordprocessingml/2006/main" xmlns:w14="http://schemas.microsoft.com/office/word/2010/wordml" xmlns:w15="http://schemas.microsoft.com/office/word/2012/wordml" xmlns:w16cex="http://schemas.microsoft.com/office/word/2018/wordml/cex" xmlns:w16cid="http://schemas.microsoft.com/office/word/2016/wordml/cid" xmlns:w16="http://schemas.microsoft.com/office/word/2018/wordml" xmlns:w16sdtdh="http://schemas.microsoft.com/office/word/2020/wordml/sdtdatahash" xmlns:w16se="http://schemas.microsoft.com/office/word/2015/wordml/symex" mc:Ignorable="w14 w15 w16se w16cid w16 w16cex w16sdtdh">
   <w:docDefaults>
     <w:rPrDefault>
       <w:rPr>
@@ -4247,7 +5451,7 @@
       </w:pPr>
     </w:pPrDefault>
   </w:docDefaults>
-  <w:latentStyles w:defLockedState="0" w:defUIPriority="99" w:defSemiHidden="0" w:defUnhideWhenUsed="0" w:defQFormat="0" w:count="371">
+  <w:latentStyles w:defLockedState="0" w:defUIPriority="99" w:defSemiHidden="0" w:defUnhideWhenUsed="0" w:defQFormat="0" w:count="376">
     <w:lsdException w:name="Normal" w:uiPriority="0" w:qFormat="1"/>
     <w:lsdException w:name="heading 1" w:uiPriority="9" w:qFormat="1"/>
     <w:lsdException w:name="heading 2" w:semiHidden="1" w:uiPriority="9" w:unhideWhenUsed="1" w:qFormat="1"/>
@@ -4619,6 +5823,11 @@
     <w:lsdException w:name="List Table 5 Dark Accent 6" w:uiPriority="50"/>
     <w:lsdException w:name="List Table 6 Colorful Accent 6" w:uiPriority="51"/>
     <w:lsdException w:name="List Table 7 Colorful Accent 6" w:uiPriority="52"/>
+    <w:lsdException w:name="Mention" w:semiHidden="1" w:unhideWhenUsed="1"/>
+    <w:lsdException w:name="Smart Hyperlink" w:semiHidden="1" w:unhideWhenUsed="1"/>
+    <w:lsdException w:name="Hashtag" w:semiHidden="1" w:unhideWhenUsed="1"/>
+    <w:lsdException w:name="Unresolved Mention" w:semiHidden="1" w:unhideWhenUsed="1"/>
+    <w:lsdException w:name="Smart Link" w:semiHidden="1" w:unhideWhenUsed="1"/>
   </w:latentStyles>
   <w:style w:type="paragraph" w:default="1" w:styleId="Normal">
     <w:name w:val="Normal"/>
@@ -4841,6 +6050,7 @@
   <w:style w:type="character" w:default="1" w:styleId="Fuentedeprrafopredeter">
     <w:name w:val="Default Paragraph Font"/>
     <w:uiPriority w:val="1"/>
+    <w:semiHidden/>
     <w:unhideWhenUsed/>
   </w:style>
   <w:style w:type="table" w:default="1" w:styleId="Tablanormal">

</xml_diff>

<commit_message>
Cambios en los iconos y más elementos añadidos
</commit_message>
<xml_diff>
--- a/22. Conceptos_Accesibilidad/Conceptos_Accesibilidad.docx
+++ b/22. Conceptos_Accesibilidad/Conceptos_Accesibilidad.docx
@@ -207,7 +207,7 @@
           <w:r>
             <w:fldChar w:fldCharType="separate"/>
           </w:r>
-          <w:hyperlink w:anchor="_Toc94724773" w:history="1">
+          <w:hyperlink w:anchor="_Toc95688548" w:history="1">
             <w:r>
               <w:rPr>
                 <w:rStyle w:val="Hipervnculo"/>
@@ -234,7 +234,7 @@
                 <w:noProof/>
                 <w:webHidden/>
               </w:rPr>
-              <w:instrText xml:space="preserve"> PAGEREF _Toc94724773 \h </w:instrText>
+              <w:instrText xml:space="preserve"> PAGEREF _Toc95688548 \h </w:instrText>
             </w:r>
             <w:r>
               <w:rPr>
@@ -276,7 +276,7 @@
               <w:noProof/>
             </w:rPr>
           </w:pPr>
-          <w:hyperlink w:anchor="_Toc94724774" w:history="1">
+          <w:hyperlink w:anchor="_Toc95688549" w:history="1">
             <w:r>
               <w:rPr>
                 <w:rStyle w:val="Hipervnculo"/>
@@ -303,7 +303,7 @@
                 <w:noProof/>
                 <w:webHidden/>
               </w:rPr>
-              <w:instrText xml:space="preserve"> PAGEREF _Toc94724774 \h </w:instrText>
+              <w:instrText xml:space="preserve"> PAGEREF _Toc95688549 \h </w:instrText>
             </w:r>
             <w:r>
               <w:rPr>
@@ -345,7 +345,7 @@
               <w:noProof/>
             </w:rPr>
           </w:pPr>
-          <w:hyperlink w:anchor="_Toc94724775" w:history="1">
+          <w:hyperlink w:anchor="_Toc95688550" w:history="1">
             <w:r>
               <w:rPr>
                 <w:rStyle w:val="Hipervnculo"/>
@@ -372,7 +372,7 @@
                 <w:noProof/>
                 <w:webHidden/>
               </w:rPr>
-              <w:instrText xml:space="preserve"> PAGEREF _Toc94724775 \h </w:instrText>
+              <w:instrText xml:space="preserve"> PAGEREF _Toc95688550 \h </w:instrText>
             </w:r>
             <w:r>
               <w:rPr>
@@ -414,7 +414,7 @@
               <w:noProof/>
             </w:rPr>
           </w:pPr>
-          <w:hyperlink w:anchor="_Toc94724776" w:history="1">
+          <w:hyperlink w:anchor="_Toc95688551" w:history="1">
             <w:r>
               <w:rPr>
                 <w:rStyle w:val="Hipervnculo"/>
@@ -441,7 +441,7 @@
                 <w:noProof/>
                 <w:webHidden/>
               </w:rPr>
-              <w:instrText xml:space="preserve"> PAGEREF _Toc94724776 \h </w:instrText>
+              <w:instrText xml:space="preserve"> PAGEREF _Toc95688551 \h </w:instrText>
             </w:r>
             <w:r>
               <w:rPr>
@@ -483,7 +483,7 @@
               <w:noProof/>
             </w:rPr>
           </w:pPr>
-          <w:hyperlink w:anchor="_Toc94724777" w:history="1">
+          <w:hyperlink w:anchor="_Toc95688552" w:history="1">
             <w:r>
               <w:rPr>
                 <w:rStyle w:val="Hipervnculo"/>
@@ -510,7 +510,7 @@
                 <w:noProof/>
                 <w:webHidden/>
               </w:rPr>
-              <w:instrText xml:space="preserve"> PAGEREF _Toc94724777 \h </w:instrText>
+              <w:instrText xml:space="preserve"> PAGEREF _Toc95688552 \h </w:instrText>
             </w:r>
             <w:r>
               <w:rPr>
@@ -552,7 +552,7 @@
               <w:noProof/>
             </w:rPr>
           </w:pPr>
-          <w:hyperlink w:anchor="_Toc94724778" w:history="1">
+          <w:hyperlink w:anchor="_Toc95688553" w:history="1">
             <w:r>
               <w:rPr>
                 <w:rStyle w:val="Hipervnculo"/>
@@ -579,7 +579,7 @@
                 <w:noProof/>
                 <w:webHidden/>
               </w:rPr>
-              <w:instrText xml:space="preserve"> PAGEREF _Toc94724778 \h </w:instrText>
+              <w:instrText xml:space="preserve"> PAGEREF _Toc95688553 \h </w:instrText>
             </w:r>
             <w:r>
               <w:rPr>
@@ -621,7 +621,7 @@
               <w:noProof/>
             </w:rPr>
           </w:pPr>
-          <w:hyperlink w:anchor="_Toc94724779" w:history="1">
+          <w:hyperlink w:anchor="_Toc95688554" w:history="1">
             <w:r>
               <w:rPr>
                 <w:rStyle w:val="Hipervnculo"/>
@@ -648,7 +648,7 @@
                 <w:noProof/>
                 <w:webHidden/>
               </w:rPr>
-              <w:instrText xml:space="preserve"> PAGEREF _Toc94724779 \h </w:instrText>
+              <w:instrText xml:space="preserve"> PAGEREF _Toc95688554 \h </w:instrText>
             </w:r>
             <w:r>
               <w:rPr>
@@ -690,7 +690,7 @@
               <w:noProof/>
             </w:rPr>
           </w:pPr>
-          <w:hyperlink w:anchor="_Toc94724780" w:history="1">
+          <w:hyperlink w:anchor="_Toc95688555" w:history="1">
             <w:r>
               <w:rPr>
                 <w:rStyle w:val="Hipervnculo"/>
@@ -717,7 +717,7 @@
                 <w:noProof/>
                 <w:webHidden/>
               </w:rPr>
-              <w:instrText xml:space="preserve"> PAGEREF _Toc94724780 \h </w:instrText>
+              <w:instrText xml:space="preserve"> PAGEREF _Toc95688555 \h </w:instrText>
             </w:r>
             <w:r>
               <w:rPr>
@@ -759,7 +759,7 @@
               <w:noProof/>
             </w:rPr>
           </w:pPr>
-          <w:hyperlink w:anchor="_Toc94724781" w:history="1">
+          <w:hyperlink w:anchor="_Toc95688556" w:history="1">
             <w:r>
               <w:rPr>
                 <w:rStyle w:val="Hipervnculo"/>
@@ -786,7 +786,7 @@
                 <w:noProof/>
                 <w:webHidden/>
               </w:rPr>
-              <w:instrText xml:space="preserve"> PAGEREF _Toc94724781 \h </w:instrText>
+              <w:instrText xml:space="preserve"> PAGEREF _Toc95688556 \h </w:instrText>
             </w:r>
             <w:r>
               <w:rPr>
@@ -828,7 +828,7 @@
               <w:noProof/>
             </w:rPr>
           </w:pPr>
-          <w:hyperlink w:anchor="_Toc94724782" w:history="1">
+          <w:hyperlink w:anchor="_Toc95688557" w:history="1">
             <w:r>
               <w:rPr>
                 <w:rStyle w:val="Hipervnculo"/>
@@ -855,7 +855,7 @@
                 <w:noProof/>
                 <w:webHidden/>
               </w:rPr>
-              <w:instrText xml:space="preserve"> PAGEREF _Toc94724782 \h </w:instrText>
+              <w:instrText xml:space="preserve"> PAGEREF _Toc95688557 \h </w:instrText>
             </w:r>
             <w:r>
               <w:rPr>
@@ -897,7 +897,7 @@
               <w:noProof/>
             </w:rPr>
           </w:pPr>
-          <w:hyperlink w:anchor="_Toc94724783" w:history="1">
+          <w:hyperlink w:anchor="_Toc95688558" w:history="1">
             <w:r>
               <w:rPr>
                 <w:rStyle w:val="Hipervnculo"/>
@@ -924,7 +924,7 @@
                 <w:noProof/>
                 <w:webHidden/>
               </w:rPr>
-              <w:instrText xml:space="preserve"> PAGEREF _Toc94724783 \h </w:instrText>
+              <w:instrText xml:space="preserve"> PAGEREF _Toc95688558 \h </w:instrText>
             </w:r>
             <w:r>
               <w:rPr>
@@ -945,6 +945,1527 @@
                 <w:webHidden/>
               </w:rPr>
               <w:t>8</w:t>
+            </w:r>
+            <w:r>
+              <w:rPr>
+                <w:noProof/>
+                <w:webHidden/>
+              </w:rPr>
+              <w:fldChar w:fldCharType="end"/>
+            </w:r>
+          </w:hyperlink>
+        </w:p>
+        <w:p>
+          <w:pPr>
+            <w:pStyle w:val="TDC1"/>
+            <w:tabs>
+              <w:tab w:val="right" w:leader="dot" w:pos="8494"/>
+            </w:tabs>
+            <w:rPr>
+              <w:rFonts w:cstheme="minorBidi"/>
+              <w:noProof/>
+            </w:rPr>
+          </w:pPr>
+          <w:hyperlink w:anchor="_Toc95688559" w:history="1">
+            <w:r>
+              <w:rPr>
+                <w:rStyle w:val="Hipervnculo"/>
+                <w:noProof/>
+              </w:rPr>
+              <w:t>IMPLEMENTACIÓN EN ALGUNAS PÁGINAS QUE YA HEMOS CREADO</w:t>
+            </w:r>
+            <w:r>
+              <w:rPr>
+                <w:noProof/>
+                <w:webHidden/>
+              </w:rPr>
+              <w:tab/>
+            </w:r>
+            <w:r>
+              <w:rPr>
+                <w:noProof/>
+                <w:webHidden/>
+              </w:rPr>
+              <w:fldChar w:fldCharType="begin"/>
+            </w:r>
+            <w:r>
+              <w:rPr>
+                <w:noProof/>
+                <w:webHidden/>
+              </w:rPr>
+              <w:instrText xml:space="preserve"> PAGEREF _Toc95688559 \h </w:instrText>
+            </w:r>
+            <w:r>
+              <w:rPr>
+                <w:noProof/>
+                <w:webHidden/>
+              </w:rPr>
+            </w:r>
+            <w:r>
+              <w:rPr>
+                <w:noProof/>
+                <w:webHidden/>
+              </w:rPr>
+              <w:fldChar w:fldCharType="separate"/>
+            </w:r>
+            <w:r>
+              <w:rPr>
+                <w:noProof/>
+                <w:webHidden/>
+              </w:rPr>
+              <w:t>8</w:t>
+            </w:r>
+            <w:r>
+              <w:rPr>
+                <w:noProof/>
+                <w:webHidden/>
+              </w:rPr>
+              <w:fldChar w:fldCharType="end"/>
+            </w:r>
+          </w:hyperlink>
+        </w:p>
+        <w:p>
+          <w:pPr>
+            <w:pStyle w:val="TDC1"/>
+            <w:tabs>
+              <w:tab w:val="right" w:leader="dot" w:pos="8494"/>
+            </w:tabs>
+            <w:rPr>
+              <w:rFonts w:cstheme="minorBidi"/>
+              <w:noProof/>
+            </w:rPr>
+          </w:pPr>
+          <w:hyperlink w:anchor="_Toc95688560" w:history="1">
+            <w:r>
+              <w:rPr>
+                <w:rStyle w:val="Hipervnculo"/>
+                <w:noProof/>
+              </w:rPr>
+              <w:t>PRUEBAS ACCESIBILIDAD CON WAVE</w:t>
+            </w:r>
+            <w:r>
+              <w:rPr>
+                <w:noProof/>
+                <w:webHidden/>
+              </w:rPr>
+              <w:tab/>
+            </w:r>
+            <w:r>
+              <w:rPr>
+                <w:noProof/>
+                <w:webHidden/>
+              </w:rPr>
+              <w:fldChar w:fldCharType="begin"/>
+            </w:r>
+            <w:r>
+              <w:rPr>
+                <w:noProof/>
+                <w:webHidden/>
+              </w:rPr>
+              <w:instrText xml:space="preserve"> PAGEREF _Toc95688560 \h </w:instrText>
+            </w:r>
+            <w:r>
+              <w:rPr>
+                <w:noProof/>
+                <w:webHidden/>
+              </w:rPr>
+            </w:r>
+            <w:r>
+              <w:rPr>
+                <w:noProof/>
+                <w:webHidden/>
+              </w:rPr>
+              <w:fldChar w:fldCharType="separate"/>
+            </w:r>
+            <w:r>
+              <w:rPr>
+                <w:noProof/>
+                <w:webHidden/>
+              </w:rPr>
+              <w:t>13</w:t>
+            </w:r>
+            <w:r>
+              <w:rPr>
+                <w:noProof/>
+                <w:webHidden/>
+              </w:rPr>
+              <w:fldChar w:fldCharType="end"/>
+            </w:r>
+          </w:hyperlink>
+        </w:p>
+        <w:p>
+          <w:pPr>
+            <w:pStyle w:val="TDC1"/>
+            <w:tabs>
+              <w:tab w:val="right" w:leader="dot" w:pos="8494"/>
+            </w:tabs>
+            <w:rPr>
+              <w:rFonts w:cstheme="minorBidi"/>
+              <w:noProof/>
+            </w:rPr>
+          </w:pPr>
+          <w:hyperlink w:anchor="_Toc95688561" w:history="1">
+            <w:r>
+              <w:rPr>
+                <w:rStyle w:val="Hipervnculo"/>
+                <w:noProof/>
+              </w:rPr>
+              <w:t>HERRAMIENTAS DE ACCESIBILIDAD WEB</w:t>
+            </w:r>
+            <w:r>
+              <w:rPr>
+                <w:noProof/>
+                <w:webHidden/>
+              </w:rPr>
+              <w:tab/>
+            </w:r>
+            <w:r>
+              <w:rPr>
+                <w:noProof/>
+                <w:webHidden/>
+              </w:rPr>
+              <w:fldChar w:fldCharType="begin"/>
+            </w:r>
+            <w:r>
+              <w:rPr>
+                <w:noProof/>
+                <w:webHidden/>
+              </w:rPr>
+              <w:instrText xml:space="preserve"> PAGEREF _Toc95688561 \h </w:instrText>
+            </w:r>
+            <w:r>
+              <w:rPr>
+                <w:noProof/>
+                <w:webHidden/>
+              </w:rPr>
+            </w:r>
+            <w:r>
+              <w:rPr>
+                <w:noProof/>
+                <w:webHidden/>
+              </w:rPr>
+              <w:fldChar w:fldCharType="separate"/>
+            </w:r>
+            <w:r>
+              <w:rPr>
+                <w:noProof/>
+                <w:webHidden/>
+              </w:rPr>
+              <w:t>15</w:t>
+            </w:r>
+            <w:r>
+              <w:rPr>
+                <w:noProof/>
+                <w:webHidden/>
+              </w:rPr>
+              <w:fldChar w:fldCharType="end"/>
+            </w:r>
+          </w:hyperlink>
+        </w:p>
+        <w:p>
+          <w:pPr>
+            <w:pStyle w:val="TDC2"/>
+            <w:tabs>
+              <w:tab w:val="right" w:leader="dot" w:pos="8494"/>
+            </w:tabs>
+            <w:rPr>
+              <w:rFonts w:cstheme="minorBidi"/>
+              <w:noProof/>
+            </w:rPr>
+          </w:pPr>
+          <w:hyperlink w:anchor="_Toc95688562" w:history="1">
+            <w:r>
+              <w:rPr>
+                <w:rStyle w:val="Hipervnculo"/>
+                <w:noProof/>
+              </w:rPr>
+              <w:t>HERRAMIENTAS ONLINE</w:t>
+            </w:r>
+            <w:r>
+              <w:rPr>
+                <w:noProof/>
+                <w:webHidden/>
+              </w:rPr>
+              <w:tab/>
+            </w:r>
+            <w:r>
+              <w:rPr>
+                <w:noProof/>
+                <w:webHidden/>
+              </w:rPr>
+              <w:fldChar w:fldCharType="begin"/>
+            </w:r>
+            <w:r>
+              <w:rPr>
+                <w:noProof/>
+                <w:webHidden/>
+              </w:rPr>
+              <w:instrText xml:space="preserve"> PAGEREF _Toc95688562 \h </w:instrText>
+            </w:r>
+            <w:r>
+              <w:rPr>
+                <w:noProof/>
+                <w:webHidden/>
+              </w:rPr>
+            </w:r>
+            <w:r>
+              <w:rPr>
+                <w:noProof/>
+                <w:webHidden/>
+              </w:rPr>
+              <w:fldChar w:fldCharType="separate"/>
+            </w:r>
+            <w:r>
+              <w:rPr>
+                <w:noProof/>
+                <w:webHidden/>
+              </w:rPr>
+              <w:t>15</w:t>
+            </w:r>
+            <w:r>
+              <w:rPr>
+                <w:noProof/>
+                <w:webHidden/>
+              </w:rPr>
+              <w:fldChar w:fldCharType="end"/>
+            </w:r>
+          </w:hyperlink>
+        </w:p>
+        <w:p>
+          <w:pPr>
+            <w:pStyle w:val="TDC3"/>
+            <w:tabs>
+              <w:tab w:val="right" w:leader="dot" w:pos="8494"/>
+            </w:tabs>
+            <w:rPr>
+              <w:rFonts w:cstheme="minorBidi"/>
+              <w:noProof/>
+            </w:rPr>
+          </w:pPr>
+          <w:hyperlink w:anchor="_Toc95688563" w:history="1">
+            <w:r>
+              <w:rPr>
+                <w:rStyle w:val="Hipervnculo"/>
+                <w:noProof/>
+              </w:rPr>
+              <w:t>TAW</w:t>
+            </w:r>
+            <w:r>
+              <w:rPr>
+                <w:noProof/>
+                <w:webHidden/>
+              </w:rPr>
+              <w:tab/>
+            </w:r>
+            <w:r>
+              <w:rPr>
+                <w:noProof/>
+                <w:webHidden/>
+              </w:rPr>
+              <w:fldChar w:fldCharType="begin"/>
+            </w:r>
+            <w:r>
+              <w:rPr>
+                <w:noProof/>
+                <w:webHidden/>
+              </w:rPr>
+              <w:instrText xml:space="preserve"> PAGEREF _Toc95688563 \h </w:instrText>
+            </w:r>
+            <w:r>
+              <w:rPr>
+                <w:noProof/>
+                <w:webHidden/>
+              </w:rPr>
+            </w:r>
+            <w:r>
+              <w:rPr>
+                <w:noProof/>
+                <w:webHidden/>
+              </w:rPr>
+              <w:fldChar w:fldCharType="separate"/>
+            </w:r>
+            <w:r>
+              <w:rPr>
+                <w:noProof/>
+                <w:webHidden/>
+              </w:rPr>
+              <w:t>15</w:t>
+            </w:r>
+            <w:r>
+              <w:rPr>
+                <w:noProof/>
+                <w:webHidden/>
+              </w:rPr>
+              <w:fldChar w:fldCharType="end"/>
+            </w:r>
+          </w:hyperlink>
+        </w:p>
+        <w:p>
+          <w:pPr>
+            <w:pStyle w:val="TDC3"/>
+            <w:tabs>
+              <w:tab w:val="right" w:leader="dot" w:pos="8494"/>
+            </w:tabs>
+            <w:rPr>
+              <w:rFonts w:cstheme="minorBidi"/>
+              <w:noProof/>
+            </w:rPr>
+          </w:pPr>
+          <w:hyperlink w:anchor="_Toc95688564" w:history="1">
+            <w:r>
+              <w:rPr>
+                <w:rStyle w:val="Hipervnculo"/>
+                <w:noProof/>
+              </w:rPr>
+              <w:t>HERA</w:t>
+            </w:r>
+            <w:r>
+              <w:rPr>
+                <w:noProof/>
+                <w:webHidden/>
+              </w:rPr>
+              <w:tab/>
+            </w:r>
+            <w:r>
+              <w:rPr>
+                <w:noProof/>
+                <w:webHidden/>
+              </w:rPr>
+              <w:fldChar w:fldCharType="begin"/>
+            </w:r>
+            <w:r>
+              <w:rPr>
+                <w:noProof/>
+                <w:webHidden/>
+              </w:rPr>
+              <w:instrText xml:space="preserve"> PAGEREF _Toc95688564 \h </w:instrText>
+            </w:r>
+            <w:r>
+              <w:rPr>
+                <w:noProof/>
+                <w:webHidden/>
+              </w:rPr>
+            </w:r>
+            <w:r>
+              <w:rPr>
+                <w:noProof/>
+                <w:webHidden/>
+              </w:rPr>
+              <w:fldChar w:fldCharType="separate"/>
+            </w:r>
+            <w:r>
+              <w:rPr>
+                <w:noProof/>
+                <w:webHidden/>
+              </w:rPr>
+              <w:t>15</w:t>
+            </w:r>
+            <w:r>
+              <w:rPr>
+                <w:noProof/>
+                <w:webHidden/>
+              </w:rPr>
+              <w:fldChar w:fldCharType="end"/>
+            </w:r>
+          </w:hyperlink>
+        </w:p>
+        <w:p>
+          <w:pPr>
+            <w:pStyle w:val="TDC3"/>
+            <w:tabs>
+              <w:tab w:val="right" w:leader="dot" w:pos="8494"/>
+            </w:tabs>
+            <w:rPr>
+              <w:rFonts w:cstheme="minorBidi"/>
+              <w:noProof/>
+            </w:rPr>
+          </w:pPr>
+          <w:hyperlink w:anchor="_Toc95688565" w:history="1">
+            <w:r>
+              <w:rPr>
+                <w:rStyle w:val="Hipervnculo"/>
+                <w:noProof/>
+              </w:rPr>
+              <w:t>WEB ACCESIBILITY CHECKER</w:t>
+            </w:r>
+            <w:r>
+              <w:rPr>
+                <w:noProof/>
+                <w:webHidden/>
+              </w:rPr>
+              <w:tab/>
+            </w:r>
+            <w:r>
+              <w:rPr>
+                <w:noProof/>
+                <w:webHidden/>
+              </w:rPr>
+              <w:fldChar w:fldCharType="begin"/>
+            </w:r>
+            <w:r>
+              <w:rPr>
+                <w:noProof/>
+                <w:webHidden/>
+              </w:rPr>
+              <w:instrText xml:space="preserve"> PAGEREF _Toc95688565 \h </w:instrText>
+            </w:r>
+            <w:r>
+              <w:rPr>
+                <w:noProof/>
+                <w:webHidden/>
+              </w:rPr>
+            </w:r>
+            <w:r>
+              <w:rPr>
+                <w:noProof/>
+                <w:webHidden/>
+              </w:rPr>
+              <w:fldChar w:fldCharType="separate"/>
+            </w:r>
+            <w:r>
+              <w:rPr>
+                <w:noProof/>
+                <w:webHidden/>
+              </w:rPr>
+              <w:t>16</w:t>
+            </w:r>
+            <w:r>
+              <w:rPr>
+                <w:noProof/>
+                <w:webHidden/>
+              </w:rPr>
+              <w:fldChar w:fldCharType="end"/>
+            </w:r>
+          </w:hyperlink>
+        </w:p>
+        <w:p>
+          <w:pPr>
+            <w:pStyle w:val="TDC3"/>
+            <w:tabs>
+              <w:tab w:val="right" w:leader="dot" w:pos="8494"/>
+            </w:tabs>
+            <w:rPr>
+              <w:rFonts w:cstheme="minorBidi"/>
+              <w:noProof/>
+            </w:rPr>
+          </w:pPr>
+          <w:hyperlink w:anchor="_Toc95688566" w:history="1">
+            <w:r>
+              <w:rPr>
+                <w:rStyle w:val="Hipervnculo"/>
+                <w:noProof/>
+              </w:rPr>
+              <w:t>CYNTHIA SAYS</w:t>
+            </w:r>
+            <w:r>
+              <w:rPr>
+                <w:noProof/>
+                <w:webHidden/>
+              </w:rPr>
+              <w:tab/>
+            </w:r>
+            <w:r>
+              <w:rPr>
+                <w:noProof/>
+                <w:webHidden/>
+              </w:rPr>
+              <w:fldChar w:fldCharType="begin"/>
+            </w:r>
+            <w:r>
+              <w:rPr>
+                <w:noProof/>
+                <w:webHidden/>
+              </w:rPr>
+              <w:instrText xml:space="preserve"> PAGEREF _Toc95688566 \h </w:instrText>
+            </w:r>
+            <w:r>
+              <w:rPr>
+                <w:noProof/>
+                <w:webHidden/>
+              </w:rPr>
+            </w:r>
+            <w:r>
+              <w:rPr>
+                <w:noProof/>
+                <w:webHidden/>
+              </w:rPr>
+              <w:fldChar w:fldCharType="separate"/>
+            </w:r>
+            <w:r>
+              <w:rPr>
+                <w:noProof/>
+                <w:webHidden/>
+              </w:rPr>
+              <w:t>17</w:t>
+            </w:r>
+            <w:r>
+              <w:rPr>
+                <w:noProof/>
+                <w:webHidden/>
+              </w:rPr>
+              <w:fldChar w:fldCharType="end"/>
+            </w:r>
+          </w:hyperlink>
+        </w:p>
+        <w:p>
+          <w:pPr>
+            <w:pStyle w:val="TDC3"/>
+            <w:tabs>
+              <w:tab w:val="right" w:leader="dot" w:pos="8494"/>
+            </w:tabs>
+            <w:rPr>
+              <w:rFonts w:cstheme="minorBidi"/>
+              <w:noProof/>
+            </w:rPr>
+          </w:pPr>
+          <w:hyperlink w:anchor="_Toc95688567" w:history="1">
+            <w:r>
+              <w:rPr>
+                <w:rStyle w:val="Hipervnculo"/>
+                <w:noProof/>
+              </w:rPr>
+              <w:t>ACCESS COLORS</w:t>
+            </w:r>
+            <w:r>
+              <w:rPr>
+                <w:noProof/>
+                <w:webHidden/>
+              </w:rPr>
+              <w:tab/>
+            </w:r>
+            <w:r>
+              <w:rPr>
+                <w:noProof/>
+                <w:webHidden/>
+              </w:rPr>
+              <w:fldChar w:fldCharType="begin"/>
+            </w:r>
+            <w:r>
+              <w:rPr>
+                <w:noProof/>
+                <w:webHidden/>
+              </w:rPr>
+              <w:instrText xml:space="preserve"> PAGEREF _Toc95688567 \h </w:instrText>
+            </w:r>
+            <w:r>
+              <w:rPr>
+                <w:noProof/>
+                <w:webHidden/>
+              </w:rPr>
+            </w:r>
+            <w:r>
+              <w:rPr>
+                <w:noProof/>
+                <w:webHidden/>
+              </w:rPr>
+              <w:fldChar w:fldCharType="separate"/>
+            </w:r>
+            <w:r>
+              <w:rPr>
+                <w:noProof/>
+                <w:webHidden/>
+              </w:rPr>
+              <w:t>17</w:t>
+            </w:r>
+            <w:r>
+              <w:rPr>
+                <w:noProof/>
+                <w:webHidden/>
+              </w:rPr>
+              <w:fldChar w:fldCharType="end"/>
+            </w:r>
+          </w:hyperlink>
+        </w:p>
+        <w:p>
+          <w:pPr>
+            <w:pStyle w:val="TDC3"/>
+            <w:tabs>
+              <w:tab w:val="right" w:leader="dot" w:pos="8494"/>
+            </w:tabs>
+            <w:rPr>
+              <w:rFonts w:cstheme="minorBidi"/>
+              <w:noProof/>
+            </w:rPr>
+          </w:pPr>
+          <w:hyperlink w:anchor="_Toc95688568" w:history="1">
+            <w:r>
+              <w:rPr>
+                <w:rStyle w:val="Hipervnculo"/>
+                <w:noProof/>
+              </w:rPr>
+              <w:t>WAVE</w:t>
+            </w:r>
+            <w:r>
+              <w:rPr>
+                <w:noProof/>
+                <w:webHidden/>
+              </w:rPr>
+              <w:tab/>
+            </w:r>
+            <w:r>
+              <w:rPr>
+                <w:noProof/>
+                <w:webHidden/>
+              </w:rPr>
+              <w:fldChar w:fldCharType="begin"/>
+            </w:r>
+            <w:r>
+              <w:rPr>
+                <w:noProof/>
+                <w:webHidden/>
+              </w:rPr>
+              <w:instrText xml:space="preserve"> PAGEREF _Toc95688568 \h </w:instrText>
+            </w:r>
+            <w:r>
+              <w:rPr>
+                <w:noProof/>
+                <w:webHidden/>
+              </w:rPr>
+            </w:r>
+            <w:r>
+              <w:rPr>
+                <w:noProof/>
+                <w:webHidden/>
+              </w:rPr>
+              <w:fldChar w:fldCharType="separate"/>
+            </w:r>
+            <w:r>
+              <w:rPr>
+                <w:noProof/>
+                <w:webHidden/>
+              </w:rPr>
+              <w:t>18</w:t>
+            </w:r>
+            <w:r>
+              <w:rPr>
+                <w:noProof/>
+                <w:webHidden/>
+              </w:rPr>
+              <w:fldChar w:fldCharType="end"/>
+            </w:r>
+          </w:hyperlink>
+        </w:p>
+        <w:p>
+          <w:pPr>
+            <w:pStyle w:val="TDC3"/>
+            <w:tabs>
+              <w:tab w:val="right" w:leader="dot" w:pos="8494"/>
+            </w:tabs>
+            <w:rPr>
+              <w:rFonts w:cstheme="minorBidi"/>
+              <w:noProof/>
+            </w:rPr>
+          </w:pPr>
+          <w:hyperlink w:anchor="_Toc95688569" w:history="1">
+            <w:r>
+              <w:rPr>
+                <w:rStyle w:val="Hipervnculo"/>
+                <w:noProof/>
+              </w:rPr>
+              <w:t>TENON.IO</w:t>
+            </w:r>
+            <w:r>
+              <w:rPr>
+                <w:noProof/>
+                <w:webHidden/>
+              </w:rPr>
+              <w:tab/>
+            </w:r>
+            <w:r>
+              <w:rPr>
+                <w:noProof/>
+                <w:webHidden/>
+              </w:rPr>
+              <w:fldChar w:fldCharType="begin"/>
+            </w:r>
+            <w:r>
+              <w:rPr>
+                <w:noProof/>
+                <w:webHidden/>
+              </w:rPr>
+              <w:instrText xml:space="preserve"> PAGEREF _Toc95688569 \h </w:instrText>
+            </w:r>
+            <w:r>
+              <w:rPr>
+                <w:noProof/>
+                <w:webHidden/>
+              </w:rPr>
+            </w:r>
+            <w:r>
+              <w:rPr>
+                <w:noProof/>
+                <w:webHidden/>
+              </w:rPr>
+              <w:fldChar w:fldCharType="separate"/>
+            </w:r>
+            <w:r>
+              <w:rPr>
+                <w:noProof/>
+                <w:webHidden/>
+              </w:rPr>
+              <w:t>18</w:t>
+            </w:r>
+            <w:r>
+              <w:rPr>
+                <w:noProof/>
+                <w:webHidden/>
+              </w:rPr>
+              <w:fldChar w:fldCharType="end"/>
+            </w:r>
+          </w:hyperlink>
+        </w:p>
+        <w:p>
+          <w:pPr>
+            <w:pStyle w:val="TDC2"/>
+            <w:tabs>
+              <w:tab w:val="right" w:leader="dot" w:pos="8494"/>
+            </w:tabs>
+            <w:rPr>
+              <w:rFonts w:cstheme="minorBidi"/>
+              <w:noProof/>
+            </w:rPr>
+          </w:pPr>
+          <w:hyperlink w:anchor="_Toc95688570" w:history="1">
+            <w:r>
+              <w:rPr>
+                <w:rStyle w:val="Hipervnculo"/>
+                <w:noProof/>
+                <w:lang w:val="en-US"/>
+              </w:rPr>
+              <w:t>PLUG INS</w:t>
+            </w:r>
+            <w:r>
+              <w:rPr>
+                <w:noProof/>
+                <w:webHidden/>
+              </w:rPr>
+              <w:tab/>
+            </w:r>
+            <w:r>
+              <w:rPr>
+                <w:noProof/>
+                <w:webHidden/>
+              </w:rPr>
+              <w:fldChar w:fldCharType="begin"/>
+            </w:r>
+            <w:r>
+              <w:rPr>
+                <w:noProof/>
+                <w:webHidden/>
+              </w:rPr>
+              <w:instrText xml:space="preserve"> PAGEREF _Toc95688570 \h </w:instrText>
+            </w:r>
+            <w:r>
+              <w:rPr>
+                <w:noProof/>
+                <w:webHidden/>
+              </w:rPr>
+            </w:r>
+            <w:r>
+              <w:rPr>
+                <w:noProof/>
+                <w:webHidden/>
+              </w:rPr>
+              <w:fldChar w:fldCharType="separate"/>
+            </w:r>
+            <w:r>
+              <w:rPr>
+                <w:noProof/>
+                <w:webHidden/>
+              </w:rPr>
+              <w:t>18</w:t>
+            </w:r>
+            <w:r>
+              <w:rPr>
+                <w:noProof/>
+                <w:webHidden/>
+              </w:rPr>
+              <w:fldChar w:fldCharType="end"/>
+            </w:r>
+          </w:hyperlink>
+        </w:p>
+        <w:p>
+          <w:pPr>
+            <w:pStyle w:val="TDC3"/>
+            <w:tabs>
+              <w:tab w:val="right" w:leader="dot" w:pos="8494"/>
+            </w:tabs>
+            <w:rPr>
+              <w:rFonts w:cstheme="minorBidi"/>
+              <w:noProof/>
+            </w:rPr>
+          </w:pPr>
+          <w:hyperlink w:anchor="_Toc95688571" w:history="1">
+            <w:r>
+              <w:rPr>
+                <w:rStyle w:val="Hipervnculo"/>
+                <w:noProof/>
+                <w:lang w:val="en-US"/>
+              </w:rPr>
+              <w:t>ACCESIBILITY EVALUATION TOOLS (FIREFOX)</w:t>
+            </w:r>
+            <w:r>
+              <w:rPr>
+                <w:noProof/>
+                <w:webHidden/>
+              </w:rPr>
+              <w:tab/>
+            </w:r>
+            <w:r>
+              <w:rPr>
+                <w:noProof/>
+                <w:webHidden/>
+              </w:rPr>
+              <w:fldChar w:fldCharType="begin"/>
+            </w:r>
+            <w:r>
+              <w:rPr>
+                <w:noProof/>
+                <w:webHidden/>
+              </w:rPr>
+              <w:instrText xml:space="preserve"> PAGEREF _Toc95688571 \h </w:instrText>
+            </w:r>
+            <w:r>
+              <w:rPr>
+                <w:noProof/>
+                <w:webHidden/>
+              </w:rPr>
+            </w:r>
+            <w:r>
+              <w:rPr>
+                <w:noProof/>
+                <w:webHidden/>
+              </w:rPr>
+              <w:fldChar w:fldCharType="separate"/>
+            </w:r>
+            <w:r>
+              <w:rPr>
+                <w:noProof/>
+                <w:webHidden/>
+              </w:rPr>
+              <w:t>18</w:t>
+            </w:r>
+            <w:r>
+              <w:rPr>
+                <w:noProof/>
+                <w:webHidden/>
+              </w:rPr>
+              <w:fldChar w:fldCharType="end"/>
+            </w:r>
+          </w:hyperlink>
+        </w:p>
+        <w:p>
+          <w:pPr>
+            <w:pStyle w:val="TDC3"/>
+            <w:tabs>
+              <w:tab w:val="right" w:leader="dot" w:pos="8494"/>
+            </w:tabs>
+            <w:rPr>
+              <w:rFonts w:cstheme="minorBidi"/>
+              <w:noProof/>
+            </w:rPr>
+          </w:pPr>
+          <w:hyperlink w:anchor="_Toc95688572" w:history="1">
+            <w:r>
+              <w:rPr>
+                <w:rStyle w:val="Hipervnculo"/>
+                <w:noProof/>
+              </w:rPr>
+              <w:t>ACCESIBILITY DEVELOPER TOOLS (CHROME)</w:t>
+            </w:r>
+            <w:r>
+              <w:rPr>
+                <w:noProof/>
+                <w:webHidden/>
+              </w:rPr>
+              <w:tab/>
+            </w:r>
+            <w:r>
+              <w:rPr>
+                <w:noProof/>
+                <w:webHidden/>
+              </w:rPr>
+              <w:fldChar w:fldCharType="begin"/>
+            </w:r>
+            <w:r>
+              <w:rPr>
+                <w:noProof/>
+                <w:webHidden/>
+              </w:rPr>
+              <w:instrText xml:space="preserve"> PAGEREF _Toc95688572 \h </w:instrText>
+            </w:r>
+            <w:r>
+              <w:rPr>
+                <w:noProof/>
+                <w:webHidden/>
+              </w:rPr>
+            </w:r>
+            <w:r>
+              <w:rPr>
+                <w:noProof/>
+                <w:webHidden/>
+              </w:rPr>
+              <w:fldChar w:fldCharType="separate"/>
+            </w:r>
+            <w:r>
+              <w:rPr>
+                <w:noProof/>
+                <w:webHidden/>
+              </w:rPr>
+              <w:t>19</w:t>
+            </w:r>
+            <w:r>
+              <w:rPr>
+                <w:noProof/>
+                <w:webHidden/>
+              </w:rPr>
+              <w:fldChar w:fldCharType="end"/>
+            </w:r>
+          </w:hyperlink>
+        </w:p>
+        <w:p>
+          <w:pPr>
+            <w:pStyle w:val="TDC3"/>
+            <w:tabs>
+              <w:tab w:val="right" w:leader="dot" w:pos="8494"/>
+            </w:tabs>
+            <w:rPr>
+              <w:rFonts w:cstheme="minorBidi"/>
+              <w:noProof/>
+            </w:rPr>
+          </w:pPr>
+          <w:hyperlink w:anchor="_Toc95688573" w:history="1">
+            <w:r>
+              <w:rPr>
+                <w:rStyle w:val="Hipervnculo"/>
+                <w:noProof/>
+                <w:lang w:val="en-US"/>
+              </w:rPr>
+              <w:t>WEB ACCESIBILITY TOOLBAG (OPERA E INTERNET EXPLORER)</w:t>
+            </w:r>
+            <w:r>
+              <w:rPr>
+                <w:noProof/>
+                <w:webHidden/>
+              </w:rPr>
+              <w:tab/>
+            </w:r>
+            <w:r>
+              <w:rPr>
+                <w:noProof/>
+                <w:webHidden/>
+              </w:rPr>
+              <w:fldChar w:fldCharType="begin"/>
+            </w:r>
+            <w:r>
+              <w:rPr>
+                <w:noProof/>
+                <w:webHidden/>
+              </w:rPr>
+              <w:instrText xml:space="preserve"> PAGEREF _Toc95688573 \h </w:instrText>
+            </w:r>
+            <w:r>
+              <w:rPr>
+                <w:noProof/>
+                <w:webHidden/>
+              </w:rPr>
+            </w:r>
+            <w:r>
+              <w:rPr>
+                <w:noProof/>
+                <w:webHidden/>
+              </w:rPr>
+              <w:fldChar w:fldCharType="separate"/>
+            </w:r>
+            <w:r>
+              <w:rPr>
+                <w:noProof/>
+                <w:webHidden/>
+              </w:rPr>
+              <w:t>21</w:t>
+            </w:r>
+            <w:r>
+              <w:rPr>
+                <w:noProof/>
+                <w:webHidden/>
+              </w:rPr>
+              <w:fldChar w:fldCharType="end"/>
+            </w:r>
+          </w:hyperlink>
+        </w:p>
+        <w:p>
+          <w:pPr>
+            <w:pStyle w:val="TDC2"/>
+            <w:tabs>
+              <w:tab w:val="right" w:leader="dot" w:pos="8494"/>
+            </w:tabs>
+            <w:rPr>
+              <w:rFonts w:cstheme="minorBidi"/>
+              <w:noProof/>
+            </w:rPr>
+          </w:pPr>
+          <w:hyperlink w:anchor="_Toc95688574" w:history="1">
+            <w:r>
+              <w:rPr>
+                <w:rStyle w:val="Hipervnculo"/>
+                <w:noProof/>
+              </w:rPr>
+              <w:t>LOCALES</w:t>
+            </w:r>
+            <w:r>
+              <w:rPr>
+                <w:noProof/>
+                <w:webHidden/>
+              </w:rPr>
+              <w:tab/>
+            </w:r>
+            <w:r>
+              <w:rPr>
+                <w:noProof/>
+                <w:webHidden/>
+              </w:rPr>
+              <w:fldChar w:fldCharType="begin"/>
+            </w:r>
+            <w:r>
+              <w:rPr>
+                <w:noProof/>
+                <w:webHidden/>
+              </w:rPr>
+              <w:instrText xml:space="preserve"> PAGEREF _Toc95688574 \h </w:instrText>
+            </w:r>
+            <w:r>
+              <w:rPr>
+                <w:noProof/>
+                <w:webHidden/>
+              </w:rPr>
+            </w:r>
+            <w:r>
+              <w:rPr>
+                <w:noProof/>
+                <w:webHidden/>
+              </w:rPr>
+              <w:fldChar w:fldCharType="separate"/>
+            </w:r>
+            <w:r>
+              <w:rPr>
+                <w:noProof/>
+                <w:webHidden/>
+              </w:rPr>
+              <w:t>21</w:t>
+            </w:r>
+            <w:r>
+              <w:rPr>
+                <w:noProof/>
+                <w:webHidden/>
+              </w:rPr>
+              <w:fldChar w:fldCharType="end"/>
+            </w:r>
+          </w:hyperlink>
+        </w:p>
+        <w:p>
+          <w:pPr>
+            <w:pStyle w:val="TDC3"/>
+            <w:tabs>
+              <w:tab w:val="right" w:leader="dot" w:pos="8494"/>
+            </w:tabs>
+            <w:rPr>
+              <w:rFonts w:cstheme="minorBidi"/>
+              <w:noProof/>
+            </w:rPr>
+          </w:pPr>
+          <w:hyperlink w:anchor="_Toc95688575" w:history="1">
+            <w:r>
+              <w:rPr>
+                <w:rStyle w:val="Hipervnculo"/>
+                <w:noProof/>
+              </w:rPr>
+              <w:t>ACCESS SNIFF</w:t>
+            </w:r>
+            <w:r>
+              <w:rPr>
+                <w:noProof/>
+                <w:webHidden/>
+              </w:rPr>
+              <w:tab/>
+            </w:r>
+            <w:r>
+              <w:rPr>
+                <w:noProof/>
+                <w:webHidden/>
+              </w:rPr>
+              <w:fldChar w:fldCharType="begin"/>
+            </w:r>
+            <w:r>
+              <w:rPr>
+                <w:noProof/>
+                <w:webHidden/>
+              </w:rPr>
+              <w:instrText xml:space="preserve"> PAGEREF _Toc95688575 \h </w:instrText>
+            </w:r>
+            <w:r>
+              <w:rPr>
+                <w:noProof/>
+                <w:webHidden/>
+              </w:rPr>
+            </w:r>
+            <w:r>
+              <w:rPr>
+                <w:noProof/>
+                <w:webHidden/>
+              </w:rPr>
+              <w:fldChar w:fldCharType="separate"/>
+            </w:r>
+            <w:r>
+              <w:rPr>
+                <w:noProof/>
+                <w:webHidden/>
+              </w:rPr>
+              <w:t>21</w:t>
+            </w:r>
+            <w:r>
+              <w:rPr>
+                <w:noProof/>
+                <w:webHidden/>
+              </w:rPr>
+              <w:fldChar w:fldCharType="end"/>
+            </w:r>
+          </w:hyperlink>
+        </w:p>
+        <w:p>
+          <w:pPr>
+            <w:pStyle w:val="TDC3"/>
+            <w:tabs>
+              <w:tab w:val="right" w:leader="dot" w:pos="8494"/>
+            </w:tabs>
+            <w:rPr>
+              <w:rFonts w:cstheme="minorBidi"/>
+              <w:noProof/>
+            </w:rPr>
+          </w:pPr>
+          <w:hyperlink w:anchor="_Toc95688576" w:history="1">
+            <w:r>
+              <w:rPr>
+                <w:rStyle w:val="Hipervnculo"/>
+                <w:noProof/>
+              </w:rPr>
+              <w:t>HTML CODE SNIFFER</w:t>
+            </w:r>
+            <w:r>
+              <w:rPr>
+                <w:noProof/>
+                <w:webHidden/>
+              </w:rPr>
+              <w:tab/>
+            </w:r>
+            <w:r>
+              <w:rPr>
+                <w:noProof/>
+                <w:webHidden/>
+              </w:rPr>
+              <w:fldChar w:fldCharType="begin"/>
+            </w:r>
+            <w:r>
+              <w:rPr>
+                <w:noProof/>
+                <w:webHidden/>
+              </w:rPr>
+              <w:instrText xml:space="preserve"> PAGEREF _Toc95688576 \h </w:instrText>
+            </w:r>
+            <w:r>
+              <w:rPr>
+                <w:noProof/>
+                <w:webHidden/>
+              </w:rPr>
+            </w:r>
+            <w:r>
+              <w:rPr>
+                <w:noProof/>
+                <w:webHidden/>
+              </w:rPr>
+              <w:fldChar w:fldCharType="separate"/>
+            </w:r>
+            <w:r>
+              <w:rPr>
+                <w:noProof/>
+                <w:webHidden/>
+              </w:rPr>
+              <w:t>22</w:t>
+            </w:r>
+            <w:r>
+              <w:rPr>
+                <w:noProof/>
+                <w:webHidden/>
+              </w:rPr>
+              <w:fldChar w:fldCharType="end"/>
+            </w:r>
+          </w:hyperlink>
+        </w:p>
+        <w:p>
+          <w:pPr>
+            <w:pStyle w:val="TDC3"/>
+            <w:tabs>
+              <w:tab w:val="right" w:leader="dot" w:pos="8494"/>
+            </w:tabs>
+            <w:rPr>
+              <w:rFonts w:cstheme="minorBidi"/>
+              <w:noProof/>
+            </w:rPr>
+          </w:pPr>
+          <w:hyperlink w:anchor="_Toc95688577" w:history="1">
+            <w:r>
+              <w:rPr>
+                <w:rStyle w:val="Hipervnculo"/>
+                <w:noProof/>
+              </w:rPr>
+              <w:t>GRUNT CLI</w:t>
+            </w:r>
+            <w:r>
+              <w:rPr>
+                <w:noProof/>
+                <w:webHidden/>
+              </w:rPr>
+              <w:tab/>
+            </w:r>
+            <w:r>
+              <w:rPr>
+                <w:noProof/>
+                <w:webHidden/>
+              </w:rPr>
+              <w:fldChar w:fldCharType="begin"/>
+            </w:r>
+            <w:r>
+              <w:rPr>
+                <w:noProof/>
+                <w:webHidden/>
+              </w:rPr>
+              <w:instrText xml:space="preserve"> PAGEREF _Toc95688577 \h </w:instrText>
+            </w:r>
+            <w:r>
+              <w:rPr>
+                <w:noProof/>
+                <w:webHidden/>
+              </w:rPr>
+            </w:r>
+            <w:r>
+              <w:rPr>
+                <w:noProof/>
+                <w:webHidden/>
+              </w:rPr>
+              <w:fldChar w:fldCharType="separate"/>
+            </w:r>
+            <w:r>
+              <w:rPr>
+                <w:noProof/>
+                <w:webHidden/>
+              </w:rPr>
+              <w:t>23</w:t>
+            </w:r>
+            <w:r>
+              <w:rPr>
+                <w:noProof/>
+                <w:webHidden/>
+              </w:rPr>
+              <w:fldChar w:fldCharType="end"/>
+            </w:r>
+          </w:hyperlink>
+        </w:p>
+        <w:p>
+          <w:pPr>
+            <w:pStyle w:val="TDC3"/>
+            <w:tabs>
+              <w:tab w:val="right" w:leader="dot" w:pos="8494"/>
+            </w:tabs>
+            <w:rPr>
+              <w:rFonts w:cstheme="minorBidi"/>
+              <w:noProof/>
+            </w:rPr>
+          </w:pPr>
+          <w:hyperlink w:anchor="_Toc95688578" w:history="1">
+            <w:r>
+              <w:rPr>
+                <w:rStyle w:val="Hipervnculo"/>
+                <w:noProof/>
+              </w:rPr>
+              <w:t>GRUNT ACCESIBILITY</w:t>
+            </w:r>
+            <w:r>
+              <w:rPr>
+                <w:noProof/>
+                <w:webHidden/>
+              </w:rPr>
+              <w:tab/>
+            </w:r>
+            <w:r>
+              <w:rPr>
+                <w:noProof/>
+                <w:webHidden/>
+              </w:rPr>
+              <w:fldChar w:fldCharType="begin"/>
+            </w:r>
+            <w:r>
+              <w:rPr>
+                <w:noProof/>
+                <w:webHidden/>
+              </w:rPr>
+              <w:instrText xml:space="preserve"> PAGEREF _Toc95688578 \h </w:instrText>
+            </w:r>
+            <w:r>
+              <w:rPr>
+                <w:noProof/>
+                <w:webHidden/>
+              </w:rPr>
+            </w:r>
+            <w:r>
+              <w:rPr>
+                <w:noProof/>
+                <w:webHidden/>
+              </w:rPr>
+              <w:fldChar w:fldCharType="separate"/>
+            </w:r>
+            <w:r>
+              <w:rPr>
+                <w:noProof/>
+                <w:webHidden/>
+              </w:rPr>
+              <w:t>24</w:t>
+            </w:r>
+            <w:r>
+              <w:rPr>
+                <w:noProof/>
+                <w:webHidden/>
+              </w:rPr>
+              <w:fldChar w:fldCharType="end"/>
+            </w:r>
+          </w:hyperlink>
+        </w:p>
+        <w:p>
+          <w:pPr>
+            <w:pStyle w:val="TDC3"/>
+            <w:tabs>
+              <w:tab w:val="right" w:leader="dot" w:pos="8494"/>
+            </w:tabs>
+            <w:rPr>
+              <w:rFonts w:cstheme="minorBidi"/>
+              <w:noProof/>
+            </w:rPr>
+          </w:pPr>
+          <w:hyperlink w:anchor="_Toc95688579" w:history="1">
+            <w:r>
+              <w:rPr>
+                <w:rStyle w:val="Hipervnculo"/>
+                <w:noProof/>
+              </w:rPr>
+              <w:t>GRUNT HTML VALIDATOR</w:t>
+            </w:r>
+            <w:r>
+              <w:rPr>
+                <w:noProof/>
+                <w:webHidden/>
+              </w:rPr>
+              <w:tab/>
+            </w:r>
+            <w:r>
+              <w:rPr>
+                <w:noProof/>
+                <w:webHidden/>
+              </w:rPr>
+              <w:fldChar w:fldCharType="begin"/>
+            </w:r>
+            <w:r>
+              <w:rPr>
+                <w:noProof/>
+                <w:webHidden/>
+              </w:rPr>
+              <w:instrText xml:space="preserve"> PAGEREF _Toc95688579 \h </w:instrText>
+            </w:r>
+            <w:r>
+              <w:rPr>
+                <w:noProof/>
+                <w:webHidden/>
+              </w:rPr>
+            </w:r>
+            <w:r>
+              <w:rPr>
+                <w:noProof/>
+                <w:webHidden/>
+              </w:rPr>
+              <w:fldChar w:fldCharType="separate"/>
+            </w:r>
+            <w:r>
+              <w:rPr>
+                <w:noProof/>
+                <w:webHidden/>
+              </w:rPr>
+              <w:t>25</w:t>
+            </w:r>
+            <w:r>
+              <w:rPr>
+                <w:noProof/>
+                <w:webHidden/>
+              </w:rPr>
+              <w:fldChar w:fldCharType="end"/>
+            </w:r>
+          </w:hyperlink>
+        </w:p>
+        <w:p>
+          <w:pPr>
+            <w:pStyle w:val="TDC1"/>
+            <w:tabs>
+              <w:tab w:val="right" w:leader="dot" w:pos="8494"/>
+            </w:tabs>
+            <w:rPr>
+              <w:rFonts w:cstheme="minorBidi"/>
+              <w:noProof/>
+            </w:rPr>
+          </w:pPr>
+          <w:hyperlink w:anchor="_Toc95688580" w:history="1">
+            <w:r>
+              <w:rPr>
+                <w:rStyle w:val="Hipervnculo"/>
+                <w:noProof/>
+              </w:rPr>
+              <w:t>¿Cuál es la mejor aplicación?</w:t>
+            </w:r>
+            <w:r>
+              <w:rPr>
+                <w:noProof/>
+                <w:webHidden/>
+              </w:rPr>
+              <w:tab/>
+            </w:r>
+            <w:r>
+              <w:rPr>
+                <w:noProof/>
+                <w:webHidden/>
+              </w:rPr>
+              <w:fldChar w:fldCharType="begin"/>
+            </w:r>
+            <w:r>
+              <w:rPr>
+                <w:noProof/>
+                <w:webHidden/>
+              </w:rPr>
+              <w:instrText xml:space="preserve"> PAGEREF _Toc95688580 \h </w:instrText>
+            </w:r>
+            <w:r>
+              <w:rPr>
+                <w:noProof/>
+                <w:webHidden/>
+              </w:rPr>
+            </w:r>
+            <w:r>
+              <w:rPr>
+                <w:noProof/>
+                <w:webHidden/>
+              </w:rPr>
+              <w:fldChar w:fldCharType="separate"/>
+            </w:r>
+            <w:r>
+              <w:rPr>
+                <w:noProof/>
+                <w:webHidden/>
+              </w:rPr>
+              <w:t>25</w:t>
             </w:r>
             <w:r>
               <w:rPr>
@@ -967,15 +2488,13 @@
       </w:sdtContent>
     </w:sdt>
     <w:p>
+      <w:pPr>
+        <w:pStyle w:val="Ttulo1"/>
+      </w:pPr>
       <w:r>
         <w:br w:type="page"/>
       </w:r>
-    </w:p>
-    <w:p>
-      <w:pPr>
-        <w:pStyle w:val="Ttulo1"/>
-      </w:pPr>
-      <w:bookmarkStart w:id="0" w:name="_Toc94724773"/>
+      <w:bookmarkStart w:id="0" w:name="_Toc95688548"/>
       <w:r>
         <w:lastRenderedPageBreak/>
         <w:t>Desarrollando para Accesibilidad Web</w:t>
@@ -1004,7 +2523,7 @@
       <w:pPr>
         <w:pStyle w:val="Ttulo2"/>
       </w:pPr>
-      <w:bookmarkStart w:id="1" w:name="_Toc94724774"/>
+      <w:bookmarkStart w:id="1" w:name="_Toc95688549"/>
       <w:r>
         <w:t>Asociar una etiqueta con cada control de formulario</w:t>
       </w:r>
@@ -1022,6 +2541,7 @@
         </w:rPr>
         <w:t>Use un </w:t>
       </w:r>
+      <w:proofErr w:type="spellStart"/>
       <w:r>
         <w:rPr>
           <w:rStyle w:val="CdigoHTML"/>
@@ -1036,7 +2556,14 @@
         <w:rPr>
           <w:shd w:val="clear" w:color="auto" w:fill="FAFAFC"/>
         </w:rPr>
-        <w:t>atributo en el </w:t>
+        <w:t>atributo</w:t>
+      </w:r>
+      <w:proofErr w:type="spellEnd"/>
+      <w:r>
+        <w:rPr>
+          <w:shd w:val="clear" w:color="auto" w:fill="FAFAFC"/>
+        </w:rPr>
+        <w:t xml:space="preserve"> en el </w:t>
       </w:r>
       <w:r>
         <w:rPr>
@@ -1046,14 +2573,9 @@
           <w:szCs w:val="24"/>
           <w:shd w:val="clear" w:color="auto" w:fill="FAFAFC"/>
         </w:rPr>
-        <w:t>&lt;label&gt;</w:t>
-      </w:r>
-      <w:r>
-        <w:rPr>
-          <w:shd w:val="clear" w:color="auto" w:fill="FAFAFC"/>
-        </w:rPr>
-        <w:t>elemento vinculado al </w:t>
-      </w:r>
+        <w:t>&lt;</w:t>
+      </w:r>
+      <w:proofErr w:type="spellStart"/>
       <w:r>
         <w:rPr>
           <w:rStyle w:val="CdigoHTML"/>
@@ -1062,23 +2584,9 @@
           <w:szCs w:val="24"/>
           <w:shd w:val="clear" w:color="auto" w:fill="FAFAFC"/>
         </w:rPr>
-        <w:t>id</w:t>
-      </w:r>
-      <w:r>
-        <w:rPr>
-          <w:shd w:val="clear" w:color="auto" w:fill="FAFAFC"/>
-        </w:rPr>
-        <w:t>atributo del elemento de formulario, o use atributos </w:t>
-      </w:r>
-      <w:r>
-        <w:t>WAI-ARIA</w:t>
-      </w:r>
-      <w:r>
-        <w:rPr>
-          <w:shd w:val="clear" w:color="auto" w:fill="FAFAFC"/>
-        </w:rPr>
-        <w:t> . En situaciones específicas, puede ser aceptable ocultar </w:t>
-      </w:r>
+        <w:t>label</w:t>
+      </w:r>
+      <w:proofErr w:type="spellEnd"/>
       <w:r>
         <w:rPr>
           <w:rStyle w:val="CdigoHTML"/>
@@ -1087,7 +2595,89 @@
           <w:szCs w:val="24"/>
           <w:shd w:val="clear" w:color="auto" w:fill="FAFAFC"/>
         </w:rPr>
-        <w:t>&lt;label&gt;</w:t>
+        <w:t>&gt;</w:t>
+      </w:r>
+      <w:r>
+        <w:rPr>
+          <w:shd w:val="clear" w:color="auto" w:fill="FAFAFC"/>
+        </w:rPr>
+        <w:t>elemento vinculado al </w:t>
+      </w:r>
+      <w:proofErr w:type="spellStart"/>
+      <w:r>
+        <w:rPr>
+          <w:rStyle w:val="CdigoHTML"/>
+          <w:rFonts w:eastAsiaTheme="majorEastAsia"/>
+          <w:sz w:val="24"/>
+          <w:szCs w:val="24"/>
+          <w:shd w:val="clear" w:color="auto" w:fill="FAFAFC"/>
+        </w:rPr>
+        <w:t>id</w:t>
+      </w:r>
+      <w:r>
+        <w:rPr>
+          <w:shd w:val="clear" w:color="auto" w:fill="FAFAFC"/>
+        </w:rPr>
+        <w:t>atributo</w:t>
+      </w:r>
+      <w:proofErr w:type="spellEnd"/>
+      <w:r>
+        <w:rPr>
+          <w:shd w:val="clear" w:color="auto" w:fill="FAFAFC"/>
+        </w:rPr>
+        <w:t xml:space="preserve"> del elemento de formulario, o use atributos </w:t>
+      </w:r>
+      <w:r>
+        <w:t>WAI-</w:t>
+      </w:r>
+      <w:proofErr w:type="gramStart"/>
+      <w:r>
+        <w:t>ARIA</w:t>
+      </w:r>
+      <w:r>
+        <w:rPr>
+          <w:shd w:val="clear" w:color="auto" w:fill="FAFAFC"/>
+        </w:rPr>
+        <w:t> .</w:t>
+      </w:r>
+      <w:proofErr w:type="gramEnd"/>
+      <w:r>
+        <w:rPr>
+          <w:shd w:val="clear" w:color="auto" w:fill="FAFAFC"/>
+        </w:rPr>
+        <w:t> En situaciones específicas, puede ser aceptable ocultar </w:t>
+      </w:r>
+      <w:r>
+        <w:rPr>
+          <w:rStyle w:val="CdigoHTML"/>
+          <w:rFonts w:eastAsiaTheme="majorEastAsia"/>
+          <w:sz w:val="24"/>
+          <w:szCs w:val="24"/>
+          <w:shd w:val="clear" w:color="auto" w:fill="FAFAFC"/>
+        </w:rPr>
+        <w:t>&lt;</w:t>
+      </w:r>
+      <w:proofErr w:type="spellStart"/>
+      <w:r>
+        <w:rPr>
+          <w:rStyle w:val="CdigoHTML"/>
+          <w:rFonts w:eastAsiaTheme="majorEastAsia"/>
+          <w:sz w:val="24"/>
+          <w:szCs w:val="24"/>
+          <w:shd w:val="clear" w:color="auto" w:fill="FAFAFC"/>
+        </w:rPr>
+        <w:t>label</w:t>
+      </w:r>
+      <w:proofErr w:type="spellEnd"/>
+      <w:r>
+        <w:rPr>
+          <w:rStyle w:val="CdigoHTML"/>
+          <w:rFonts w:eastAsiaTheme="majorEastAsia"/>
+          <w:sz w:val="24"/>
+          <w:szCs w:val="24"/>
+          <w:shd w:val="clear" w:color="auto" w:fill="FAFAFC"/>
+        </w:rPr>
+        <w:t>&gt;</w:t>
       </w:r>
       <w:r>
         <w:rPr>
@@ -1143,7 +2733,7 @@
       <w:pPr>
         <w:pStyle w:val="Ttulo2"/>
       </w:pPr>
-      <w:bookmarkStart w:id="2" w:name="_Toc94724775"/>
+      <w:bookmarkStart w:id="2" w:name="_Toc95688550"/>
       <w:r>
         <w:t>Incluir texto alternativo para las imágenes</w:t>
       </w:r>
@@ -1161,6 +2751,7 @@
         </w:rPr>
         <w:t>Use texto alternativo vacío, </w:t>
       </w:r>
+      <w:proofErr w:type="spellStart"/>
       <w:r>
         <w:rPr>
           <w:rStyle w:val="CdigoHTML"/>
@@ -1169,37 +2760,9 @@
           <w:szCs w:val="24"/>
           <w:shd w:val="clear" w:color="auto" w:fill="FAFAFC"/>
         </w:rPr>
-        <w:t>alt=""</w:t>
-      </w:r>
-      <w:r>
-        <w:rPr>
-          <w:shd w:val="clear" w:color="auto" w:fill="FAFAFC"/>
-        </w:rPr>
-        <w:t>para las imágenes, o inclúyelos en el CSS en su lugar. Las alternativas de texto suelen ser proporcionadas por los responsables del contenido escrito.</w:t>
-      </w:r>
-    </w:p>
-    <w:p>
-      <w:pPr>
-        <w:pStyle w:val="Ttulo2"/>
-      </w:pPr>
-      <w:bookmarkStart w:id="3" w:name="_Toc94724776"/>
-      <w:r>
-        <w:t>Identificar el idioma de la página y los cambios de idioma</w:t>
-      </w:r>
-      <w:bookmarkEnd w:id="3"/>
-    </w:p>
-    <w:p>
-      <w:pPr>
-        <w:rPr>
-          <w:shd w:val="clear" w:color="auto" w:fill="FAFAFC"/>
-        </w:rPr>
-      </w:pPr>
-      <w:r>
-        <w:rPr>
-          <w:shd w:val="clear" w:color="auto" w:fill="FAFAFC"/>
-        </w:rPr>
-        <w:t>Indicar el idioma principal de cada página mediante el </w:t>
-      </w:r>
+        <w:t>alt</w:t>
+      </w:r>
+      <w:proofErr w:type="spellEnd"/>
       <w:r>
         <w:rPr>
           <w:rStyle w:val="CdigoHTML"/>
@@ -1208,14 +2771,38 @@
           <w:szCs w:val="24"/>
           <w:shd w:val="clear" w:color="auto" w:fill="FAFAFC"/>
         </w:rPr>
-        <w:t>lang</w:t>
+        <w:t>=""</w:t>
       </w:r>
       <w:r>
         <w:rPr>
           <w:shd w:val="clear" w:color="auto" w:fill="FAFAFC"/>
         </w:rPr>
-        <w:t>atributo en la </w:t>
-      </w:r>
+        <w:t>para las imágenes, o inclúyelos en el CSS en su lugar. Las alternativas de texto suelen ser proporcionadas por los responsables del contenido escrito.</w:t>
+      </w:r>
+    </w:p>
+    <w:p>
+      <w:pPr>
+        <w:pStyle w:val="Ttulo2"/>
+      </w:pPr>
+      <w:bookmarkStart w:id="3" w:name="_Toc95688551"/>
+      <w:r>
+        <w:t>Identificar el idioma de la página y los cambios de idioma</w:t>
+      </w:r>
+      <w:bookmarkEnd w:id="3"/>
+    </w:p>
+    <w:p>
+      <w:pPr>
+        <w:rPr>
+          <w:shd w:val="clear" w:color="auto" w:fill="FAFAFC"/>
+        </w:rPr>
+      </w:pPr>
+      <w:r>
+        <w:rPr>
+          <w:shd w:val="clear" w:color="auto" w:fill="FAFAFC"/>
+        </w:rPr>
+        <w:t>Indicar el idioma principal de cada página mediante el </w:t>
+      </w:r>
+      <w:proofErr w:type="spellStart"/>
       <w:r>
         <w:rPr>
           <w:rStyle w:val="CdigoHTML"/>
@@ -1224,14 +2811,22 @@
           <w:szCs w:val="24"/>
           <w:shd w:val="clear" w:color="auto" w:fill="FAFAFC"/>
         </w:rPr>
-        <w:t>html</w:t>
+        <w:t>lang</w:t>
       </w:r>
       <w:r>
         <w:rPr>
           <w:shd w:val="clear" w:color="auto" w:fill="FAFAFC"/>
         </w:rPr>
-        <w:t>etiqueta, por ejemplo </w:t>
-      </w:r>
+        <w:t>atributo</w:t>
+      </w:r>
+      <w:proofErr w:type="spellEnd"/>
+      <w:r>
+        <w:rPr>
+          <w:shd w:val="clear" w:color="auto" w:fill="FAFAFC"/>
+        </w:rPr>
+        <w:t xml:space="preserve"> en la </w:t>
+      </w:r>
+      <w:proofErr w:type="spellStart"/>
       <w:r>
         <w:rPr>
           <w:rStyle w:val="CdigoHTML"/>
@@ -1240,36 +2835,20 @@
           <w:szCs w:val="24"/>
           <w:shd w:val="clear" w:color="auto" w:fill="FAFAFC"/>
         </w:rPr>
-        <w:t>&lt;html lang="en"&gt;</w:t>
+        <w:t>html</w:t>
       </w:r>
       <w:r>
         <w:rPr>
           <w:shd w:val="clear" w:color="auto" w:fill="FAFAFC"/>
         </w:rPr>
-        <w:t>. </w:t>
-      </w:r>
-    </w:p>
-    <w:p>
-      <w:pPr>
-        <w:pStyle w:val="Ttulo2"/>
-      </w:pPr>
-      <w:bookmarkStart w:id="4" w:name="_Toc94724777"/>
-      <w:r>
-        <w:t>Utilice el marcado para transmitir significado y estructura</w:t>
-      </w:r>
-      <w:bookmarkEnd w:id="4"/>
-    </w:p>
-    <w:p>
-      <w:pPr>
+        <w:t>etiqueta</w:t>
+      </w:r>
+      <w:proofErr w:type="spellEnd"/>
+      <w:r>
         <w:rPr>
           <w:shd w:val="clear" w:color="auto" w:fill="FAFAFC"/>
         </w:rPr>
-      </w:pPr>
-      <w:r>
-        <w:rPr>
-          <w:shd w:val="clear" w:color="auto" w:fill="FAFAFC"/>
-        </w:rPr>
-        <w:t>Use el marcado apropiado para encabezados, listas, tablas, etc. HTML5 proporciona elementos adicionales, como </w:t>
+        <w:t>, por ejemplo </w:t>
       </w:r>
       <w:r>
         <w:rPr>
@@ -1279,14 +2858,9 @@
           <w:szCs w:val="24"/>
           <w:shd w:val="clear" w:color="auto" w:fill="FAFAFC"/>
         </w:rPr>
-        <w:t>&lt;nav&gt;</w:t>
-      </w:r>
-      <w:r>
-        <w:rPr>
-          <w:shd w:val="clear" w:color="auto" w:fill="FAFAFC"/>
-        </w:rPr>
-        <w:t>y </w:t>
-      </w:r>
+        <w:t>&lt;</w:t>
+      </w:r>
+      <w:proofErr w:type="spellStart"/>
       <w:r>
         <w:rPr>
           <w:rStyle w:val="CdigoHTML"/>
@@ -1295,27 +2869,9 @@
           <w:szCs w:val="24"/>
           <w:shd w:val="clear" w:color="auto" w:fill="FAFAFC"/>
         </w:rPr>
-        <w:t>&lt;aside&gt;</w:t>
-      </w:r>
-      <w:r>
-        <w:rPr>
-          <w:shd w:val="clear" w:color="auto" w:fill="FAFAFC"/>
-        </w:rPr>
-        <w:t>, para estructurar mejor su contenido.</w:t>
-      </w:r>
-    </w:p>
-    <w:p>
-      <w:pPr>
-        <w:rPr>
-          <w:shd w:val="clear" w:color="auto" w:fill="FAFAFC"/>
-        </w:rPr>
-      </w:pPr>
-      <w:r>
-        <w:rPr>
-          <w:shd w:val="clear" w:color="auto" w:fill="FAFAFC"/>
-        </w:rPr>
-        <w:t> Utilizar </w:t>
-      </w:r>
+        <w:t>html</w:t>
+      </w:r>
+      <w:proofErr w:type="spellEnd"/>
       <w:r>
         <w:rPr>
           <w:rStyle w:val="CdigoHTML"/>
@@ -1324,13 +2880,159 @@
           <w:szCs w:val="24"/>
           <w:shd w:val="clear" w:color="auto" w:fill="FAFAFC"/>
         </w:rPr>
-        <w:t>role="search"</w:t>
-      </w:r>
-      <w:r>
-        <w:rPr>
+        <w:t xml:space="preserve"> </w:t>
+      </w:r>
+      <w:proofErr w:type="spellStart"/>
+      <w:r>
+        <w:rPr>
+          <w:rStyle w:val="CdigoHTML"/>
+          <w:rFonts w:eastAsiaTheme="majorEastAsia"/>
+          <w:sz w:val="24"/>
+          <w:szCs w:val="24"/>
           <w:shd w:val="clear" w:color="auto" w:fill="FAFAFC"/>
         </w:rPr>
-        <w:t>para identificar la funcionalidad de búsqueda.</w:t>
+        <w:t>lang</w:t>
+      </w:r>
+      <w:proofErr w:type="spellEnd"/>
+      <w:r>
+        <w:rPr>
+          <w:rStyle w:val="CdigoHTML"/>
+          <w:rFonts w:eastAsiaTheme="majorEastAsia"/>
+          <w:sz w:val="24"/>
+          <w:szCs w:val="24"/>
+          <w:shd w:val="clear" w:color="auto" w:fill="FAFAFC"/>
+        </w:rPr>
+        <w:t>="en"&gt;</w:t>
+      </w:r>
+      <w:r>
+        <w:rPr>
+          <w:shd w:val="clear" w:color="auto" w:fill="FAFAFC"/>
+        </w:rPr>
+        <w:t>. </w:t>
+      </w:r>
+    </w:p>
+    <w:p>
+      <w:pPr>
+        <w:pStyle w:val="Ttulo2"/>
+      </w:pPr>
+      <w:bookmarkStart w:id="4" w:name="_Toc95688552"/>
+      <w:r>
+        <w:t>Utilice el marcado para transmitir significado y estructura</w:t>
+      </w:r>
+      <w:bookmarkEnd w:id="4"/>
+    </w:p>
+    <w:p>
+      <w:pPr>
+        <w:rPr>
+          <w:shd w:val="clear" w:color="auto" w:fill="FAFAFC"/>
+        </w:rPr>
+      </w:pPr>
+      <w:r>
+        <w:rPr>
+          <w:shd w:val="clear" w:color="auto" w:fill="FAFAFC"/>
+        </w:rPr>
+        <w:t>Use el marcado apropiado para encabezados, listas, tablas, etc. HTML5 proporciona elementos adicionales, como </w:t>
+      </w:r>
+      <w:r>
+        <w:rPr>
+          <w:rStyle w:val="CdigoHTML"/>
+          <w:rFonts w:eastAsiaTheme="majorEastAsia"/>
+          <w:sz w:val="24"/>
+          <w:szCs w:val="24"/>
+          <w:shd w:val="clear" w:color="auto" w:fill="FAFAFC"/>
+        </w:rPr>
+        <w:t>&lt;</w:t>
+      </w:r>
+      <w:proofErr w:type="spellStart"/>
+      <w:r>
+        <w:rPr>
+          <w:rStyle w:val="CdigoHTML"/>
+          <w:rFonts w:eastAsiaTheme="majorEastAsia"/>
+          <w:sz w:val="24"/>
+          <w:szCs w:val="24"/>
+          <w:shd w:val="clear" w:color="auto" w:fill="FAFAFC"/>
+        </w:rPr>
+        <w:t>nav</w:t>
+      </w:r>
+      <w:proofErr w:type="spellEnd"/>
+      <w:r>
+        <w:rPr>
+          <w:rStyle w:val="CdigoHTML"/>
+          <w:rFonts w:eastAsiaTheme="majorEastAsia"/>
+          <w:sz w:val="24"/>
+          <w:szCs w:val="24"/>
+          <w:shd w:val="clear" w:color="auto" w:fill="FAFAFC"/>
+        </w:rPr>
+        <w:t>&gt;</w:t>
+      </w:r>
+      <w:r>
+        <w:rPr>
+          <w:shd w:val="clear" w:color="auto" w:fill="FAFAFC"/>
+        </w:rPr>
+        <w:t>y </w:t>
+      </w:r>
+      <w:r>
+        <w:rPr>
+          <w:rStyle w:val="CdigoHTML"/>
+          <w:rFonts w:eastAsiaTheme="majorEastAsia"/>
+          <w:sz w:val="24"/>
+          <w:szCs w:val="24"/>
+          <w:shd w:val="clear" w:color="auto" w:fill="FAFAFC"/>
+        </w:rPr>
+        <w:t>&lt;aside&gt;</w:t>
+      </w:r>
+      <w:r>
+        <w:rPr>
+          <w:shd w:val="clear" w:color="auto" w:fill="FAFAFC"/>
+        </w:rPr>
+        <w:t>, para estructurar mejor su contenido.</w:t>
+      </w:r>
+    </w:p>
+    <w:p>
+      <w:pPr>
+        <w:rPr>
+          <w:shd w:val="clear" w:color="auto" w:fill="FAFAFC"/>
+        </w:rPr>
+      </w:pPr>
+      <w:r>
+        <w:rPr>
+          <w:shd w:val="clear" w:color="auto" w:fill="FAFAFC"/>
+        </w:rPr>
+        <w:t> Utilizar </w:t>
+      </w:r>
+      <w:r>
+        <w:rPr>
+          <w:rStyle w:val="CdigoHTML"/>
+          <w:rFonts w:eastAsiaTheme="majorEastAsia"/>
+          <w:sz w:val="24"/>
+          <w:szCs w:val="24"/>
+          <w:shd w:val="clear" w:color="auto" w:fill="FAFAFC"/>
+        </w:rPr>
+        <w:t>role="</w:t>
+      </w:r>
+      <w:proofErr w:type="spellStart"/>
+      <w:r>
+        <w:rPr>
+          <w:rStyle w:val="CdigoHTML"/>
+          <w:rFonts w:eastAsiaTheme="majorEastAsia"/>
+          <w:sz w:val="24"/>
+          <w:szCs w:val="24"/>
+          <w:shd w:val="clear" w:color="auto" w:fill="FAFAFC"/>
+        </w:rPr>
+        <w:t>search"</w:t>
+      </w:r>
+      <w:r>
+        <w:rPr>
+          <w:shd w:val="clear" w:color="auto" w:fill="FAFAFC"/>
+        </w:rPr>
+        <w:t>para</w:t>
+      </w:r>
+      <w:proofErr w:type="spellEnd"/>
+      <w:r>
+        <w:rPr>
+          <w:shd w:val="clear" w:color="auto" w:fill="FAFAFC"/>
+        </w:rPr>
+        <w:t xml:space="preserve"> identificar la funcionalidad de búsqueda.</w:t>
       </w:r>
     </w:p>
     <w:p>
@@ -1424,7 +3126,7 @@
       <w:pPr>
         <w:pStyle w:val="Ttulo2"/>
       </w:pPr>
-      <w:bookmarkStart w:id="5" w:name="_Toc94724778"/>
+      <w:bookmarkStart w:id="5" w:name="_Toc95688553"/>
       <w:r>
         <w:t>Ayudar a los usuarios a evitar y corregir errores</w:t>
       </w:r>
@@ -1553,7 +3255,7 @@
       <w:pPr>
         <w:pStyle w:val="Ttulo2"/>
       </w:pPr>
-      <w:bookmarkStart w:id="6" w:name="_Toc94724779"/>
+      <w:bookmarkStart w:id="6" w:name="_Toc95688554"/>
       <w:r>
         <w:t>Refleja el orden de lectura en el orden del código.</w:t>
       </w:r>
@@ -1561,7 +3263,15 @@
     </w:p>
     <w:p>
       <w:r>
-        <w:t>El orden en el que aparezcan los elementos en el código deben coincidir con el orden cronológico de la información que aparece.</w:t>
+        <w:t xml:space="preserve">El orden en el que aparezcan los elementos en el código </w:t>
+      </w:r>
+      <w:proofErr w:type="gramStart"/>
+      <w:r>
+        <w:t>deben</w:t>
+      </w:r>
+      <w:proofErr w:type="gramEnd"/>
+      <w:r>
+        <w:t xml:space="preserve"> coincidir con el orden cronológico de la información que aparece.</w:t>
       </w:r>
     </w:p>
     <w:p>
@@ -1616,7 +3326,7 @@
       <w:pPr>
         <w:pStyle w:val="Ttulo2"/>
       </w:pPr>
-      <w:bookmarkStart w:id="7" w:name="_Toc94724780"/>
+      <w:bookmarkStart w:id="7" w:name="_Toc95688555"/>
       <w:r>
         <w:lastRenderedPageBreak/>
         <w:t>Escribir código que se adapte a la tecnología del usuario</w:t>
@@ -1633,7 +3343,21 @@
         <w:rPr>
           <w:shd w:val="clear" w:color="auto" w:fill="FAFAFC"/>
         </w:rPr>
-        <w:t>Utilice un diseño receptivo para adaptar la pantalla a diferentes estados de zoom y tamaños de ventana gráfica. Cuando el tamaño de fuente aumenta al menos en un 200 %, evite el desplazamiento horizontal y evite cualquier recorte de contenido. Utilice la mejora progresiva para ayudar a garantizar que la funcionalidad y el contenido principal estén disponibles independientemente de la tecnología que se utilice.</w:t>
+        <w:t xml:space="preserve">Utilice un diseño receptivo para adaptar la pantalla a diferentes estados de </w:t>
+      </w:r>
+      <w:proofErr w:type="gramStart"/>
+      <w:r>
+        <w:rPr>
+          <w:shd w:val="clear" w:color="auto" w:fill="FAFAFC"/>
+        </w:rPr>
+        <w:t>zoom</w:t>
+      </w:r>
+      <w:proofErr w:type="gramEnd"/>
+      <w:r>
+        <w:rPr>
+          <w:shd w:val="clear" w:color="auto" w:fill="FAFAFC"/>
+        </w:rPr>
+        <w:t xml:space="preserve"> y tamaños de ventana gráfica. Cuando el tamaño de fuente aumenta al menos en un 200 %, evite el desplazamiento horizontal y evite cualquier recorte de contenido. Utilice la mejora progresiva para ayudar a garantizar que la funcionalidad y el contenido principal estén disponibles independientemente de la tecnología que se utilice.</w:t>
       </w:r>
     </w:p>
     <w:p>
@@ -1683,7 +3407,7 @@
       <w:pPr>
         <w:pStyle w:val="Ttulo2"/>
       </w:pPr>
-      <w:bookmarkStart w:id="8" w:name="_Toc94724781"/>
+      <w:bookmarkStart w:id="8" w:name="_Toc95688556"/>
       <w:r>
         <w:t>Proporcionar significado para elementos interactivos no estándar.</w:t>
       </w:r>
@@ -1731,14 +3455,9 @@
           <w:szCs w:val="24"/>
           <w:shd w:val="clear" w:color="auto" w:fill="FAFAFC"/>
         </w:rPr>
-        <w:t>role="navigation"</w:t>
-      </w:r>
-      <w:r>
-        <w:rPr>
-          <w:shd w:val="clear" w:color="auto" w:fill="FAFAFC"/>
-        </w:rPr>
-        <w:t>y </w:t>
-      </w:r>
+        <w:t>role="</w:t>
+      </w:r>
+      <w:proofErr w:type="spellStart"/>
       <w:r>
         <w:rPr>
           <w:rStyle w:val="CdigoHTML"/>
@@ -1747,7 +3466,52 @@
           <w:szCs w:val="24"/>
           <w:shd w:val="clear" w:color="auto" w:fill="FAFAFC"/>
         </w:rPr>
-        <w:t>aria-expanded="true"</w:t>
+        <w:t>navigation"</w:t>
+      </w:r>
+      <w:r>
+        <w:rPr>
+          <w:shd w:val="clear" w:color="auto" w:fill="FAFAFC"/>
+        </w:rPr>
+        <w:t>y</w:t>
+      </w:r>
+      <w:proofErr w:type="spellEnd"/>
+      <w:r>
+        <w:rPr>
+          <w:shd w:val="clear" w:color="auto" w:fill="FAFAFC"/>
+        </w:rPr>
+        <w:t> </w:t>
+      </w:r>
+      <w:r>
+        <w:rPr>
+          <w:rStyle w:val="CdigoHTML"/>
+          <w:rFonts w:eastAsiaTheme="majorEastAsia"/>
+          <w:sz w:val="24"/>
+          <w:szCs w:val="24"/>
+          <w:shd w:val="clear" w:color="auto" w:fill="FAFAFC"/>
+        </w:rPr>
+        <w:t>aria-</w:t>
+      </w:r>
+      <w:proofErr w:type="spellStart"/>
+      <w:r>
+        <w:rPr>
+          <w:rStyle w:val="CdigoHTML"/>
+          <w:rFonts w:eastAsiaTheme="majorEastAsia"/>
+          <w:sz w:val="24"/>
+          <w:szCs w:val="24"/>
+          <w:shd w:val="clear" w:color="auto" w:fill="FAFAFC"/>
+        </w:rPr>
+        <w:t>expanded</w:t>
+      </w:r>
+      <w:proofErr w:type="spellEnd"/>
+      <w:r>
+        <w:rPr>
+          <w:rStyle w:val="CdigoHTML"/>
+          <w:rFonts w:eastAsiaTheme="majorEastAsia"/>
+          <w:sz w:val="24"/>
+          <w:szCs w:val="24"/>
+          <w:shd w:val="clear" w:color="auto" w:fill="FAFAFC"/>
+        </w:rPr>
+        <w:t>="true"</w:t>
       </w:r>
       <w:r>
         <w:rPr>
@@ -1804,7 +3568,7 @@
       <w:pPr>
         <w:pStyle w:val="Ttulo2"/>
       </w:pPr>
-      <w:bookmarkStart w:id="9" w:name="_Toc94724782"/>
+      <w:bookmarkStart w:id="9" w:name="_Toc95688557"/>
       <w:r>
         <w:t>Asegúrese de que todos los elementos interactivos sean accesibles desde el teclado</w:t>
       </w:r>
@@ -1820,21 +3584,36 @@
         <w:rPr>
           <w:shd w:val="clear" w:color="auto" w:fill="FAFAFC"/>
         </w:rPr>
-        <w:t>Piense en el acceso al teclado, especialmente cuando desarrolle elementos interactivos, como menús, información sobre el mouseover, acordeones plegables o reproductores multimedia.</w:t>
-      </w:r>
-    </w:p>
-    <w:p>
-      <w:pPr>
+        <w:t xml:space="preserve">Piense en el acceso al teclado, especialmente cuando desarrolle elementos interactivos, como menús, información sobre el </w:t>
+      </w:r>
+      <w:proofErr w:type="spellStart"/>
+      <w:r>
         <w:rPr>
           <w:shd w:val="clear" w:color="auto" w:fill="FAFAFC"/>
         </w:rPr>
-      </w:pPr>
+        <w:t>mouseover</w:t>
+      </w:r>
+      <w:proofErr w:type="spellEnd"/>
       <w:r>
         <w:rPr>
           <w:shd w:val="clear" w:color="auto" w:fill="FAFAFC"/>
         </w:rPr>
+        <w:t>, acordeones plegables o reproductores multimedia.</w:t>
+      </w:r>
+    </w:p>
+    <w:p>
+      <w:pPr>
+        <w:rPr>
+          <w:shd w:val="clear" w:color="auto" w:fill="FAFAFC"/>
+        </w:rPr>
+      </w:pPr>
+      <w:r>
+        <w:rPr>
+          <w:shd w:val="clear" w:color="auto" w:fill="FAFAFC"/>
+        </w:rPr>
         <w:t>Úselo </w:t>
       </w:r>
+      <w:proofErr w:type="spellStart"/>
       <w:r>
         <w:rPr>
           <w:rStyle w:val="CdigoHTML"/>
@@ -1843,14 +3622,9 @@
           <w:szCs w:val="24"/>
           <w:shd w:val="clear" w:color="auto" w:fill="FAFAFC"/>
         </w:rPr>
-        <w:t>tabindex="0"</w:t>
-      </w:r>
-      <w:r>
-        <w:rPr>
-          <w:shd w:val="clear" w:color="auto" w:fill="FAFAFC"/>
-        </w:rPr>
-        <w:t>para agregar un elemento que normalmente no recibe el foco, como </w:t>
-      </w:r>
+        <w:t>tabindex</w:t>
+      </w:r>
+      <w:proofErr w:type="spellEnd"/>
       <w:r>
         <w:rPr>
           <w:rStyle w:val="CdigoHTML"/>
@@ -1859,13 +3633,13 @@
           <w:szCs w:val="24"/>
           <w:shd w:val="clear" w:color="auto" w:fill="FAFAFC"/>
         </w:rPr>
-        <w:t>&lt;div&gt;</w:t>
+        <w:t>="0"</w:t>
       </w:r>
       <w:r>
         <w:rPr>
           <w:shd w:val="clear" w:color="auto" w:fill="FAFAFC"/>
         </w:rPr>
-        <w:t>o </w:t>
+        <w:t>para agregar un elemento que normalmente no recibe el foco, como </w:t>
       </w:r>
       <w:r>
         <w:rPr>
@@ -1875,7 +3649,67 @@
           <w:szCs w:val="24"/>
           <w:shd w:val="clear" w:color="auto" w:fill="FAFAFC"/>
         </w:rPr>
-        <w:t>&lt;span&gt;</w:t>
+        <w:t>&lt;</w:t>
+      </w:r>
+      <w:proofErr w:type="spellStart"/>
+      <w:r>
+        <w:rPr>
+          <w:rStyle w:val="CdigoHTML"/>
+          <w:rFonts w:eastAsiaTheme="majorEastAsia"/>
+          <w:sz w:val="24"/>
+          <w:szCs w:val="24"/>
+          <w:shd w:val="clear" w:color="auto" w:fill="FAFAFC"/>
+        </w:rPr>
+        <w:t>div</w:t>
+      </w:r>
+      <w:proofErr w:type="spellEnd"/>
+      <w:r>
+        <w:rPr>
+          <w:rStyle w:val="CdigoHTML"/>
+          <w:rFonts w:eastAsiaTheme="majorEastAsia"/>
+          <w:sz w:val="24"/>
+          <w:szCs w:val="24"/>
+          <w:shd w:val="clear" w:color="auto" w:fill="FAFAFC"/>
+        </w:rPr>
+        <w:t>&gt;</w:t>
+      </w:r>
+      <w:r>
+        <w:rPr>
+          <w:shd w:val="clear" w:color="auto" w:fill="FAFAFC"/>
+        </w:rPr>
+        <w:t>o </w:t>
+      </w:r>
+      <w:r>
+        <w:rPr>
+          <w:rStyle w:val="CdigoHTML"/>
+          <w:rFonts w:eastAsiaTheme="majorEastAsia"/>
+          <w:sz w:val="24"/>
+          <w:szCs w:val="24"/>
+          <w:shd w:val="clear" w:color="auto" w:fill="FAFAFC"/>
+        </w:rPr>
+        <w:t>&lt;</w:t>
+      </w:r>
+      <w:proofErr w:type="spellStart"/>
+      <w:r>
+        <w:rPr>
+          <w:rStyle w:val="CdigoHTML"/>
+          <w:rFonts w:eastAsiaTheme="majorEastAsia"/>
+          <w:sz w:val="24"/>
+          <w:szCs w:val="24"/>
+          <w:shd w:val="clear" w:color="auto" w:fill="FAFAFC"/>
+        </w:rPr>
+        <w:t>span</w:t>
+      </w:r>
+      <w:proofErr w:type="spellEnd"/>
+      <w:r>
+        <w:rPr>
+          <w:rStyle w:val="CdigoHTML"/>
+          <w:rFonts w:eastAsiaTheme="majorEastAsia"/>
+          <w:sz w:val="24"/>
+          <w:szCs w:val="24"/>
+          <w:shd w:val="clear" w:color="auto" w:fill="FAFAFC"/>
+        </w:rPr>
+        <w:t>&gt;</w:t>
       </w:r>
       <w:r>
         <w:rPr>
@@ -1931,7 +3765,7 @@
       <w:pPr>
         <w:pStyle w:val="Ttulo2"/>
       </w:pPr>
-      <w:bookmarkStart w:id="10" w:name="_Toc94724783"/>
+      <w:bookmarkStart w:id="10" w:name="_Toc95688558"/>
       <w:r>
         <w:lastRenderedPageBreak/>
         <w:t>Evite CAPTCHA siempre que sea posible</w:t>
@@ -2055,9 +3889,11 @@
       <w:pPr>
         <w:pStyle w:val="Ttulo1"/>
       </w:pPr>
+      <w:bookmarkStart w:id="11" w:name="_Toc95688559"/>
       <w:r>
         <w:t>IMPLEMENTACIÓN EN ALGUNAS PÁGINAS QUE YA HEMOS CREADO</w:t>
       </w:r>
+      <w:bookmarkEnd w:id="11"/>
     </w:p>
     <w:p>
       <w:r>
@@ -2066,7 +3902,15 @@
     </w:p>
     <w:p>
       <w:r>
-        <w:t>Vemos como está asociado a etiquetas &lt;label&gt;.</w:t>
+        <w:t>Vemos como está asociado a etiquetas &lt;</w:t>
+      </w:r>
+      <w:proofErr w:type="spellStart"/>
+      <w:r>
+        <w:t>label</w:t>
+      </w:r>
+      <w:proofErr w:type="spellEnd"/>
+      <w:r>
+        <w:t>&gt;.</w:t>
       </w:r>
     </w:p>
     <w:p>
@@ -2457,10 +4301,12 @@
       <w:pPr>
         <w:pStyle w:val="Ttulo1"/>
       </w:pPr>
+      <w:bookmarkStart w:id="12" w:name="_Toc95688560"/>
       <w:r>
         <w:lastRenderedPageBreak/>
         <w:t>PRUEBAS ACCESIBILIDAD CON WAVE</w:t>
       </w:r>
+      <w:bookmarkEnd w:id="12"/>
     </w:p>
     <w:p>
       <w:r>
@@ -2558,30 +4404,44 @@
       <w:pPr>
         <w:pStyle w:val="Ttulo1"/>
       </w:pPr>
+      <w:bookmarkStart w:id="13" w:name="_Toc95688561"/>
       <w:r>
         <w:lastRenderedPageBreak/>
         <w:t>HERRAMIENTAS DE ACCESIBILIDAD WEB</w:t>
       </w:r>
+      <w:bookmarkEnd w:id="13"/>
     </w:p>
     <w:p>
       <w:pPr>
         <w:pStyle w:val="Ttulo2"/>
       </w:pPr>
+      <w:bookmarkStart w:id="14" w:name="_Toc95688562"/>
       <w:r>
         <w:t>HERRAMIENTAS ONLINE</w:t>
       </w:r>
+      <w:bookmarkEnd w:id="14"/>
     </w:p>
     <w:p>
       <w:pPr>
         <w:pStyle w:val="Ttulo3"/>
       </w:pPr>
+      <w:bookmarkStart w:id="15" w:name="_Toc95688563"/>
       <w:r>
         <w:t>TAW</w:t>
       </w:r>
-    </w:p>
-    <w:p>
-      <w:r>
-        <w:t>Lo que tenemos que hacer para utilizarlo es introducir la url de la página que queremos analizar en el buscador</w:t>
+      <w:bookmarkEnd w:id="15"/>
+    </w:p>
+    <w:p>
+      <w:r>
+        <w:t xml:space="preserve">Lo que tenemos que hacer para utilizarlo es introducir la </w:t>
+      </w:r>
+      <w:proofErr w:type="spellStart"/>
+      <w:r>
+        <w:t>url</w:t>
+      </w:r>
+      <w:proofErr w:type="spellEnd"/>
+      <w:r>
+        <w:t xml:space="preserve"> de la página que queremos analizar en el buscador</w:t>
       </w:r>
       <w:r>
         <w:t>.</w:t>
@@ -2631,7 +4491,15 @@
     </w:p>
     <w:p>
       <w:r>
-        <w:t>Cuando tengamos la url le damos a</w:t>
+        <w:t xml:space="preserve">Cuando tengamos la </w:t>
+      </w:r>
+      <w:proofErr w:type="spellStart"/>
+      <w:r>
+        <w:t>url</w:t>
+      </w:r>
+      <w:proofErr w:type="spellEnd"/>
+      <w:r>
+        <w:t xml:space="preserve"> le damos a</w:t>
       </w:r>
       <w:r>
         <w:t xml:space="preserve"> Analizar.</w:t>
@@ -2691,9 +4559,11 @@
       <w:pPr>
         <w:pStyle w:val="Ttulo3"/>
       </w:pPr>
+      <w:bookmarkStart w:id="16" w:name="_Toc95688564"/>
       <w:r>
         <w:t>HERA</w:t>
       </w:r>
+      <w:bookmarkEnd w:id="16"/>
     </w:p>
     <w:p>
       <w:r>
@@ -2871,9 +4741,11 @@
       <w:pPr>
         <w:pStyle w:val="Ttulo3"/>
       </w:pPr>
+      <w:bookmarkStart w:id="17" w:name="_Toc95688565"/>
       <w:r>
         <w:t>WEB ACCESIBILITY CHECKER</w:t>
       </w:r>
+      <w:bookmarkEnd w:id="17"/>
     </w:p>
     <w:p>
       <w:r>
@@ -2982,6 +4854,7 @@
       <w:pPr>
         <w:pStyle w:val="Ttulo3"/>
       </w:pPr>
+      <w:bookmarkStart w:id="18" w:name="_Toc95688566"/>
       <w:r>
         <w:t>CYN</w:t>
       </w:r>
@@ -2991,6 +4864,7 @@
       <w:r>
         <w:t>IA SAYS</w:t>
       </w:r>
+      <w:bookmarkEnd w:id="18"/>
     </w:p>
     <w:p>
       <w:r>
@@ -3012,19 +4886,26 @@
         <w:t xml:space="preserve">, </w:t>
       </w:r>
       <w:r>
-        <w:t>desde esa fecha no se puede acceder a la página para realizar las comprobaciones de accesibilidad</w:t>
+        <w:t xml:space="preserve">desde esa fecha no se puede acceder a la página para realizar las comprobaciones de </w:t>
+      </w:r>
+      <w:proofErr w:type="gramStart"/>
+      <w:r>
+        <w:t>accesibilidad</w:t>
       </w:r>
       <w:r>
         <w:t>,.</w:t>
       </w:r>
+      <w:proofErr w:type="gramEnd"/>
     </w:p>
     <w:p>
       <w:pPr>
         <w:pStyle w:val="Ttulo3"/>
       </w:pPr>
+      <w:bookmarkStart w:id="19" w:name="_Toc95688567"/>
       <w:r>
         <w:t>ACCESS COLORS</w:t>
       </w:r>
+      <w:bookmarkEnd w:id="19"/>
     </w:p>
     <w:p>
       <w:r>
@@ -3040,7 +4921,15 @@
         <w:t xml:space="preserve">, </w:t>
       </w:r>
       <w:r>
-        <w:t>el color que hemos elegido como color primario y el color que hemos elegido como color secundario</w:t>
+        <w:t xml:space="preserve">el color que hemos </w:t>
+      </w:r>
+      <w:proofErr w:type="gramStart"/>
+      <w:r>
+        <w:t>elegido como</w:t>
+      </w:r>
+      <w:proofErr w:type="gramEnd"/>
+      <w:r>
+        <w:t xml:space="preserve"> color primario y el color que hemos elegido como color secundario</w:t>
       </w:r>
       <w:r>
         <w:t xml:space="preserve">. </w:t>
@@ -3058,10 +4947,26 @@
         <w:t xml:space="preserve">, AA, </w:t>
       </w:r>
       <w:r>
-        <w:t>la cual significa que no hemos pasado el test de color y que debemos aumentar nuestro ratio para que los colores sean más accesibles</w:t>
-      </w:r>
-      <w:r>
-        <w:t xml:space="preserve">, Passes AA, </w:t>
+        <w:t xml:space="preserve">la cual significa que no hemos pasado el test de color y que debemos aumentar </w:t>
+      </w:r>
+      <w:proofErr w:type="gramStart"/>
+      <w:r>
+        <w:t>nuestro ratio</w:t>
+      </w:r>
+      <w:proofErr w:type="gramEnd"/>
+      <w:r>
+        <w:t xml:space="preserve"> para que los colores sean más accesibles</w:t>
+      </w:r>
+      <w:r>
+        <w:t xml:space="preserve">, </w:t>
+      </w:r>
+      <w:proofErr w:type="spellStart"/>
+      <w:r>
+        <w:t>Passes</w:t>
+      </w:r>
+      <w:proofErr w:type="spellEnd"/>
+      <w:r>
+        <w:t xml:space="preserve"> AA, </w:t>
       </w:r>
       <w:r>
         <w:t>es cuando el ratio de contraste es mucho más accesible</w:t>
@@ -3121,10 +5026,12 @@
       <w:pPr>
         <w:pStyle w:val="Ttulo3"/>
       </w:pPr>
+      <w:bookmarkStart w:id="20" w:name="_Toc95688568"/>
       <w:r>
         <w:lastRenderedPageBreak/>
         <w:t>WAVE</w:t>
       </w:r>
+      <w:bookmarkEnd w:id="20"/>
     </w:p>
     <w:p>
       <w:r>
@@ -3138,13 +5045,23 @@
       <w:pPr>
         <w:pStyle w:val="Ttulo3"/>
       </w:pPr>
+      <w:bookmarkStart w:id="21" w:name="_Toc95688569"/>
       <w:r>
         <w:t>TENON.IO</w:t>
       </w:r>
-    </w:p>
-    <w:p>
-      <w:r>
-        <w:t>Podemos acceder a un consultoría de accesibilidad gratuito presionando el botón verde que tenemos a la derecha</w:t>
+      <w:bookmarkEnd w:id="21"/>
+    </w:p>
+    <w:p>
+      <w:r>
+        <w:t xml:space="preserve">Podemos acceder a </w:t>
+      </w:r>
+      <w:proofErr w:type="gramStart"/>
+      <w:r>
+        <w:t>un consultoría</w:t>
+      </w:r>
+      <w:proofErr w:type="gramEnd"/>
+      <w:r>
+        <w:t xml:space="preserve"> de accesibilidad gratuito presionando el botón verde que tenemos a la derecha</w:t>
       </w:r>
       <w:r>
         <w:t>.</w:t>
@@ -3266,12 +5183,14 @@
           <w:lang w:val="en-US"/>
         </w:rPr>
       </w:pPr>
+      <w:bookmarkStart w:id="22" w:name="_Toc95688570"/>
       <w:r>
         <w:rPr>
           <w:lang w:val="en-US"/>
         </w:rPr>
         <w:t>PLUG INS</w:t>
       </w:r>
+      <w:bookmarkEnd w:id="22"/>
     </w:p>
     <w:p>
       <w:pPr>
@@ -3280,12 +5199,14 @@
           <w:lang w:val="en-US"/>
         </w:rPr>
       </w:pPr>
+      <w:bookmarkStart w:id="23" w:name="_Toc95688571"/>
       <w:r>
         <w:rPr>
           <w:lang w:val="en-US"/>
         </w:rPr>
         <w:t>ACCESIBILITY EVALUATION TOOLS (FIREFOX)</w:t>
       </w:r>
+      <w:bookmarkEnd w:id="23"/>
     </w:p>
     <w:p>
       <w:r>
@@ -3405,7 +5326,15 @@
         <w:t>En este cuadro de advertencia nos señala que tenemos que ir al apartado de</w:t>
       </w:r>
       <w:r>
-        <w:t xml:space="preserve"> DevTools.</w:t>
+        <w:t xml:space="preserve"> </w:t>
+      </w:r>
+      <w:proofErr w:type="spellStart"/>
+      <w:r>
+        <w:t>DevTools</w:t>
+      </w:r>
+      <w:proofErr w:type="spellEnd"/>
+      <w:r>
+        <w:t>.</w:t>
       </w:r>
     </w:p>
     <w:p>
@@ -3468,9 +5397,11 @@
       <w:pPr>
         <w:pStyle w:val="Ttulo3"/>
       </w:pPr>
+      <w:bookmarkStart w:id="24" w:name="_Toc95688572"/>
       <w:r>
         <w:t>ACCESIBILITY DEVELOPER TOOLS (CHROME)</w:t>
       </w:r>
+      <w:bookmarkEnd w:id="24"/>
     </w:p>
     <w:p>
       <w:r>
@@ -3639,6 +5570,7 @@
           <w:lang w:val="en-US"/>
         </w:rPr>
       </w:pPr>
+      <w:bookmarkStart w:id="25" w:name="_Toc95688573"/>
       <w:r>
         <w:rPr>
           <w:lang w:val="en-US"/>
@@ -3646,6 +5578,7 @@
         <w:lastRenderedPageBreak/>
         <w:t>WEB ACCESIBILITY TOOLBAG (OPERA E INTERNET EXPLORER)</w:t>
       </w:r>
+      <w:bookmarkEnd w:id="25"/>
     </w:p>
     <w:p>
       <w:pPr>
@@ -3756,17 +5689,21 @@
       <w:pPr>
         <w:pStyle w:val="Ttulo2"/>
       </w:pPr>
+      <w:bookmarkStart w:id="26" w:name="_Toc95688574"/>
       <w:r>
         <w:t>LOCALES</w:t>
       </w:r>
+      <w:bookmarkEnd w:id="26"/>
     </w:p>
     <w:p>
       <w:pPr>
         <w:pStyle w:val="Ttulo3"/>
       </w:pPr>
+      <w:bookmarkStart w:id="27" w:name="_Toc95688575"/>
       <w:r>
         <w:t>ACCESS SNIFF</w:t>
       </w:r>
+      <w:bookmarkEnd w:id="27"/>
     </w:p>
     <w:p>
       <w:pPr>
@@ -3775,7 +5712,15 @@
         </w:rPr>
       </w:pPr>
       <w:r>
-        <w:t xml:space="preserve">Se instala mediante un paquete de nodejs. </w:t>
+        <w:t xml:space="preserve">Se instala mediante un paquete de </w:t>
+      </w:r>
+      <w:proofErr w:type="spellStart"/>
+      <w:r>
+        <w:t>nodejs</w:t>
+      </w:r>
+      <w:proofErr w:type="spellEnd"/>
+      <w:r>
+        <w:t xml:space="preserve">. </w:t>
       </w:r>
       <w:r>
         <w:rPr>
@@ -3783,17 +5728,28 @@
         </w:rPr>
         <w:t>“</w:t>
       </w:r>
+      <w:proofErr w:type="spellStart"/>
+      <w:proofErr w:type="gramStart"/>
       <w:r>
         <w:rPr>
           <w:i/>
           <w:lang w:val="en-US"/>
         </w:rPr>
-        <w:t>npm install access-sniff –save</w:t>
-      </w:r>
-      <w:r>
-        <w:rPr>
+        <w:t>npm</w:t>
+      </w:r>
+      <w:proofErr w:type="spellEnd"/>
+      <w:proofErr w:type="gramEnd"/>
+      <w:r>
+        <w:rPr>
+          <w:i/>
           <w:lang w:val="en-US"/>
         </w:rPr>
+        <w:t xml:space="preserve"> install access-sniff –save</w:t>
+      </w:r>
+      <w:r>
+        <w:rPr>
+          <w:lang w:val="en-US"/>
+        </w:rPr>
         <w:t>”</w:t>
       </w:r>
       <w:r>
@@ -3819,6 +5775,7 @@
       </w:pPr>
       <w:r>
         <w:rPr>
+          <w:noProof/>
           <w:color w:val="FFFFFF" w:themeColor="background1"/>
         </w:rPr>
         <w:drawing>
@@ -3875,7 +5832,61 @@
           <w:sz w:val="22"/>
           <w:lang w:eastAsia="en-US"/>
         </w:rPr>
-        <w:t>Después instalamos el acceso con el siguiente paquete: “npm install access-sniff -g”.</w:t>
+        <w:t>Después instalamos el acceso con el siguiente paquete: “</w:t>
+      </w:r>
+      <w:proofErr w:type="spellStart"/>
+      <w:r>
+        <w:rPr>
+          <w:rFonts w:ascii="Montserrat" w:eastAsiaTheme="minorEastAsia" w:hAnsi="Montserrat" w:cstheme="minorBidi"/>
+          <w:sz w:val="22"/>
+          <w:lang w:eastAsia="en-US"/>
+        </w:rPr>
+        <w:t>npm</w:t>
+      </w:r>
+      <w:proofErr w:type="spellEnd"/>
+      <w:r>
+        <w:rPr>
+          <w:rFonts w:ascii="Montserrat" w:eastAsiaTheme="minorEastAsia" w:hAnsi="Montserrat" w:cstheme="minorBidi"/>
+          <w:sz w:val="22"/>
+          <w:lang w:eastAsia="en-US"/>
+        </w:rPr>
+        <w:t xml:space="preserve"> </w:t>
+      </w:r>
+      <w:proofErr w:type="spellStart"/>
+      <w:r>
+        <w:rPr>
+          <w:rFonts w:ascii="Montserrat" w:eastAsiaTheme="minorEastAsia" w:hAnsi="Montserrat" w:cstheme="minorBidi"/>
+          <w:sz w:val="22"/>
+          <w:lang w:eastAsia="en-US"/>
+        </w:rPr>
+        <w:t>install</w:t>
+      </w:r>
+      <w:proofErr w:type="spellEnd"/>
+      <w:r>
+        <w:rPr>
+          <w:rFonts w:ascii="Montserrat" w:eastAsiaTheme="minorEastAsia" w:hAnsi="Montserrat" w:cstheme="minorBidi"/>
+          <w:sz w:val="22"/>
+          <w:lang w:eastAsia="en-US"/>
+        </w:rPr>
+        <w:t xml:space="preserve"> </w:t>
+      </w:r>
+      <w:proofErr w:type="spellStart"/>
+      <w:r>
+        <w:rPr>
+          <w:rFonts w:ascii="Montserrat" w:eastAsiaTheme="minorEastAsia" w:hAnsi="Montserrat" w:cstheme="minorBidi"/>
+          <w:sz w:val="22"/>
+          <w:lang w:eastAsia="en-US"/>
+        </w:rPr>
+        <w:t>access-sniff</w:t>
+      </w:r>
+      <w:proofErr w:type="spellEnd"/>
+      <w:r>
+        <w:rPr>
+          <w:rFonts w:ascii="Montserrat" w:eastAsiaTheme="minorEastAsia" w:hAnsi="Montserrat" w:cstheme="minorBidi"/>
+          <w:sz w:val="22"/>
+          <w:lang w:eastAsia="en-US"/>
+        </w:rPr>
+        <w:t xml:space="preserve"> -g”.</w:t>
       </w:r>
     </w:p>
     <w:p>
@@ -3979,13 +5990,23 @@
       <w:pPr>
         <w:pStyle w:val="Ttulo3"/>
       </w:pPr>
+      <w:bookmarkStart w:id="28" w:name="_Toc95688576"/>
       <w:r>
         <w:t>HTML CODE SNIFFER</w:t>
       </w:r>
-    </w:p>
-    <w:p>
-      <w:r>
-        <w:t>Podemos acceder a él a través de su GitHub, en el mismo GitHub nos permite usar la aplicación de forma OnLine, sin necesidad de descargarlo.</w:t>
+      <w:bookmarkEnd w:id="28"/>
+    </w:p>
+    <w:p>
+      <w:r>
+        <w:t xml:space="preserve">Podemos acceder a él a través de su GitHub, en el mismo GitHub nos permite usar la aplicación de forma </w:t>
+      </w:r>
+      <w:proofErr w:type="spellStart"/>
+      <w:r>
+        <w:t>OnLine</w:t>
+      </w:r>
+      <w:proofErr w:type="spellEnd"/>
+      <w:r>
+        <w:t>, sin necesidad de descargarlo.</w:t>
       </w:r>
     </w:p>
     <w:p>
@@ -4049,6 +6070,7 @@
           <w:lang w:eastAsia="es-ES"/>
         </w:rPr>
       </w:pPr>
+      <w:bookmarkStart w:id="29" w:name="_Toc95688577"/>
       <w:r>
         <w:rPr>
           <w:noProof/>
@@ -4057,6 +6079,7 @@
         <w:lastRenderedPageBreak/>
         <w:t>GRUNT CLI</w:t>
       </w:r>
+      <w:bookmarkEnd w:id="29"/>
     </w:p>
     <w:p>
       <w:r>
@@ -4145,10 +6168,23 @@
     </w:p>
     <w:p>
       <w:r>
-        <w:t>Instalamos el paquete y nos deberán aparecer una serie de archivos</w:t>
-      </w:r>
-      <w:r>
-        <w:t xml:space="preserve"> .json </w:t>
+        <w:t xml:space="preserve">Instalamos el paquete y nos deberán aparecer una serie de </w:t>
+      </w:r>
+      <w:proofErr w:type="gramStart"/>
+      <w:r>
+        <w:t>archivos</w:t>
+      </w:r>
+      <w:r>
+        <w:t xml:space="preserve"> .</w:t>
+      </w:r>
+      <w:proofErr w:type="spellStart"/>
+      <w:r>
+        <w:t>json</w:t>
+      </w:r>
+      <w:proofErr w:type="spellEnd"/>
+      <w:proofErr w:type="gramEnd"/>
+      <w:r>
+        <w:t xml:space="preserve"> </w:t>
       </w:r>
       <w:r>
         <w:t>dentro de los que aparecen los módulos que acabamos de instalar</w:t>
@@ -4310,9 +6346,11 @@
       <w:pPr>
         <w:pStyle w:val="Ttulo3"/>
       </w:pPr>
+      <w:bookmarkStart w:id="30" w:name="_Toc95688578"/>
       <w:r>
         <w:t>GRUNT ACCESIBILITY</w:t>
       </w:r>
+      <w:bookmarkEnd w:id="30"/>
     </w:p>
     <w:p>
       <w:r>
@@ -4416,10 +6454,31 @@
     </w:p>
     <w:p>
       <w:r>
-        <w:t>Dentro del kitáb del desarrollador de esta aplicación nos pide que añadamos el siguiente código dentro de él</w:t>
-      </w:r>
-      <w:r>
-        <w:t xml:space="preserve"> “package-lock.json” </w:t>
+        <w:t xml:space="preserve">Dentro del </w:t>
+      </w:r>
+      <w:proofErr w:type="spellStart"/>
+      <w:r>
+        <w:t>kitáb</w:t>
+      </w:r>
+      <w:proofErr w:type="spellEnd"/>
+      <w:r>
+        <w:t xml:space="preserve"> del desarrollador de esta aplicación nos pide que añadamos el siguiente código dentro de él</w:t>
+      </w:r>
+      <w:r>
+        <w:t xml:space="preserve"> “</w:t>
+      </w:r>
+      <w:proofErr w:type="spellStart"/>
+      <w:r>
+        <w:t>package-</w:t>
+      </w:r>
+      <w:proofErr w:type="gramStart"/>
+      <w:r>
+        <w:t>lock.json</w:t>
+      </w:r>
+      <w:proofErr w:type="spellEnd"/>
+      <w:proofErr w:type="gramEnd"/>
+      <w:r>
+        <w:t xml:space="preserve">” </w:t>
       </w:r>
       <w:r>
         <w:t>pero en ningún momento especifica en qué parte</w:t>
@@ -4434,7 +6493,15 @@
         <w:t xml:space="preserve">, </w:t>
       </w:r>
       <w:r>
-        <w:t>que en este código tenemos que poner la url que queremos analizar y la carpeta en la que se encuentra</w:t>
+        <w:t xml:space="preserve">que en este código tenemos que poner la </w:t>
+      </w:r>
+      <w:proofErr w:type="spellStart"/>
+      <w:r>
+        <w:t>url</w:t>
+      </w:r>
+      <w:proofErr w:type="spellEnd"/>
+      <w:r>
+        <w:t xml:space="preserve"> que queremos analizar y la carpeta en la que se encuentra</w:t>
       </w:r>
       <w:r>
         <w:t>.</w:t>
@@ -4487,16 +6554,29 @@
         <w:t>Volvemos abrir la ayuda que nos ofrece</w:t>
       </w:r>
       <w:r>
-        <w:t xml:space="preserve"> npm </w:t>
+        <w:t xml:space="preserve"> </w:t>
+      </w:r>
+      <w:proofErr w:type="spellStart"/>
+      <w:r>
+        <w:t>npm</w:t>
+      </w:r>
+      <w:proofErr w:type="spellEnd"/>
+      <w:r>
+        <w:t xml:space="preserve"> </w:t>
       </w:r>
       <w:r>
         <w:t xml:space="preserve">y no encontramos ningún tipo de acceso para ejecutar el comando que hemos añadido anteriormente ni esta parte del </w:t>
       </w:r>
+      <w:proofErr w:type="spellStart"/>
       <w:r>
         <w:t>j</w:t>
       </w:r>
       <w:r>
-        <w:t>son que hemos añadido</w:t>
+        <w:t>son</w:t>
+      </w:r>
+      <w:proofErr w:type="spellEnd"/>
+      <w:r>
+        <w:t xml:space="preserve"> que hemos añadido</w:t>
       </w:r>
       <w:r>
         <w:t>.</w:t>
@@ -4506,10 +6586,12 @@
       <w:pPr>
         <w:pStyle w:val="Ttulo3"/>
       </w:pPr>
+      <w:bookmarkStart w:id="31" w:name="_Toc95688579"/>
       <w:r>
         <w:lastRenderedPageBreak/>
         <w:t>GRUNT HTML VALIDATOR</w:t>
       </w:r>
+      <w:bookmarkEnd w:id="31"/>
     </w:p>
     <w:p>
       <w:r>
@@ -4625,9 +6707,11 @@
       <w:pPr>
         <w:pStyle w:val="Ttulo1"/>
       </w:pPr>
+      <w:bookmarkStart w:id="32" w:name="_Toc95688580"/>
       <w:r>
         <w:t>¿Cuál es la mejor aplicación?</w:t>
       </w:r>
+      <w:bookmarkEnd w:id="32"/>
     </w:p>
     <w:p>
       <w:r>

</xml_diff>